<commit_message>
Added generateErrors and printErrors
</commit_message>
<xml_diff>
--- a/coding details proforma.docx
+++ b/coding details proforma.docx
@@ -1,16 +1,14 @@
 
 <file path=word/document.xml><?xml version="1.0" encoding="utf-8"?>
-<w:document xmlns:o="urn:schemas-microsoft-com:office:office" xmlns:r="http://schemas.openxmlformats.org/officeDocument/2006/relationships" xmlns:v="urn:schemas-microsoft-com:vml" xmlns:w="http://schemas.openxmlformats.org/wordprocessingml/2006/main" xmlns:w10="urn:schemas-microsoft-com:office:word" xmlns:wp="http://schemas.openxmlformats.org/drawingml/2006/wordprocessingDrawing" xmlns:wps="http://schemas.microsoft.com/office/word/2010/wordprocessingShape" xmlns:wpg="http://schemas.microsoft.com/office/word/2010/wordprocessingGroup" xmlns:mc="http://schemas.openxmlformats.org/markup-compatibility/2006" xmlns:wp14="http://schemas.microsoft.com/office/word/2010/wordprocessingDrawing" xmlns:w14="http://schemas.microsoft.com/office/word/2010/wordml" mc:Ignorable="w14 wp14">
+<w:document xmlns:wpc="http://schemas.microsoft.com/office/word/2010/wordprocessingCanvas" xmlns:mc="http://schemas.openxmlformats.org/markup-compatibility/2006" xmlns:o="urn:schemas-microsoft-com:office:office" xmlns:r="http://schemas.openxmlformats.org/officeDocument/2006/relationships" xmlns:m="http://schemas.openxmlformats.org/officeDocument/2006/math" xmlns:v="urn:schemas-microsoft-com:vml" xmlns:wp14="http://schemas.microsoft.com/office/word/2010/wordprocessingDrawing" xmlns:wp="http://schemas.openxmlformats.org/drawingml/2006/wordprocessingDrawing" xmlns:w10="urn:schemas-microsoft-com:office:word" xmlns:w="http://schemas.openxmlformats.org/wordprocessingml/2006/main" xmlns:w14="http://schemas.microsoft.com/office/word/2010/wordml" xmlns:wpg="http://schemas.microsoft.com/office/word/2010/wordprocessingGroup" xmlns:wpi="http://schemas.microsoft.com/office/word/2010/wordprocessingInk" xmlns:wne="http://schemas.microsoft.com/office/word/2006/wordml" xmlns:wps="http://schemas.microsoft.com/office/word/2010/wordprocessingShape" mc:Ignorable="w14 wp14">
   <w:body>
     <w:p>
       <w:pPr>
-        <w:pStyle w:val="Normal"/>
-        <w:spacing w:lineRule="auto" w:line="240" w:before="0" w:after="0"/>
+        <w:spacing w:after="0" w:line="240" w:lineRule="auto"/>
         <w:jc w:val="center"/>
         <w:rPr>
           <w:rFonts w:ascii="Times New Roman" w:hAnsi="Times New Roman"/>
           <w:b/>
-          <w:b/>
           <w:sz w:val="28"/>
         </w:rPr>
       </w:pPr>
@@ -25,13 +23,11 @@
     </w:p>
     <w:p>
       <w:pPr>
-        <w:pStyle w:val="Normal"/>
-        <w:spacing w:lineRule="auto" w:line="240" w:before="0" w:after="0"/>
+        <w:spacing w:after="0" w:line="240" w:lineRule="auto"/>
         <w:jc w:val="center"/>
         <w:rPr>
           <w:rFonts w:ascii="Times New Roman" w:hAnsi="Times New Roman"/>
           <w:b/>
-          <w:b/>
           <w:sz w:val="28"/>
         </w:rPr>
       </w:pPr>
@@ -46,21 +42,23 @@
     </w:p>
     <w:p>
       <w:pPr>
-        <w:pStyle w:val="Normal"/>
-        <w:spacing w:lineRule="auto" w:line="240" w:before="0" w:after="0"/>
+        <w:spacing w:after="0" w:line="240" w:lineRule="auto"/>
         <w:jc w:val="center"/>
         <w:rPr>
           <w:rFonts w:ascii="Times New Roman" w:hAnsi="Times New Roman"/>
           <w:b/>
-          <w:b/>
-          <w:sz w:val="24"/>
-        </w:rPr>
-      </w:pPr>
-      <w:r>
+          <w:sz w:val="24"/>
+        </w:rPr>
+      </w:pPr>
+      <w:r>
+        <w:rPr>
+          <w:noProof/>
+          <w:lang w:val="en-IN" w:eastAsia="en-IN" w:bidi="hi-IN"/>
+        </w:rPr>
         <mc:AlternateContent>
           <mc:Choice Requires="wps">
             <w:drawing>
-              <wp:anchor behindDoc="0" distT="0" distB="0" distL="0" distR="0" simplePos="0" locked="0" layoutInCell="1" allowOverlap="1" relativeHeight="2">
+              <wp:anchor distT="0" distB="0" distL="0" distR="0" simplePos="0" relativeHeight="2" behindDoc="0" locked="0" layoutInCell="1" allowOverlap="1">
                 <wp:simplePos x="0" y="0"/>
                 <wp:positionH relativeFrom="column">
                   <wp:posOffset>5865495</wp:posOffset>
@@ -72,6 +70,7 @@
                 <wp:effectExtent l="9525" t="5715" r="9525" b="13335"/>
                 <wp:wrapNone/>
                 <wp:docPr id="1" name="Text Box 4"/>
+                <wp:cNvGraphicFramePr/>
                 <a:graphic xmlns:a="http://schemas.openxmlformats.org/drawingml/2006/main">
                   <a:graphicData uri="http://schemas.microsoft.com/office/word/2010/wordprocessingShape">
                     <wps:wsp>
@@ -85,7 +84,7 @@
                           <a:avLst/>
                         </a:prstGeom>
                         <a:solidFill>
-                          <a:srgbClr val="ffffff"/>
+                          <a:srgbClr val="FFFFFF"/>
                         </a:solidFill>
                         <a:ln w="9360">
                           <a:solidFill>
@@ -95,9 +94,15 @@
                         </a:ln>
                       </wps:spPr>
                       <wps:style>
-                        <a:lnRef idx="0"/>
-                        <a:fillRef idx="0"/>
-                        <a:effectRef idx="0"/>
+                        <a:lnRef idx="0">
+                          <a:scrgbClr r="0" g="0" b="0"/>
+                        </a:lnRef>
+                        <a:fillRef idx="0">
+                          <a:scrgbClr r="0" g="0" b="0"/>
+                        </a:fillRef>
+                        <a:effectRef idx="0">
+                          <a:scrgbClr r="0" g="0" b="0"/>
+                        </a:effectRef>
                         <a:fontRef idx="minor"/>
                       </wps:style>
                       <wps:txbx>
@@ -105,10 +110,8 @@
                           <w:p>
                             <w:pPr>
                               <w:pStyle w:val="FrameContents"/>
-                              <w:spacing w:before="0" w:after="200"/>
                               <w:jc w:val="center"/>
                               <w:rPr>
-                                <w:b/>
                                 <w:b/>
                                 <w:sz w:val="28"/>
                               </w:rPr>
@@ -179,13 +182,11 @@
     </w:p>
     <w:p>
       <w:pPr>
-        <w:pStyle w:val="Normal"/>
-        <w:spacing w:lineRule="auto" w:line="240" w:before="0" w:after="0"/>
+        <w:spacing w:after="0" w:line="240" w:lineRule="auto"/>
         <w:jc w:val="center"/>
         <w:rPr>
           <w:rFonts w:ascii="Times New Roman" w:hAnsi="Times New Roman"/>
           <w:b/>
-          <w:b/>
           <w:sz w:val="24"/>
         </w:rPr>
       </w:pPr>
@@ -200,13 +201,11 @@
     </w:p>
     <w:p>
       <w:pPr>
-        <w:pStyle w:val="Normal"/>
-        <w:spacing w:lineRule="auto" w:line="240" w:before="0" w:after="0"/>
+        <w:spacing w:after="0" w:line="240" w:lineRule="auto"/>
         <w:jc w:val="center"/>
         <w:rPr>
           <w:rFonts w:ascii="Times New Roman" w:hAnsi="Times New Roman"/>
           <w:b/>
-          <w:b/>
           <w:sz w:val="24"/>
         </w:rPr>
       </w:pPr>
@@ -221,16 +220,14 @@
     </w:p>
     <w:p>
       <w:pPr>
-        <w:pStyle w:val="Normal"/>
         <w:pBdr>
           <w:bottom w:val="single" w:sz="6" w:space="1" w:color="000000"/>
         </w:pBdr>
-        <w:spacing w:lineRule="auto" w:line="240" w:before="0" w:after="0"/>
+        <w:spacing w:after="0" w:line="240" w:lineRule="auto"/>
         <w:jc w:val="center"/>
         <w:rPr>
           <w:rFonts w:ascii="Times New Roman" w:hAnsi="Times New Roman"/>
           <w:b/>
-          <w:b/>
           <w:sz w:val="24"/>
         </w:rPr>
       </w:pPr>
@@ -245,16 +242,14 @@
     </w:p>
     <w:p>
       <w:pPr>
-        <w:pStyle w:val="Normal"/>
         <w:pBdr>
           <w:bottom w:val="single" w:sz="6" w:space="1" w:color="000000"/>
         </w:pBdr>
-        <w:spacing w:lineRule="auto" w:line="240" w:before="0" w:after="0"/>
+        <w:spacing w:after="0" w:line="240" w:lineRule="auto"/>
         <w:jc w:val="center"/>
         <w:rPr>
           <w:rFonts w:ascii="Times New Roman" w:hAnsi="Times New Roman"/>
           <w:b/>
-          <w:b/>
           <w:sz w:val="24"/>
         </w:rPr>
       </w:pPr>
@@ -269,55 +264,85 @@
     </w:p>
     <w:p>
       <w:pPr>
-        <w:pStyle w:val="Normal"/>
-        <w:spacing w:lineRule="auto" w:line="240" w:before="0" w:after="0"/>
-        <w:ind w:left="720" w:hanging="0"/>
-        <w:rPr>
-          <w:rFonts w:ascii="Times New Roman" w:hAnsi="Times New Roman"/>
-          <w:sz w:val="24"/>
-        </w:rPr>
-      </w:pPr>
-      <w:r>
-        <w:rPr>
-          <w:rFonts w:ascii="Times New Roman" w:hAnsi="Times New Roman"/>
-          <w:sz w:val="24"/>
-        </w:rPr>
-      </w:r>
-    </w:p>
-    <w:p>
-      <w:pPr>
-        <w:pStyle w:val="Normal"/>
+        <w:spacing w:after="0" w:line="240" w:lineRule="auto"/>
+        <w:ind w:left="720"/>
+        <w:rPr>
+          <w:rFonts w:ascii="Times New Roman" w:hAnsi="Times New Roman"/>
+          <w:sz w:val="24"/>
+        </w:rPr>
+      </w:pPr>
+    </w:p>
+    <w:p>
+      <w:pPr>
         <w:numPr>
           <w:ilvl w:val="0"/>
           <w:numId w:val="1"/>
         </w:numPr>
-        <w:spacing w:lineRule="auto" w:line="360" w:before="0" w:after="0"/>
-        <w:rPr>
-          <w:rFonts w:ascii="Times New Roman" w:hAnsi="Times New Roman"/>
-          <w:sz w:val="24"/>
-        </w:rPr>
-      </w:pPr>
-      <w:r>
-        <w:rPr>
-          <w:rFonts w:ascii="Times New Roman" w:hAnsi="Times New Roman"/>
-          <w:sz w:val="24"/>
-        </w:rPr>
-        <w:t>IDs  and Names of team members</w:t>
-      </w:r>
-    </w:p>
-    <w:p>
-      <w:pPr>
-        <w:pStyle w:val="Normal"/>
+        <w:spacing w:after="0" w:line="360" w:lineRule="auto"/>
+        <w:rPr>
+          <w:rFonts w:ascii="Times New Roman" w:hAnsi="Times New Roman"/>
+          <w:sz w:val="24"/>
+        </w:rPr>
+      </w:pPr>
+      <w:r>
+        <w:rPr>
+          <w:rFonts w:ascii="Times New Roman" w:hAnsi="Times New Roman"/>
+          <w:sz w:val="24"/>
+        </w:rPr>
+        <w:t xml:space="preserve">IDs  </w:t>
+      </w:r>
+      <w:r>
+        <w:rPr>
+          <w:rFonts w:ascii="Times New Roman" w:hAnsi="Times New Roman"/>
+          <w:sz w:val="24"/>
+        </w:rPr>
+        <w:t>and Names of team members</w:t>
+      </w:r>
+    </w:p>
+    <w:p>
+      <w:pPr>
         <w:numPr>
           <w:ilvl w:val="0"/>
           <w:numId w:val="1"/>
         </w:numPr>
-        <w:spacing w:lineRule="auto" w:line="360" w:before="0" w:after="0"/>
-        <w:rPr>
-          <w:rFonts w:ascii="Times New Roman" w:hAnsi="Times New Roman"/>
-          <w:sz w:val="24"/>
-        </w:rPr>
-      </w:pPr>
+        <w:spacing w:after="0" w:line="360" w:lineRule="auto"/>
+        <w:rPr>
+          <w:rFonts w:ascii="Times New Roman" w:hAnsi="Times New Roman"/>
+          <w:sz w:val="24"/>
+        </w:rPr>
+      </w:pPr>
+      <w:r>
+        <w:rPr>
+          <w:rFonts w:ascii="Times New Roman" w:hAnsi="Times New Roman"/>
+          <w:sz w:val="24"/>
+        </w:rPr>
+        <w:t xml:space="preserve"> ID: </w:t>
+      </w:r>
+      <w:r>
+        <w:rPr>
+          <w:rFonts w:ascii="Times New Roman" w:hAnsi="Times New Roman"/>
+          <w:b/>
+          <w:bCs/>
+          <w:sz w:val="24"/>
+        </w:rPr>
+        <w:t>2018A7PS0215P</w:t>
+      </w:r>
+      <w:r>
+        <w:rPr>
+          <w:rFonts w:ascii="Times New Roman" w:hAnsi="Times New Roman"/>
+          <w:sz w:val="24"/>
+        </w:rPr>
+        <w:t xml:space="preserve">____________________________Name: </w:t>
+      </w:r>
+      <w:r>
+        <w:rPr>
+          <w:rFonts w:ascii="Times New Roman" w:hAnsi="Times New Roman"/>
+          <w:b/>
+          <w:bCs/>
+          <w:sz w:val="24"/>
+        </w:rPr>
+        <w:t>Tanya</w:t>
+      </w:r>
       <w:r>
         <w:rPr>
           <w:rFonts w:ascii="Times New Roman" w:hAnsi="Times New Roman"/>
@@ -328,6 +353,32 @@
       <w:r>
         <w:rPr>
           <w:rFonts w:ascii="Times New Roman" w:hAnsi="Times New Roman"/>
+          <w:b/>
+          <w:bCs/>
+          <w:sz w:val="24"/>
+        </w:rPr>
+        <w:t>Garg</w:t>
+      </w:r>
+      <w:r>
+        <w:rPr>
+          <w:rFonts w:ascii="Times New Roman" w:hAnsi="Times New Roman"/>
+          <w:sz w:val="24"/>
+        </w:rPr>
+        <w:t>_________________________</w:t>
+      </w:r>
+    </w:p>
+    <w:p>
+      <w:pPr>
+        <w:spacing w:after="0" w:line="360" w:lineRule="auto"/>
+        <w:ind w:left="720"/>
+        <w:rPr>
+          <w:rFonts w:ascii="Times New Roman" w:hAnsi="Times New Roman"/>
+          <w:sz w:val="24"/>
+        </w:rPr>
+      </w:pPr>
+      <w:r>
+        <w:rPr>
+          <w:rFonts w:ascii="Times New Roman" w:hAnsi="Times New Roman"/>
           <w:sz w:val="24"/>
         </w:rPr>
         <w:t xml:space="preserve">ID: </w:t>
@@ -339,7 +390,7 @@
           <w:bCs/>
           <w:sz w:val="24"/>
         </w:rPr>
-        <w:t>2018A7PS0215P</w:t>
+        <w:t>2017B3A70726P</w:t>
       </w:r>
       <w:r>
         <w:rPr>
@@ -355,7 +406,7 @@
           <w:bCs/>
           <w:sz w:val="24"/>
         </w:rPr>
-        <w:t>Tanya</w:t>
+        <w:t>Naman</w:t>
       </w:r>
       <w:r>
         <w:rPr>
@@ -371,21 +422,20 @@
           <w:bCs/>
           <w:sz w:val="24"/>
         </w:rPr>
-        <w:t>Garg</w:t>
-      </w:r>
-      <w:r>
-        <w:rPr>
-          <w:rFonts w:ascii="Times New Roman" w:hAnsi="Times New Roman"/>
-          <w:sz w:val="24"/>
-        </w:rPr>
-        <w:t>_________________________</w:t>
-      </w:r>
-    </w:p>
-    <w:p>
-      <w:pPr>
-        <w:pStyle w:val="Normal"/>
-        <w:spacing w:lineRule="auto" w:line="360" w:before="0" w:after="0"/>
-        <w:ind w:left="720" w:hanging="0"/>
+        <w:t>Chokhani</w:t>
+      </w:r>
+      <w:r>
+        <w:rPr>
+          <w:rFonts w:ascii="Times New Roman" w:hAnsi="Times New Roman"/>
+          <w:sz w:val="24"/>
+        </w:rPr>
+        <w:t>_____________________</w:t>
+      </w:r>
+    </w:p>
+    <w:p>
+      <w:pPr>
+        <w:spacing w:after="0" w:line="360" w:lineRule="auto"/>
+        <w:ind w:left="720"/>
         <w:rPr>
           <w:rFonts w:ascii="Times New Roman" w:hAnsi="Times New Roman"/>
           <w:sz w:val="24"/>
@@ -405,7 +455,7 @@
           <w:bCs/>
           <w:sz w:val="24"/>
         </w:rPr>
-        <w:t>2017B3A70726P</w:t>
+        <w:t>2017B4A70630P</w:t>
       </w:r>
       <w:r>
         <w:rPr>
@@ -421,7 +471,16 @@
           <w:bCs/>
           <w:sz w:val="24"/>
         </w:rPr>
-        <w:t>Naman</w:t>
+        <w:t>Laks</w:t>
+      </w:r>
+      <w:r>
+        <w:rPr>
+          <w:rFonts w:ascii="Times New Roman" w:hAnsi="Times New Roman"/>
+          <w:b/>
+          <w:bCs/>
+          <w:sz w:val="24"/>
+        </w:rPr>
+        <w:t>hya</w:t>
       </w:r>
       <w:r>
         <w:rPr>
@@ -437,7 +496,7 @@
           <w:bCs/>
           <w:sz w:val="24"/>
         </w:rPr>
-        <w:t>Chokhani</w:t>
+        <w:t>Agarwal</w:t>
       </w:r>
       <w:r>
         <w:rPr>
@@ -449,9 +508,8 @@
     </w:p>
     <w:p>
       <w:pPr>
-        <w:pStyle w:val="Normal"/>
-        <w:spacing w:lineRule="auto" w:line="360" w:before="0" w:after="0"/>
-        <w:ind w:left="720" w:hanging="0"/>
+        <w:spacing w:after="0" w:line="360" w:lineRule="auto"/>
+        <w:ind w:left="720"/>
         <w:rPr>
           <w:rFonts w:ascii="Times New Roman" w:hAnsi="Times New Roman"/>
           <w:sz w:val="24"/>
@@ -471,7 +529,7 @@
           <w:bCs/>
           <w:sz w:val="24"/>
         </w:rPr>
-        <w:t>2017B4A70630P</w:t>
+        <w:t>2017B4A70547P</w:t>
       </w:r>
       <w:r>
         <w:rPr>
@@ -487,7 +545,7 @@
           <w:bCs/>
           <w:sz w:val="24"/>
         </w:rPr>
-        <w:t>Lakshya</w:t>
+        <w:t>Divyanshu</w:t>
       </w:r>
       <w:r>
         <w:rPr>
@@ -503,72 +561,6 @@
           <w:bCs/>
           <w:sz w:val="24"/>
         </w:rPr>
-        <w:t>Agarwal</w:t>
-      </w:r>
-      <w:r>
-        <w:rPr>
-          <w:rFonts w:ascii="Times New Roman" w:hAnsi="Times New Roman"/>
-          <w:sz w:val="24"/>
-        </w:rPr>
-        <w:t>_____________________</w:t>
-      </w:r>
-    </w:p>
-    <w:p>
-      <w:pPr>
-        <w:pStyle w:val="Normal"/>
-        <w:spacing w:lineRule="auto" w:line="360" w:before="0" w:after="0"/>
-        <w:ind w:left="720" w:hanging="0"/>
-        <w:rPr>
-          <w:rFonts w:ascii="Times New Roman" w:hAnsi="Times New Roman"/>
-          <w:sz w:val="24"/>
-        </w:rPr>
-      </w:pPr>
-      <w:r>
-        <w:rPr>
-          <w:rFonts w:ascii="Times New Roman" w:hAnsi="Times New Roman"/>
-          <w:sz w:val="24"/>
-        </w:rPr>
-        <w:t xml:space="preserve">ID: </w:t>
-      </w:r>
-      <w:r>
-        <w:rPr>
-          <w:rFonts w:ascii="Times New Roman" w:hAnsi="Times New Roman"/>
-          <w:b/>
-          <w:bCs/>
-          <w:sz w:val="24"/>
-        </w:rPr>
-        <w:t>2017B4A70547P</w:t>
-      </w:r>
-      <w:r>
-        <w:rPr>
-          <w:rFonts w:ascii="Times New Roman" w:hAnsi="Times New Roman"/>
-          <w:sz w:val="24"/>
-        </w:rPr>
-        <w:t xml:space="preserve">____________________________Name: </w:t>
-      </w:r>
-      <w:r>
-        <w:rPr>
-          <w:rFonts w:ascii="Times New Roman" w:hAnsi="Times New Roman"/>
-          <w:b/>
-          <w:bCs/>
-          <w:sz w:val="24"/>
-        </w:rPr>
-        <w:t>Divyanshu</w:t>
-      </w:r>
-      <w:r>
-        <w:rPr>
-          <w:rFonts w:ascii="Times New Roman" w:hAnsi="Times New Roman"/>
-          <w:sz w:val="24"/>
-        </w:rPr>
-        <w:t xml:space="preserve"> </w:t>
-      </w:r>
-      <w:r>
-        <w:rPr>
-          <w:rFonts w:ascii="Times New Roman" w:hAnsi="Times New Roman"/>
-          <w:b/>
-          <w:bCs/>
-          <w:sz w:val="24"/>
-        </w:rPr>
         <w:t>Singh</w:t>
       </w:r>
       <w:r>
@@ -581,29 +573,21 @@
     </w:p>
     <w:p>
       <w:pPr>
-        <w:pStyle w:val="Normal"/>
-        <w:spacing w:lineRule="auto" w:line="240" w:before="0" w:after="0"/>
-        <w:ind w:left="720" w:hanging="0"/>
-        <w:rPr>
-          <w:rFonts w:ascii="Times New Roman" w:hAnsi="Times New Roman"/>
-          <w:sz w:val="24"/>
-        </w:rPr>
-      </w:pPr>
-      <w:r>
-        <w:rPr>
-          <w:rFonts w:ascii="Times New Roman" w:hAnsi="Times New Roman"/>
-          <w:sz w:val="24"/>
-        </w:rPr>
-      </w:r>
-    </w:p>
-    <w:p>
-      <w:pPr>
-        <w:pStyle w:val="Normal"/>
+        <w:spacing w:after="0" w:line="240" w:lineRule="auto"/>
+        <w:ind w:left="720"/>
+        <w:rPr>
+          <w:rFonts w:ascii="Times New Roman" w:hAnsi="Times New Roman"/>
+          <w:sz w:val="24"/>
+        </w:rPr>
+      </w:pPr>
+    </w:p>
+    <w:p>
+      <w:pPr>
         <w:numPr>
           <w:ilvl w:val="0"/>
           <w:numId w:val="1"/>
         </w:numPr>
-        <w:spacing w:lineRule="auto" w:line="240" w:before="0" w:after="0"/>
+        <w:spacing w:after="0" w:line="240" w:lineRule="auto"/>
         <w:rPr>
           <w:rFonts w:ascii="Times New Roman" w:hAnsi="Times New Roman"/>
           <w:sz w:val="24"/>
@@ -619,9 +603,8 @@
     </w:p>
     <w:p>
       <w:pPr>
-        <w:pStyle w:val="Normal"/>
-        <w:spacing w:lineRule="auto" w:line="240" w:before="0" w:after="0"/>
-        <w:ind w:left="720" w:hanging="0"/>
+        <w:spacing w:after="0" w:line="240" w:lineRule="auto"/>
+        <w:ind w:left="720"/>
         <w:rPr>
           <w:rFonts w:ascii="Times New Roman" w:hAnsi="Times New Roman"/>
           <w:sz w:val="24"/>
@@ -648,9 +631,21 @@
           <w:rFonts w:ascii="Times New Roman" w:hAnsi="Times New Roman"/>
           <w:sz w:val="24"/>
         </w:rPr>
-        <w:t>__________________</w:t>
-        <w:tab/>
-        <w:t xml:space="preserve">         7 </w:t>
+        <w:t xml:space="preserve">                                           </w:t>
+      </w:r>
+      <w:r>
+        <w:rPr>
+          <w:rFonts w:ascii="Times New Roman" w:hAnsi="Times New Roman"/>
+          <w:sz w:val="24"/>
+        </w:rPr>
+        <w:t xml:space="preserve">      </w:t>
+      </w:r>
+      <w:r>
+        <w:rPr>
+          <w:rFonts w:ascii="Times New Roman" w:hAnsi="Times New Roman"/>
+          <w:sz w:val="24"/>
+        </w:rPr>
+        <w:t xml:space="preserve">7 </w:t>
       </w:r>
       <w:r>
         <w:rPr>
@@ -661,19 +656,11 @@
         </w:rPr>
         <w:t>keywords_terminal.txt</w:t>
       </w:r>
-      <w:r>
-        <w:rPr>
-          <w:rFonts w:ascii="Times New Roman" w:hAnsi="Times New Roman"/>
-          <w:sz w:val="24"/>
-        </w:rPr>
-        <w:t>________________</w:t>
-      </w:r>
-    </w:p>
-    <w:p>
-      <w:pPr>
-        <w:pStyle w:val="Normal"/>
-        <w:spacing w:lineRule="auto" w:line="240" w:before="0" w:after="0"/>
-        <w:ind w:left="720" w:hanging="0"/>
+    </w:p>
+    <w:p>
+      <w:pPr>
+        <w:spacing w:after="0" w:line="240" w:lineRule="auto"/>
+        <w:ind w:left="720"/>
         <w:rPr>
           <w:rFonts w:ascii="Times New Roman" w:hAnsi="Times New Roman"/>
           <w:sz w:val="24"/>
@@ -700,24 +687,139 @@
           <w:rFonts w:ascii="Times New Roman" w:hAnsi="Times New Roman"/>
           <w:sz w:val="24"/>
         </w:rPr>
-        <w:t>_______________</w:t>
-        <w:tab/>
-        <w:t xml:space="preserve">         8  </w:t>
-      </w:r>
-      <w:r>
-        <w:rPr>
-          <w:rFonts w:ascii="Times New Roman" w:hAnsi="Times New Roman"/>
-          <w:b/>
-          <w:bCs/>
-          <w:sz w:val="24"/>
-        </w:rPr>
-        <w:t>t1.txt</w:t>
-      </w:r>
-      <w:r>
-        <w:rPr>
-          <w:rFonts w:ascii="Times New Roman" w:hAnsi="Times New Roman"/>
-          <w:b/>
-          <w:bCs/>
+        <w:t xml:space="preserve">                                      </w:t>
+      </w:r>
+      <w:r>
+        <w:rPr>
+          <w:rFonts w:ascii="Times New Roman" w:hAnsi="Times New Roman"/>
+          <w:sz w:val="24"/>
+        </w:rPr>
+        <w:t xml:space="preserve">      </w:t>
+      </w:r>
+      <w:r>
+        <w:rPr>
+          <w:rFonts w:ascii="Times New Roman" w:hAnsi="Times New Roman"/>
+          <w:sz w:val="24"/>
+        </w:rPr>
+        <w:t xml:space="preserve">8  </w:t>
+      </w:r>
+      <w:r>
+        <w:rPr>
+          <w:rFonts w:ascii="Times New Roman" w:hAnsi="Times New Roman"/>
+          <w:b/>
+          <w:bCs/>
+          <w:sz w:val="24"/>
+        </w:rPr>
+        <w:t>token.c</w:t>
+      </w:r>
+    </w:p>
+    <w:p>
+      <w:pPr>
+        <w:spacing w:after="0" w:line="240" w:lineRule="auto"/>
+        <w:ind w:left="5040" w:hanging="4320"/>
+        <w:rPr>
+          <w:rFonts w:ascii="Times New Roman" w:hAnsi="Times New Roman"/>
+          <w:sz w:val="24"/>
+        </w:rPr>
+      </w:pPr>
+      <w:r>
+        <w:rPr>
+          <w:rFonts w:ascii="Times New Roman" w:hAnsi="Times New Roman"/>
+          <w:sz w:val="24"/>
+        </w:rPr>
+        <w:t xml:space="preserve">3 </w:t>
+      </w:r>
+      <w:r>
+        <w:rPr>
+          <w:rFonts w:ascii="Times New Roman" w:hAnsi="Times New Roman"/>
+          <w:b/>
+          <w:bCs/>
+          <w:sz w:val="24"/>
+        </w:rPr>
+        <w:t>grammar.txt</w:t>
+      </w:r>
+      <w:r>
+        <w:rPr>
+          <w:rFonts w:ascii="Times New Roman" w:hAnsi="Times New Roman"/>
+          <w:sz w:val="24"/>
+        </w:rPr>
+        <w:t xml:space="preserve">                          </w:t>
+      </w:r>
+      <w:r>
+        <w:rPr>
+          <w:rFonts w:ascii="Times New Roman" w:hAnsi="Times New Roman"/>
+          <w:sz w:val="24"/>
+        </w:rPr>
+        <w:t xml:space="preserve">              </w:t>
+      </w:r>
+      <w:r>
+        <w:rPr>
+          <w:rFonts w:ascii="Times New Roman" w:hAnsi="Times New Roman"/>
+          <w:sz w:val="24"/>
+        </w:rPr>
+        <w:t xml:space="preserve"> 9  </w:t>
+      </w:r>
+      <w:r>
+        <w:rPr>
+          <w:rFonts w:ascii="Times New Roman" w:hAnsi="Times New Roman"/>
+          <w:b/>
+          <w:bCs/>
+          <w:sz w:val="24"/>
+        </w:rPr>
+        <w:t xml:space="preserve">t1.txt </w:t>
+      </w:r>
+      <w:r>
+        <w:rPr>
+          <w:rFonts w:ascii="Times New Roman" w:hAnsi="Times New Roman"/>
+          <w:b/>
+          <w:bCs/>
+          <w:sz w:val="24"/>
+        </w:rPr>
+        <w:t>to t6.txt</w:t>
+      </w:r>
+    </w:p>
+    <w:p>
+      <w:pPr>
+        <w:spacing w:after="0" w:line="240" w:lineRule="auto"/>
+        <w:ind w:left="720"/>
+        <w:rPr>
+          <w:rFonts w:ascii="Times New Roman" w:hAnsi="Times New Roman"/>
+          <w:sz w:val="24"/>
+        </w:rPr>
+      </w:pPr>
+      <w:r>
+        <w:rPr>
+          <w:rFonts w:ascii="Times New Roman" w:hAnsi="Times New Roman"/>
+          <w:sz w:val="24"/>
+        </w:rPr>
+        <w:t xml:space="preserve">4 </w:t>
+      </w:r>
+      <w:r>
+        <w:rPr>
+          <w:rFonts w:ascii="Times New Roman" w:hAnsi="Times New Roman"/>
+          <w:b/>
+          <w:bCs/>
+          <w:sz w:val="24"/>
+        </w:rPr>
+        <w:t>parsetree.c</w:t>
+      </w:r>
+      <w:r>
+        <w:rPr>
+          <w:rFonts w:ascii="Times New Roman" w:hAnsi="Times New Roman"/>
+          <w:sz w:val="24"/>
+        </w:rPr>
+        <w:t xml:space="preserve">                             </w:t>
+      </w:r>
+      <w:r>
+        <w:rPr>
+          <w:rFonts w:ascii="Times New Roman" w:hAnsi="Times New Roman"/>
+          <w:sz w:val="24"/>
+        </w:rPr>
+        <w:t xml:space="preserve">              10</w:t>
+      </w:r>
+      <w:r>
+        <w:rPr>
+          <w:rFonts w:ascii="Times New Roman" w:hAnsi="Times New Roman"/>
           <w:sz w:val="24"/>
         </w:rPr>
         <w:t>_</w:t>
@@ -725,93 +827,141 @@
       <w:r>
         <w:rPr>
           <w:rFonts w:ascii="Times New Roman" w:hAnsi="Times New Roman"/>
-          <w:b/>
-          <w:bCs/>
-          <w:sz w:val="24"/>
-        </w:rPr>
-        <w:t>to t6.txt</w:t>
-      </w:r>
-      <w:r>
-        <w:rPr>
-          <w:rFonts w:ascii="Times New Roman" w:hAnsi="Times New Roman"/>
-          <w:sz w:val="24"/>
-        </w:rPr>
-        <w:t xml:space="preserve">___________________           </w:t>
-      </w:r>
-    </w:p>
-    <w:p>
-      <w:pPr>
-        <w:pStyle w:val="Normal"/>
-        <w:spacing w:lineRule="auto" w:line="240" w:before="0" w:after="0"/>
-        <w:ind w:left="720" w:hanging="0"/>
-        <w:rPr>
-          <w:rFonts w:ascii="Times New Roman" w:hAnsi="Times New Roman"/>
-          <w:sz w:val="24"/>
-        </w:rPr>
-      </w:pPr>
-      <w:r>
-        <w:rPr>
-          <w:rFonts w:ascii="Times New Roman" w:hAnsi="Times New Roman"/>
-          <w:sz w:val="24"/>
-        </w:rPr>
-        <w:t xml:space="preserve">3 </w:t>
-      </w:r>
-      <w:r>
-        <w:rPr>
-          <w:rFonts w:ascii="Times New Roman" w:hAnsi="Times New Roman"/>
-          <w:b/>
-          <w:bCs/>
-          <w:sz w:val="24"/>
-        </w:rPr>
-        <w:t>grammar.txt</w:t>
-      </w:r>
-      <w:r>
-        <w:rPr>
-          <w:rFonts w:ascii="Times New Roman" w:hAnsi="Times New Roman"/>
-          <w:sz w:val="24"/>
-        </w:rPr>
-        <w:t xml:space="preserve">_____________              9      ____________________           </w:t>
-      </w:r>
-    </w:p>
-    <w:p>
-      <w:pPr>
-        <w:pStyle w:val="Normal"/>
-        <w:spacing w:lineRule="auto" w:line="240" w:before="0" w:after="0"/>
-        <w:ind w:left="720" w:hanging="0"/>
-        <w:rPr>
-          <w:rFonts w:ascii="Times New Roman" w:hAnsi="Times New Roman"/>
-          <w:sz w:val="24"/>
-        </w:rPr>
-      </w:pPr>
-      <w:r>
-        <w:rPr>
-          <w:rFonts w:ascii="Times New Roman" w:hAnsi="Times New Roman"/>
-          <w:sz w:val="24"/>
-        </w:rPr>
-        <w:t xml:space="preserve">4 </w:t>
-      </w:r>
-      <w:r>
-        <w:rPr>
-          <w:rFonts w:ascii="Times New Roman" w:hAnsi="Times New Roman"/>
-          <w:b/>
-          <w:bCs/>
-          <w:sz w:val="24"/>
-        </w:rPr>
-        <w:t>parsetree.c</w:t>
-      </w:r>
-      <w:r>
-        <w:rPr>
-          <w:rFonts w:ascii="Times New Roman" w:hAnsi="Times New Roman"/>
-          <w:sz w:val="24"/>
-        </w:rPr>
-        <w:t xml:space="preserve">_______________              10___________________                </w:t>
-      </w:r>
-    </w:p>
-    <w:p>
-      <w:pPr>
-        <w:pStyle w:val="Normal"/>
-        <w:spacing w:lineRule="auto" w:line="240" w:before="0" w:after="0"/>
-        <w:ind w:left="720" w:hanging="0"/>
+          <w:sz w:val="24"/>
+        </w:rPr>
+        <w:t>_</w:t>
+      </w:r>
+      <w:r>
+        <w:rPr>
+          <w:rFonts w:ascii="Times New Roman" w:hAnsi="Times New Roman"/>
+          <w:sz w:val="24"/>
+        </w:rPr>
+        <w:t>_</w:t>
+      </w:r>
+      <w:r>
+        <w:rPr>
+          <w:rFonts w:ascii="Times New Roman" w:hAnsi="Times New Roman"/>
+          <w:sz w:val="24"/>
+        </w:rPr>
+        <w:t>_</w:t>
+      </w:r>
+      <w:r>
+        <w:rPr>
+          <w:rFonts w:ascii="Times New Roman" w:hAnsi="Times New Roman"/>
+          <w:sz w:val="24"/>
+        </w:rPr>
+        <w:t>_</w:t>
+      </w:r>
+      <w:r>
+        <w:rPr>
+          <w:rFonts w:ascii="Times New Roman" w:hAnsi="Times New Roman"/>
+          <w:sz w:val="24"/>
+        </w:rPr>
+        <w:t>_</w:t>
+      </w:r>
+      <w:r>
+        <w:rPr>
+          <w:rFonts w:ascii="Times New Roman" w:hAnsi="Times New Roman"/>
+          <w:sz w:val="24"/>
+        </w:rPr>
+        <w:t>_</w:t>
+      </w:r>
+      <w:r>
+        <w:rPr>
+          <w:rFonts w:ascii="Times New Roman" w:hAnsi="Times New Roman"/>
+          <w:sz w:val="24"/>
+        </w:rPr>
+        <w:t>_</w:t>
+      </w:r>
+      <w:r>
+        <w:rPr>
+          <w:rFonts w:ascii="Times New Roman" w:hAnsi="Times New Roman"/>
+          <w:sz w:val="24"/>
+        </w:rPr>
+        <w:t>_</w:t>
+      </w:r>
+      <w:r>
+        <w:rPr>
+          <w:rFonts w:ascii="Times New Roman" w:hAnsi="Times New Roman"/>
+          <w:sz w:val="24"/>
+        </w:rPr>
+        <w:t>_</w:t>
+      </w:r>
+      <w:r>
+        <w:rPr>
+          <w:rFonts w:ascii="Times New Roman" w:hAnsi="Times New Roman"/>
+          <w:sz w:val="24"/>
+        </w:rPr>
+        <w:t>_</w:t>
+      </w:r>
+      <w:r>
+        <w:rPr>
+          <w:rFonts w:ascii="Times New Roman" w:hAnsi="Times New Roman"/>
+          <w:sz w:val="24"/>
+        </w:rPr>
+        <w:t>_</w:t>
+      </w:r>
+      <w:r>
+        <w:rPr>
+          <w:rFonts w:ascii="Times New Roman" w:hAnsi="Times New Roman"/>
+          <w:sz w:val="24"/>
+        </w:rPr>
+        <w:t>_</w:t>
+      </w:r>
+      <w:r>
+        <w:rPr>
+          <w:rFonts w:ascii="Times New Roman" w:hAnsi="Times New Roman"/>
+          <w:sz w:val="24"/>
+        </w:rPr>
+        <w:t>_</w:t>
+      </w:r>
+      <w:r>
+        <w:rPr>
+          <w:rFonts w:ascii="Times New Roman" w:hAnsi="Times New Roman"/>
+          <w:sz w:val="24"/>
+        </w:rPr>
+        <w:t>_</w:t>
+      </w:r>
+      <w:r>
+        <w:rPr>
+          <w:rFonts w:ascii="Times New Roman" w:hAnsi="Times New Roman"/>
+          <w:sz w:val="24"/>
+        </w:rPr>
+        <w:t>_</w:t>
+      </w:r>
+      <w:r>
+        <w:rPr>
+          <w:rFonts w:ascii="Times New Roman" w:hAnsi="Times New Roman"/>
+          <w:sz w:val="24"/>
+        </w:rPr>
+        <w:t>_</w:t>
+      </w:r>
+      <w:r>
+        <w:rPr>
+          <w:rFonts w:ascii="Times New Roman" w:hAnsi="Times New Roman"/>
+          <w:sz w:val="24"/>
+        </w:rPr>
+        <w:t>_</w:t>
+      </w:r>
+      <w:r>
+        <w:rPr>
+          <w:rFonts w:ascii="Times New Roman" w:hAnsi="Times New Roman"/>
+          <w:sz w:val="24"/>
+        </w:rPr>
+        <w:t>_</w:t>
+      </w:r>
+      <w:r>
+        <w:rPr>
+          <w:rFonts w:ascii="Times New Roman" w:hAnsi="Times New Roman"/>
+          <w:sz w:val="24"/>
+        </w:rPr>
+        <w:t xml:space="preserve">                </w:t>
+      </w:r>
+    </w:p>
+    <w:p>
+      <w:pPr>
+        <w:spacing w:after="0" w:line="240" w:lineRule="auto"/>
+        <w:ind w:left="720"/>
         <w:rPr>
           <w:rFonts w:ascii="Times New Roman" w:hAnsi="Times New Roman"/>
           <w:sz w:val="24"/>
@@ -838,14 +988,20 @@
           <w:rFonts w:ascii="Times New Roman" w:hAnsi="Times New Roman"/>
           <w:sz w:val="24"/>
         </w:rPr>
-        <w:t xml:space="preserve">____________              11___________________           </w:t>
-      </w:r>
-    </w:p>
-    <w:p>
-      <w:pPr>
-        <w:pStyle w:val="Normal"/>
-        <w:spacing w:lineRule="auto" w:line="240" w:before="0" w:after="0"/>
-        <w:ind w:left="720" w:hanging="0"/>
+        <w:t xml:space="preserve">                        </w:t>
+      </w:r>
+      <w:r>
+        <w:rPr>
+          <w:rFonts w:ascii="Times New Roman" w:hAnsi="Times New Roman"/>
+          <w:sz w:val="24"/>
+        </w:rPr>
+        <w:t xml:space="preserve">              11___________________           </w:t>
+      </w:r>
+    </w:p>
+    <w:p>
+      <w:pPr>
+        <w:spacing w:after="0" w:line="240" w:lineRule="auto"/>
+        <w:ind w:left="720"/>
         <w:rPr>
           <w:rFonts w:ascii="Times New Roman" w:hAnsi="Times New Roman"/>
           <w:sz w:val="24"/>
@@ -872,60 +1028,75 @@
           <w:rFonts w:ascii="Times New Roman" w:hAnsi="Times New Roman"/>
           <w:sz w:val="24"/>
         </w:rPr>
-        <w:t>_____________________              12__________________________________</w:t>
-      </w:r>
-    </w:p>
-    <w:p>
-      <w:pPr>
-        <w:pStyle w:val="Normal"/>
-        <w:spacing w:lineRule="auto" w:line="240" w:before="0" w:after="0"/>
-        <w:rPr>
-          <w:rFonts w:ascii="Times New Roman" w:hAnsi="Times New Roman"/>
-          <w:sz w:val="24"/>
-        </w:rPr>
-      </w:pPr>
-      <w:r>
-        <w:rPr>
-          <w:rFonts w:ascii="Times New Roman" w:hAnsi="Times New Roman"/>
-          <w:sz w:val="24"/>
-        </w:rPr>
-      </w:r>
-    </w:p>
-    <w:p>
-      <w:pPr>
-        <w:pStyle w:val="Normal"/>
-        <w:spacing w:lineRule="auto" w:line="240" w:before="0" w:after="0"/>
-        <w:rPr>
-          <w:rFonts w:ascii="Times New Roman" w:hAnsi="Times New Roman"/>
-          <w:sz w:val="24"/>
-        </w:rPr>
-      </w:pPr>
-      <w:r>
-        <w:rPr>
-          <w:rFonts w:ascii="Times New Roman" w:hAnsi="Times New Roman"/>
-          <w:sz w:val="24"/>
-        </w:rPr>
-      </w:r>
-    </w:p>
-    <w:p>
-      <w:pPr>
-        <w:pStyle w:val="Normal"/>
+        <w:t xml:space="preserve">                  </w:t>
+      </w:r>
+      <w:r>
+        <w:rPr>
+          <w:rFonts w:ascii="Times New Roman" w:hAnsi="Times New Roman"/>
+          <w:sz w:val="24"/>
+        </w:rPr>
+        <w:t xml:space="preserve">              12__</w:t>
+      </w:r>
+      <w:r>
+        <w:rPr>
+          <w:rFonts w:ascii="Times New Roman" w:hAnsi="Times New Roman"/>
+          <w:sz w:val="24"/>
+        </w:rPr>
+        <w:t>_________________</w:t>
+      </w:r>
+    </w:p>
+    <w:p>
+      <w:pPr>
+        <w:spacing w:after="0" w:line="240" w:lineRule="auto"/>
+        <w:rPr>
+          <w:rFonts w:ascii="Times New Roman" w:hAnsi="Times New Roman"/>
+          <w:sz w:val="24"/>
+        </w:rPr>
+      </w:pPr>
+    </w:p>
+    <w:p>
+      <w:pPr>
+        <w:spacing w:after="0" w:line="240" w:lineRule="auto"/>
+        <w:rPr>
+          <w:rFonts w:ascii="Times New Roman" w:hAnsi="Times New Roman"/>
+          <w:sz w:val="24"/>
+        </w:rPr>
+      </w:pPr>
+    </w:p>
+    <w:p>
+      <w:pPr>
         <w:numPr>
           <w:ilvl w:val="0"/>
           <w:numId w:val="1"/>
         </w:numPr>
-        <w:spacing w:lineRule="auto" w:line="240" w:before="0" w:after="0"/>
-        <w:rPr>
-          <w:rFonts w:ascii="Times New Roman" w:hAnsi="Times New Roman"/>
-          <w:sz w:val="24"/>
-        </w:rPr>
-      </w:pPr>
-      <w:r>
-        <w:rPr>
-          <w:rFonts w:ascii="Times New Roman" w:hAnsi="Times New Roman"/>
-          <w:sz w:val="24"/>
-        </w:rPr>
-        <w:t xml:space="preserve">Total number of submitted files: ___________ (All files should be in </w:t>
+        <w:spacing w:after="0" w:line="240" w:lineRule="auto"/>
+        <w:rPr>
+          <w:rFonts w:ascii="Times New Roman" w:hAnsi="Times New Roman"/>
+          <w:sz w:val="24"/>
+        </w:rPr>
+      </w:pPr>
+      <w:r>
+        <w:rPr>
+          <w:rFonts w:ascii="Times New Roman" w:hAnsi="Times New Roman"/>
+          <w:sz w:val="24"/>
+        </w:rPr>
+        <w:t>Total number of submitted files: _</w:t>
+      </w:r>
+      <w:r>
+        <w:rPr>
+          <w:rFonts w:ascii="Times New Roman" w:hAnsi="Times New Roman"/>
+          <w:b/>
+          <w:bCs/>
+          <w:sz w:val="24"/>
+        </w:rPr>
+        <w:t>14</w:t>
+      </w:r>
+      <w:r>
+        <w:rPr>
+          <w:rFonts w:ascii="Times New Roman" w:hAnsi="Times New Roman"/>
+          <w:sz w:val="24"/>
+        </w:rPr>
+        <w:t xml:space="preserve">________ (All files should be in </w:t>
       </w:r>
       <w:r>
         <w:rPr>
@@ -941,17 +1112,23 @@
           <w:rFonts w:ascii="Times New Roman" w:hAnsi="Times New Roman"/>
           <w:sz w:val="24"/>
         </w:rPr>
-        <w:t xml:space="preserve"> named exactly as Group_#, # is your group number)</w:t>
-      </w:r>
-    </w:p>
-    <w:p>
-      <w:pPr>
-        <w:pStyle w:val="Normal"/>
+        <w:t xml:space="preserve"> named exactly as Group_#</w:t>
+      </w:r>
+      <w:r>
+        <w:rPr>
+          <w:rFonts w:ascii="Times New Roman" w:hAnsi="Times New Roman"/>
+          <w:sz w:val="24"/>
+        </w:rPr>
+        <w:t>, # is your group number)</w:t>
+      </w:r>
+    </w:p>
+    <w:p>
+      <w:pPr>
         <w:numPr>
           <w:ilvl w:val="0"/>
           <w:numId w:val="1"/>
         </w:numPr>
-        <w:spacing w:lineRule="auto" w:line="240" w:before="0" w:after="0"/>
+        <w:spacing w:after="0" w:line="240" w:lineRule="auto"/>
         <w:rPr>
           <w:rFonts w:ascii="Times New Roman" w:hAnsi="Times New Roman"/>
           <w:sz w:val="24"/>
@@ -983,23 +1160,29 @@
     </w:p>
     <w:p>
       <w:pPr>
-        <w:pStyle w:val="Normal"/>
         <w:numPr>
           <w:ilvl w:val="0"/>
           <w:numId w:val="1"/>
         </w:numPr>
-        <w:spacing w:lineRule="auto" w:line="240" w:before="0" w:after="0"/>
-        <w:rPr>
-          <w:rFonts w:ascii="Times New Roman" w:hAnsi="Times New Roman"/>
-          <w:sz w:val="24"/>
-        </w:rPr>
-      </w:pPr>
-      <w:r>
-        <w:rPr>
-          <w:rFonts w:ascii="Times New Roman" w:hAnsi="Times New Roman"/>
-          <w:sz w:val="24"/>
-        </w:rPr>
-        <w:t xml:space="preserve">Have you compressed the folder as specified in the submission guidelines? (yes/no) </w:t>
+        <w:spacing w:after="0" w:line="240" w:lineRule="auto"/>
+        <w:rPr>
+          <w:rFonts w:ascii="Times New Roman" w:hAnsi="Times New Roman"/>
+          <w:sz w:val="24"/>
+        </w:rPr>
+      </w:pPr>
+      <w:r>
+        <w:rPr>
+          <w:rFonts w:ascii="Times New Roman" w:hAnsi="Times New Roman"/>
+          <w:sz w:val="24"/>
+        </w:rPr>
+        <w:t>Have you compressed the folder as specified in the submission guidelines? (yes/n</w:t>
+      </w:r>
+      <w:r>
+        <w:rPr>
+          <w:rFonts w:ascii="Times New Roman" w:hAnsi="Times New Roman"/>
+          <w:sz w:val="24"/>
+        </w:rPr>
+        <w:t xml:space="preserve">o) </w:t>
       </w:r>
       <w:r>
         <w:rPr>
@@ -1013,12 +1196,11 @@
     </w:p>
     <w:p>
       <w:pPr>
-        <w:pStyle w:val="Normal"/>
         <w:numPr>
           <w:ilvl w:val="0"/>
           <w:numId w:val="1"/>
         </w:numPr>
-        <w:spacing w:lineRule="auto" w:line="240" w:before="0" w:after="0"/>
+        <w:spacing w:after="0" w:line="240" w:lineRule="auto"/>
         <w:rPr>
           <w:rFonts w:ascii="Times New Roman" w:hAnsi="Times New Roman"/>
           <w:sz w:val="24"/>
@@ -1043,15 +1225,13 @@
     </w:p>
     <w:p>
       <w:pPr>
-        <w:pStyle w:val="Normal"/>
         <w:numPr>
           <w:ilvl w:val="0"/>
           <w:numId w:val="1"/>
         </w:numPr>
-        <w:spacing w:lineRule="auto" w:line="360" w:before="0" w:after="0"/>
-        <w:rPr>
-          <w:rFonts w:ascii="Times New Roman" w:hAnsi="Times New Roman"/>
-          <w:b/>
+        <w:spacing w:after="0" w:line="360" w:lineRule="auto"/>
+        <w:rPr>
+          <w:rFonts w:ascii="Times New Roman" w:hAnsi="Times New Roman"/>
           <w:b/>
           <w:bCs/>
           <w:sz w:val="24"/>
@@ -1069,9 +1249,8 @@
     </w:p>
     <w:p>
       <w:pPr>
-        <w:pStyle w:val="Normal"/>
-        <w:spacing w:lineRule="auto" w:line="360" w:before="0" w:after="0"/>
-        <w:ind w:left="1440" w:hanging="0"/>
+        <w:spacing w:after="0" w:line="360" w:lineRule="auto"/>
+        <w:ind w:left="1440"/>
         <w:rPr>
           <w:rFonts w:ascii="Times New Roman" w:hAnsi="Times New Roman"/>
           <w:bCs/>
@@ -1088,23 +1267,18 @@
       </w:r>
       <w:r>
         <w:rPr>
-          <w:rFonts w:eastAsia="Calibri" w:cs="Times New Roman" w:ascii="Times New Roman" w:hAnsi="Times New Roman"/>
-          <w:b/>
-          <w:bCs/>
-          <w:color w:val="auto"/>
-          <w:kern w:val="0"/>
-          <w:sz w:val="24"/>
-          <w:szCs w:val="22"/>
-          <w:lang w:val="en-US" w:eastAsia="en-US" w:bidi="ar-SA"/>
+          <w:rFonts w:ascii="Times New Roman" w:hAnsi="Times New Roman"/>
+          <w:b/>
+          <w:bCs/>
+          <w:sz w:val="24"/>
         </w:rPr>
         <w:t>49</w:t>
       </w:r>
     </w:p>
     <w:p>
       <w:pPr>
-        <w:pStyle w:val="Normal"/>
-        <w:spacing w:lineRule="auto" w:line="360" w:before="0" w:after="0"/>
-        <w:ind w:left="1440" w:hanging="0"/>
+        <w:spacing w:after="0" w:line="360" w:lineRule="auto"/>
+        <w:ind w:left="1440"/>
         <w:rPr>
           <w:rFonts w:ascii="Times New Roman" w:hAnsi="Times New Roman"/>
           <w:bCs/>
@@ -1131,9 +1305,8 @@
     </w:p>
     <w:p>
       <w:pPr>
-        <w:pStyle w:val="Normal"/>
-        <w:spacing w:lineRule="auto" w:line="360" w:before="0" w:after="0"/>
-        <w:ind w:left="1440" w:hanging="0"/>
+        <w:spacing w:after="0" w:line="360" w:lineRule="auto"/>
+        <w:ind w:left="1440"/>
         <w:rPr>
           <w:rFonts w:ascii="Times New Roman" w:hAnsi="Times New Roman"/>
           <w:bCs/>
@@ -1150,36 +1323,39 @@
       </w:r>
       <w:r>
         <w:rPr>
-          <w:rFonts w:eastAsia="Calibri" w:cs="Times New Roman" w:ascii="Times New Roman" w:hAnsi="Times New Roman"/>
-          <w:b/>
-          <w:bCs/>
-          <w:color w:val="auto"/>
-          <w:kern w:val="0"/>
-          <w:sz w:val="24"/>
-          <w:szCs w:val="22"/>
-          <w:lang w:val="en-US" w:eastAsia="en-US" w:bidi="ar-SA"/>
+          <w:rFonts w:ascii="Times New Roman" w:hAnsi="Times New Roman"/>
+          <w:b/>
+          <w:bCs/>
+          <w:sz w:val="24"/>
         </w:rPr>
         <w:t>34</w:t>
       </w:r>
     </w:p>
     <w:p>
       <w:pPr>
-        <w:pStyle w:val="Normal"/>
-        <w:spacing w:lineRule="auto" w:line="360" w:before="0" w:after="0"/>
-        <w:ind w:left="1440" w:hanging="0"/>
-        <w:rPr>
-          <w:rFonts w:ascii="Times New Roman" w:hAnsi="Times New Roman"/>
-          <w:bCs/>
-          <w:sz w:val="24"/>
-        </w:rPr>
-      </w:pPr>
-      <w:r>
-        <w:rPr>
-          <w:rFonts w:ascii="Times New Roman" w:hAnsi="Times New Roman"/>
-          <w:bCs/>
-          <w:sz w:val="24"/>
-        </w:rPr>
-        <w:t xml:space="preserve">Grammar.txt file created [yes/no]: </w:t>
+        <w:spacing w:after="0" w:line="360" w:lineRule="auto"/>
+        <w:ind w:left="1440"/>
+        <w:rPr>
+          <w:rFonts w:ascii="Times New Roman" w:hAnsi="Times New Roman"/>
+          <w:bCs/>
+          <w:sz w:val="24"/>
+        </w:rPr>
+      </w:pPr>
+      <w:r>
+        <w:rPr>
+          <w:rFonts w:ascii="Times New Roman" w:hAnsi="Times New Roman"/>
+          <w:bCs/>
+          <w:sz w:val="24"/>
+        </w:rPr>
+        <w:t>Grammar.txt file created [</w:t>
+      </w:r>
+      <w:r>
+        <w:rPr>
+          <w:rFonts w:ascii="Times New Roman" w:hAnsi="Times New Roman"/>
+          <w:bCs/>
+          <w:sz w:val="24"/>
+        </w:rPr>
+        <w:t xml:space="preserve">yes/no]: </w:t>
       </w:r>
       <w:r>
         <w:rPr>
@@ -1193,9 +1369,8 @@
     </w:p>
     <w:p>
       <w:pPr>
-        <w:pStyle w:val="Normal"/>
-        <w:spacing w:lineRule="auto" w:line="360" w:before="0" w:after="0"/>
-        <w:ind w:left="1440" w:hanging="0"/>
+        <w:spacing w:after="0" w:line="360" w:lineRule="auto"/>
+        <w:ind w:left="1440"/>
         <w:rPr>
           <w:rFonts w:ascii="Times New Roman" w:hAnsi="Times New Roman"/>
           <w:bCs/>
@@ -1212,36 +1387,61 @@
       </w:r>
       <w:r>
         <w:rPr>
-          <w:rFonts w:eastAsia="Calibri" w:cs="Times New Roman" w:ascii="Times New Roman" w:hAnsi="Times New Roman"/>
-          <w:b/>
-          <w:bCs/>
-          <w:color w:val="auto"/>
-          <w:kern w:val="0"/>
-          <w:sz w:val="24"/>
-          <w:szCs w:val="22"/>
-          <w:lang w:val="en-US" w:eastAsia="en-US" w:bidi="ar-SA"/>
+          <w:rFonts w:ascii="Times New Roman" w:hAnsi="Times New Roman"/>
+          <w:b/>
+          <w:bCs/>
+          <w:sz w:val="24"/>
+        </w:rPr>
+        <w:t>NO</w:t>
+      </w:r>
+      <w:bookmarkStart w:id="0" w:name="_GoBack"/>
+      <w:bookmarkEnd w:id="0"/>
+    </w:p>
+    <w:p>
+      <w:pPr>
+        <w:spacing w:after="0" w:line="360" w:lineRule="auto"/>
+        <w:ind w:left="1440"/>
+        <w:rPr>
+          <w:rFonts w:ascii="Times New Roman" w:hAnsi="Times New Roman"/>
+          <w:bCs/>
+          <w:sz w:val="24"/>
+        </w:rPr>
+      </w:pPr>
+      <w:r>
+        <w:rPr>
+          <w:rFonts w:ascii="Times New Roman" w:hAnsi="Times New Roman"/>
+          <w:bCs/>
+          <w:sz w:val="24"/>
+        </w:rPr>
+        <w:t xml:space="preserve">Terminal symbols enumerated [yes/no]: </w:t>
+      </w:r>
+      <w:r>
+        <w:rPr>
+          <w:rFonts w:ascii="Times New Roman" w:hAnsi="Times New Roman"/>
+          <w:b/>
+          <w:bCs/>
+          <w:sz w:val="24"/>
         </w:rPr>
         <w:t>YES</w:t>
       </w:r>
     </w:p>
     <w:p>
       <w:pPr>
-        <w:pStyle w:val="Normal"/>
-        <w:spacing w:lineRule="auto" w:line="360" w:before="0" w:after="0"/>
-        <w:ind w:left="1440" w:hanging="0"/>
-        <w:rPr>
-          <w:rFonts w:ascii="Times New Roman" w:hAnsi="Times New Roman"/>
-          <w:bCs/>
-          <w:sz w:val="24"/>
-        </w:rPr>
-      </w:pPr>
-      <w:r>
-        <w:rPr>
-          <w:rFonts w:ascii="Times New Roman" w:hAnsi="Times New Roman"/>
-          <w:bCs/>
-          <w:sz w:val="24"/>
-        </w:rPr>
-        <w:t xml:space="preserve">Terminal symbols enumerated [yes/no]: </w:t>
+        <w:spacing w:after="0" w:line="360" w:lineRule="auto"/>
+        <w:ind w:left="1440"/>
+        <w:rPr>
+          <w:rFonts w:ascii="Times New Roman" w:hAnsi="Times New Roman"/>
+          <w:bCs/>
+          <w:sz w:val="24"/>
+        </w:rPr>
+      </w:pPr>
+      <w:r>
+        <w:rPr>
+          <w:rFonts w:ascii="Times New Roman" w:hAnsi="Times New Roman"/>
+          <w:bCs/>
+          <w:sz w:val="24"/>
+        </w:rPr>
+        <w:t xml:space="preserve">Grammar data structure populated successfully [yes/no]: </w:t>
       </w:r>
       <w:r>
         <w:rPr>
@@ -1255,22 +1455,21 @@
     </w:p>
     <w:p>
       <w:pPr>
-        <w:pStyle w:val="Normal"/>
-        <w:spacing w:lineRule="auto" w:line="360" w:before="0" w:after="0"/>
-        <w:ind w:left="1440" w:hanging="0"/>
-        <w:rPr>
-          <w:rFonts w:ascii="Times New Roman" w:hAnsi="Times New Roman"/>
-          <w:bCs/>
-          <w:sz w:val="24"/>
-        </w:rPr>
-      </w:pPr>
-      <w:r>
-        <w:rPr>
-          <w:rFonts w:ascii="Times New Roman" w:hAnsi="Times New Roman"/>
-          <w:bCs/>
-          <w:sz w:val="24"/>
-        </w:rPr>
-        <w:t xml:space="preserve">Grammar data structure populated successfully [yes/no]: </w:t>
+        <w:spacing w:after="0" w:line="360" w:lineRule="auto"/>
+        <w:ind w:left="1440"/>
+        <w:rPr>
+          <w:rFonts w:ascii="Times New Roman" w:hAnsi="Times New Roman"/>
+          <w:bCs/>
+          <w:sz w:val="24"/>
+        </w:rPr>
+      </w:pPr>
+      <w:r>
+        <w:rPr>
+          <w:rFonts w:ascii="Times New Roman" w:hAnsi="Times New Roman"/>
+          <w:bCs/>
+          <w:sz w:val="24"/>
+        </w:rPr>
+        <w:t xml:space="preserve">Tokenstream created [yes/no]: </w:t>
       </w:r>
       <w:r>
         <w:rPr>
@@ -1284,66 +1483,25 @@
     </w:p>
     <w:p>
       <w:pPr>
-        <w:pStyle w:val="Normal"/>
-        <w:spacing w:lineRule="auto" w:line="360" w:before="0" w:after="0"/>
-        <w:ind w:left="1440" w:hanging="0"/>
-        <w:rPr>
-          <w:rFonts w:ascii="Times New Roman" w:hAnsi="Times New Roman"/>
-          <w:bCs/>
-          <w:sz w:val="24"/>
-        </w:rPr>
-      </w:pPr>
-      <w:r>
-        <w:rPr>
-          <w:rFonts w:ascii="Times New Roman" w:hAnsi="Times New Roman"/>
-          <w:bCs/>
-          <w:sz w:val="24"/>
-        </w:rPr>
-        <w:t xml:space="preserve">Tokenstream created [yes/no]: </w:t>
-      </w:r>
-      <w:r>
-        <w:rPr>
-          <w:rFonts w:ascii="Times New Roman" w:hAnsi="Times New Roman"/>
-          <w:b/>
-          <w:bCs/>
-          <w:sz w:val="24"/>
-        </w:rPr>
-        <w:t>YES</w:t>
-      </w:r>
-    </w:p>
-    <w:p>
-      <w:pPr>
-        <w:pStyle w:val="Normal"/>
-        <w:spacing w:lineRule="auto" w:line="360" w:before="0" w:after="0"/>
-        <w:ind w:left="1440" w:hanging="0"/>
-        <w:rPr>
-          <w:rFonts w:ascii="Times New Roman" w:hAnsi="Times New Roman"/>
-          <w:b/>
-          <w:b/>
-          <w:bCs/>
-          <w:sz w:val="24"/>
-        </w:rPr>
-      </w:pPr>
-      <w:r>
-        <w:rPr>
-          <w:rFonts w:ascii="Times New Roman" w:hAnsi="Times New Roman"/>
-          <w:b/>
-          <w:bCs/>
-          <w:sz w:val="24"/>
-        </w:rPr>
-      </w:r>
-    </w:p>
-    <w:p>
-      <w:pPr>
-        <w:pStyle w:val="Normal"/>
+        <w:spacing w:after="0" w:line="360" w:lineRule="auto"/>
+        <w:ind w:left="1440"/>
+        <w:rPr>
+          <w:rFonts w:ascii="Times New Roman" w:hAnsi="Times New Roman"/>
+          <w:b/>
+          <w:bCs/>
+          <w:sz w:val="24"/>
+        </w:rPr>
+      </w:pPr>
+    </w:p>
+    <w:p>
+      <w:pPr>
         <w:numPr>
           <w:ilvl w:val="0"/>
           <w:numId w:val="1"/>
         </w:numPr>
-        <w:spacing w:lineRule="auto" w:line="360" w:before="0" w:after="0"/>
-        <w:rPr>
-          <w:rFonts w:ascii="Times New Roman" w:hAnsi="Times New Roman"/>
-          <w:b/>
+        <w:spacing w:after="0" w:line="360" w:lineRule="auto"/>
+        <w:rPr>
+          <w:rFonts w:ascii="Times New Roman" w:hAnsi="Times New Roman"/>
           <w:b/>
           <w:bCs/>
           <w:sz w:val="24"/>
@@ -1367,29 +1525,26 @@
           <w:numId w:val="1"/>
         </w:numPr>
         <w:tabs>
-          <w:tab w:val="clear" w:pos="720"/>
-          <w:tab w:val="left" w:pos="1710" w:leader="none"/>
+          <w:tab w:val="left" w:pos="1710"/>
         </w:tabs>
         <w:rPr>
           <w:b/>
-          <w:b/>
           <w:i/>
+        </w:rPr>
+      </w:pPr>
+      <w:r>
+        <w:rPr>
+          <w:b/>
           <w:i/>
         </w:rPr>
-      </w:pPr>
+        <w:t>readGrammar ( ) [yes/no</w:t>
+      </w:r>
       <w:r>
         <w:rPr>
           <w:b/>
           <w:i/>
         </w:rPr>
-        <w:t xml:space="preserve">readGrammar ( ) [yes/no] : </w:t>
-      </w:r>
-      <w:r>
-        <w:rPr>
-          <w:b/>
-          <w:i/>
-        </w:rPr>
-        <w:t>YES</w:t>
+        <w:t>] : YES</w:t>
       </w:r>
     </w:p>
     <w:p>
@@ -1400,13 +1555,10 @@
           <w:numId w:val="1"/>
         </w:numPr>
         <w:tabs>
-          <w:tab w:val="clear" w:pos="720"/>
-          <w:tab w:val="left" w:pos="1710" w:leader="none"/>
+          <w:tab w:val="left" w:pos="1710"/>
         </w:tabs>
         <w:rPr>
           <w:b/>
-          <w:b/>
-          <w:i/>
           <w:i/>
         </w:rPr>
       </w:pPr>
@@ -1419,18 +1571,7 @@
           <w:sz w:val="23"/>
           <w:szCs w:val="23"/>
         </w:rPr>
-        <w:t xml:space="preserve">tokeniseSourcecode  ( ) [yes/no] : </w:t>
-      </w:r>
-      <w:r>
-        <w:rPr>
-          <w:b/>
-          <w:bCs/>
-          <w:i/>
-          <w:iCs/>
-          <w:sz w:val="23"/>
-          <w:szCs w:val="23"/>
-        </w:rPr>
-        <w:t>YES</w:t>
+        <w:t>tokeniseSourcecode  ( ) [yes/no] : YES</w:t>
       </w:r>
     </w:p>
     <w:p>
@@ -1441,29 +1582,19 @@
           <w:numId w:val="1"/>
         </w:numPr>
         <w:tabs>
-          <w:tab w:val="clear" w:pos="720"/>
-          <w:tab w:val="left" w:pos="1710" w:leader="none"/>
+          <w:tab w:val="left" w:pos="1710"/>
         </w:tabs>
         <w:rPr>
           <w:b/>
-          <w:b/>
           <w:i/>
+        </w:rPr>
+      </w:pPr>
+      <w:r>
+        <w:rPr>
+          <w:b/>
           <w:i/>
         </w:rPr>
-      </w:pPr>
-      <w:r>
-        <w:rPr>
-          <w:b/>
-          <w:i/>
-        </w:rPr>
-        <w:t xml:space="preserve">createParseTree ( ) [yes/no] : </w:t>
-      </w:r>
-      <w:r>
-        <w:rPr>
-          <w:b/>
-          <w:i/>
-        </w:rPr>
-        <w:t>YES</w:t>
+        <w:t>createParseTree ( ) [yes/no] : YES</w:t>
       </w:r>
     </w:p>
     <w:p>
@@ -1474,29 +1605,19 @@
           <w:numId w:val="1"/>
         </w:numPr>
         <w:tabs>
-          <w:tab w:val="clear" w:pos="720"/>
-          <w:tab w:val="left" w:pos="1710" w:leader="none"/>
+          <w:tab w:val="left" w:pos="1710"/>
         </w:tabs>
         <w:rPr>
           <w:b/>
-          <w:b/>
           <w:i/>
+        </w:rPr>
+      </w:pPr>
+      <w:r>
+        <w:rPr>
+          <w:b/>
           <w:i/>
         </w:rPr>
-      </w:pPr>
-      <w:r>
-        <w:rPr>
-          <w:b/>
-          <w:i/>
-        </w:rPr>
-        <w:t xml:space="preserve">traverseParseTree ( ) [yes/no] : </w:t>
-      </w:r>
-      <w:r>
-        <w:rPr>
-          <w:b/>
-          <w:i/>
-        </w:rPr>
-        <w:t>YES</w:t>
+        <w:t>traverseParseTree ( ) [yes/no] : YES</w:t>
       </w:r>
     </w:p>
     <w:p>
@@ -1507,29 +1628,19 @@
           <w:numId w:val="1"/>
         </w:numPr>
         <w:tabs>
-          <w:tab w:val="clear" w:pos="720"/>
-          <w:tab w:val="left" w:pos="1710" w:leader="none"/>
+          <w:tab w:val="left" w:pos="1710"/>
         </w:tabs>
         <w:rPr>
           <w:b/>
-          <w:b/>
           <w:i/>
+        </w:rPr>
+      </w:pPr>
+      <w:r>
+        <w:rPr>
+          <w:b/>
           <w:i/>
         </w:rPr>
-      </w:pPr>
-      <w:r>
-        <w:rPr>
-          <w:b/>
-          <w:i/>
-        </w:rPr>
-        <w:t xml:space="preserve">printParseTree ( ) [yes/no] : </w:t>
-      </w:r>
-      <w:r>
-        <w:rPr>
-          <w:b/>
-          <w:i/>
-        </w:rPr>
-        <w:t>YES</w:t>
+        <w:t>printParseTree ( ) [yes/no] : YES</w:t>
       </w:r>
     </w:p>
     <w:p>
@@ -1540,13 +1651,10 @@
           <w:numId w:val="1"/>
         </w:numPr>
         <w:tabs>
-          <w:tab w:val="clear" w:pos="720"/>
-          <w:tab w:val="left" w:pos="1710" w:leader="none"/>
+          <w:tab w:val="left" w:pos="1710"/>
         </w:tabs>
         <w:rPr>
           <w:b/>
-          <w:b/>
-          <w:i/>
           <w:i/>
         </w:rPr>
       </w:pPr>
@@ -1570,7 +1678,7 @@
       </w:r>
       <w:r>
         <w:rPr>
-          <w:rFonts w:cs="Calibri" w:ascii="Calibri" w:hAnsi="Calibri"/>
+          <w:rFonts w:ascii="Calibri" w:hAnsi="Calibri" w:cs="Calibri"/>
           <w:b/>
           <w:bCs/>
           <w:i/>
@@ -1589,41 +1697,24 @@
           <w:sz w:val="23"/>
           <w:szCs w:val="23"/>
         </w:rPr>
-        <w:t xml:space="preserve">ypeExpressionTable ( ) [yes/no] : </w:t>
-      </w:r>
-      <w:r>
-        <w:rPr>
-          <w:b/>
-          <w:bCs/>
-          <w:i/>
-          <w:iCs/>
-          <w:sz w:val="23"/>
-          <w:szCs w:val="23"/>
-        </w:rPr>
-        <w:t>YES</w:t>
+        <w:t>ypeExpressionTable ( ) [yes/no] : YES</w:t>
       </w:r>
     </w:p>
     <w:p>
       <w:pPr>
         <w:pStyle w:val="Default"/>
-        <w:ind w:left="720" w:hanging="0"/>
-        <w:rPr/>
-      </w:pPr>
-      <w:r>
-        <w:rPr/>
-      </w:r>
-    </w:p>
-    <w:p>
-      <w:pPr>
-        <w:pStyle w:val="Normal"/>
+        <w:ind w:left="720"/>
+      </w:pPr>
+    </w:p>
+    <w:p>
+      <w:pPr>
         <w:numPr>
           <w:ilvl w:val="0"/>
           <w:numId w:val="1"/>
         </w:numPr>
-        <w:spacing w:lineRule="auto" w:line="360" w:before="0" w:after="0"/>
-        <w:rPr>
-          <w:rFonts w:ascii="Times New Roman" w:hAnsi="Times New Roman"/>
-          <w:b/>
+        <w:spacing w:after="0" w:line="360" w:lineRule="auto"/>
+        <w:rPr>
+          <w:rFonts w:ascii="Times New Roman" w:hAnsi="Times New Roman"/>
           <w:b/>
           <w:bCs/>
           <w:sz w:val="24"/>
@@ -1641,16 +1732,14 @@
     </w:p>
     <w:p>
       <w:pPr>
-        <w:pStyle w:val="Normal"/>
         <w:numPr>
           <w:ilvl w:val="1"/>
           <w:numId w:val="1"/>
         </w:numPr>
         <w:tabs>
-          <w:tab w:val="clear" w:pos="720"/>
-          <w:tab w:val="left" w:pos="1890" w:leader="none"/>
+          <w:tab w:val="left" w:pos="1890"/>
         </w:tabs>
-        <w:spacing w:lineRule="auto" w:line="360" w:before="0" w:after="0"/>
+        <w:spacing w:after="0" w:line="360" w:lineRule="auto"/>
         <w:rPr>
           <w:rFonts w:ascii="Times New Roman" w:hAnsi="Times New Roman"/>
           <w:bCs/>
@@ -1677,16 +1766,14 @@
     </w:p>
     <w:p>
       <w:pPr>
-        <w:pStyle w:val="Normal"/>
         <w:numPr>
           <w:ilvl w:val="1"/>
           <w:numId w:val="1"/>
         </w:numPr>
         <w:tabs>
-          <w:tab w:val="clear" w:pos="720"/>
-          <w:tab w:val="left" w:pos="1890" w:leader="none"/>
+          <w:tab w:val="left" w:pos="1890"/>
         </w:tabs>
-        <w:spacing w:lineRule="auto" w:line="360" w:before="0" w:after="0"/>
+        <w:spacing w:after="0" w:line="360" w:lineRule="auto"/>
         <w:rPr>
           <w:rFonts w:ascii="Times New Roman" w:hAnsi="Times New Roman"/>
           <w:bCs/>
@@ -1713,16 +1800,14 @@
     </w:p>
     <w:p>
       <w:pPr>
-        <w:pStyle w:val="Normal"/>
         <w:numPr>
           <w:ilvl w:val="1"/>
           <w:numId w:val="1"/>
         </w:numPr>
         <w:tabs>
-          <w:tab w:val="clear" w:pos="720"/>
-          <w:tab w:val="left" w:pos="1890" w:leader="none"/>
+          <w:tab w:val="left" w:pos="1890"/>
         </w:tabs>
-        <w:spacing w:lineRule="auto" w:line="360" w:before="0" w:after="0"/>
+        <w:spacing w:after="0" w:line="360" w:lineRule="auto"/>
         <w:rPr>
           <w:rFonts w:ascii="Times New Roman" w:hAnsi="Times New Roman"/>
           <w:bCs/>
@@ -1740,9 +1825,8 @@
     </w:p>
     <w:p>
       <w:pPr>
-        <w:pStyle w:val="Normal"/>
-        <w:spacing w:lineRule="auto" w:line="360" w:before="0" w:after="0"/>
-        <w:ind w:left="1440" w:hanging="0"/>
+        <w:spacing w:after="0" w:line="360" w:lineRule="auto"/>
+        <w:ind w:left="1440"/>
         <w:rPr>
           <w:rFonts w:ascii="Times New Roman" w:hAnsi="Times New Roman"/>
           <w:bCs/>
@@ -1769,61 +1853,56 @@
     </w:p>
     <w:p>
       <w:pPr>
-        <w:pStyle w:val="Normal"/>
-        <w:spacing w:lineRule="auto" w:line="360" w:before="0" w:after="0"/>
-        <w:ind w:left="720" w:hanging="0"/>
-        <w:rPr>
-          <w:rFonts w:ascii="Times New Roman" w:hAnsi="Times New Roman"/>
-          <w:b/>
-          <w:b/>
-          <w:bCs/>
-          <w:sz w:val="24"/>
-        </w:rPr>
-      </w:pPr>
-      <w:r>
-        <w:rPr>
-          <w:rFonts w:ascii="Times New Roman" w:hAnsi="Times New Roman"/>
-          <w:b/>
-          <w:bCs/>
-          <w:sz w:val="24"/>
-        </w:rPr>
-      </w:r>
-    </w:p>
-    <w:p>
-      <w:pPr>
-        <w:pStyle w:val="Normal"/>
+        <w:spacing w:after="0" w:line="360" w:lineRule="auto"/>
+        <w:ind w:left="720"/>
+        <w:rPr>
+          <w:rFonts w:ascii="Times New Roman" w:hAnsi="Times New Roman"/>
+          <w:b/>
+          <w:bCs/>
+          <w:sz w:val="24"/>
+        </w:rPr>
+      </w:pPr>
+    </w:p>
+    <w:p>
+      <w:pPr>
         <w:numPr>
           <w:ilvl w:val="0"/>
           <w:numId w:val="1"/>
         </w:numPr>
-        <w:spacing w:lineRule="auto" w:line="360" w:before="0" w:after="0"/>
-        <w:rPr>
-          <w:rFonts w:ascii="Times New Roman" w:hAnsi="Times New Roman"/>
-          <w:b/>
-          <w:b/>
-          <w:bCs/>
-          <w:sz w:val="24"/>
-        </w:rPr>
-      </w:pPr>
-      <w:r>
-        <w:rPr>
-          <w:rFonts w:ascii="Times New Roman" w:hAnsi="Times New Roman"/>
-          <w:b/>
-          <w:bCs/>
-          <w:sz w:val="24"/>
-        </w:rPr>
-        <w:t>Type Expression Table</w:t>
-      </w:r>
-    </w:p>
-    <w:p>
-      <w:pPr>
-        <w:pStyle w:val="Normal"/>
+        <w:spacing w:after="0" w:line="360" w:lineRule="auto"/>
+        <w:rPr>
+          <w:rFonts w:ascii="Times New Roman" w:hAnsi="Times New Roman"/>
+          <w:b/>
+          <w:bCs/>
+          <w:sz w:val="24"/>
+        </w:rPr>
+      </w:pPr>
+      <w:r>
+        <w:rPr>
+          <w:rFonts w:ascii="Times New Roman" w:hAnsi="Times New Roman"/>
+          <w:b/>
+          <w:bCs/>
+          <w:sz w:val="24"/>
+        </w:rPr>
+        <w:t>Type Expressio</w:t>
+      </w:r>
+      <w:r>
+        <w:rPr>
+          <w:rFonts w:ascii="Times New Roman" w:hAnsi="Times New Roman"/>
+          <w:b/>
+          <w:bCs/>
+          <w:sz w:val="24"/>
+        </w:rPr>
+        <w:t>n Table</w:t>
+      </w:r>
+    </w:p>
+    <w:p>
+      <w:pPr>
         <w:tabs>
-          <w:tab w:val="clear" w:pos="720"/>
-          <w:tab w:val="left" w:pos="1800" w:leader="none"/>
+          <w:tab w:val="left" w:pos="1800"/>
         </w:tabs>
-        <w:spacing w:lineRule="auto" w:line="360" w:before="0" w:after="0"/>
-        <w:ind w:left="1080" w:hanging="0"/>
+        <w:spacing w:after="0" w:line="360" w:lineRule="auto"/>
+        <w:ind w:left="1080"/>
         <w:rPr>
           <w:rFonts w:ascii="Times New Roman" w:hAnsi="Times New Roman"/>
           <w:bCs/>
@@ -1837,6 +1916,13 @@
           <w:sz w:val="24"/>
         </w:rPr>
         <w:t>[A].</w:t>
+      </w:r>
+      <w:r>
+        <w:rPr>
+          <w:rFonts w:ascii="Times New Roman" w:hAnsi="Times New Roman"/>
+          <w:bCs/>
+          <w:sz w:val="24"/>
+        </w:rPr>
         <w:tab/>
         <w:t xml:space="preserve">Constructed (yes/no): </w:t>
       </w:r>
@@ -1852,13 +1938,11 @@
     </w:p>
     <w:p>
       <w:pPr>
-        <w:pStyle w:val="Normal"/>
         <w:tabs>
-          <w:tab w:val="clear" w:pos="720"/>
-          <w:tab w:val="left" w:pos="1800" w:leader="none"/>
+          <w:tab w:val="left" w:pos="1800"/>
         </w:tabs>
-        <w:spacing w:lineRule="auto" w:line="360" w:before="0" w:after="0"/>
-        <w:ind w:left="1080" w:hanging="0"/>
+        <w:spacing w:after="0" w:line="360" w:lineRule="auto"/>
+        <w:ind w:left="1080"/>
         <w:rPr>
           <w:rFonts w:ascii="Times New Roman" w:hAnsi="Times New Roman"/>
           <w:bCs/>
@@ -1872,6 +1956,13 @@
           <w:sz w:val="24"/>
         </w:rPr>
         <w:t>[B].</w:t>
+      </w:r>
+      <w:r>
+        <w:rPr>
+          <w:rFonts w:ascii="Times New Roman" w:hAnsi="Times New Roman"/>
+          <w:bCs/>
+          <w:sz w:val="24"/>
+        </w:rPr>
         <w:tab/>
         <w:t xml:space="preserve">Implemented as (lookup table/ hash table):  </w:t>
       </w:r>
@@ -1887,13 +1978,11 @@
     </w:p>
     <w:p>
       <w:pPr>
-        <w:pStyle w:val="Normal"/>
         <w:tabs>
-          <w:tab w:val="clear" w:pos="720"/>
-          <w:tab w:val="left" w:pos="1800" w:leader="none"/>
+          <w:tab w:val="left" w:pos="1800"/>
         </w:tabs>
-        <w:spacing w:lineRule="auto" w:line="360" w:before="0" w:after="0"/>
-        <w:ind w:left="1080" w:hanging="0"/>
+        <w:spacing w:after="0" w:line="360" w:lineRule="auto"/>
+        <w:ind w:left="1080"/>
         <w:rPr>
           <w:rFonts w:ascii="Times New Roman" w:hAnsi="Times New Roman"/>
           <w:bCs/>
@@ -1920,13 +2009,11 @@
     </w:p>
     <w:p>
       <w:pPr>
-        <w:pStyle w:val="Normal"/>
         <w:tabs>
-          <w:tab w:val="clear" w:pos="720"/>
-          <w:tab w:val="left" w:pos="1800" w:leader="none"/>
+          <w:tab w:val="left" w:pos="1800"/>
         </w:tabs>
-        <w:spacing w:lineRule="auto" w:line="360" w:before="0" w:after="0"/>
-        <w:ind w:left="1080" w:hanging="0"/>
+        <w:spacing w:after="0" w:line="360" w:lineRule="auto"/>
+        <w:ind w:left="1080"/>
         <w:rPr>
           <w:rFonts w:ascii="Times New Roman" w:hAnsi="Times New Roman"/>
           <w:bCs/>
@@ -1940,25 +2027,21 @@
           <w:sz w:val="24"/>
         </w:rPr>
         <w:t>[C].</w:t>
+      </w:r>
+      <w:r>
+        <w:rPr>
+          <w:rFonts w:ascii="Times New Roman" w:hAnsi="Times New Roman"/>
+          <w:bCs/>
+          <w:sz w:val="24"/>
+        </w:rPr>
         <w:tab/>
-        <w:t>Describe the structure of the type expression accommodating all types</w:t>
-      </w:r>
-      <w:bookmarkStart w:id="0" w:name="_GoBack"/>
-      <w:bookmarkEnd w:id="0"/>
-      <w:r>
-        <w:rPr>
-          <w:rFonts w:ascii="Times New Roman" w:hAnsi="Times New Roman"/>
-          <w:bCs/>
-          <w:sz w:val="24"/>
-        </w:rPr>
-        <w:t xml:space="preserve"> (in maximum two lines)</w:t>
-      </w:r>
-    </w:p>
-    <w:p>
-      <w:pPr>
-        <w:pStyle w:val="Normal"/>
-        <w:spacing w:lineRule="auto" w:line="360" w:before="0" w:after="0"/>
-        <w:ind w:left="720" w:hanging="0"/>
+        <w:t>Describe the structure of the type expression accommodating all types (in maximum two lines)</w:t>
+      </w:r>
+    </w:p>
+    <w:p>
+      <w:pPr>
+        <w:spacing w:after="0" w:line="360" w:lineRule="auto"/>
+        <w:ind w:left="720"/>
         <w:rPr>
           <w:rFonts w:ascii="Times New Roman" w:hAnsi="Times New Roman"/>
           <w:bCs/>
@@ -1985,15 +2068,13 @@
     </w:p>
     <w:p>
       <w:pPr>
-        <w:pStyle w:val="Normal"/>
         <w:numPr>
           <w:ilvl w:val="0"/>
           <w:numId w:val="1"/>
         </w:numPr>
-        <w:spacing w:lineRule="auto" w:line="360" w:before="0" w:after="0"/>
-        <w:rPr>
-          <w:rFonts w:ascii="Times New Roman" w:hAnsi="Times New Roman"/>
-          <w:b/>
+        <w:spacing w:after="0" w:line="360" w:lineRule="auto"/>
+        <w:rPr>
+          <w:rFonts w:ascii="Times New Roman" w:hAnsi="Times New Roman"/>
           <w:b/>
           <w:bCs/>
           <w:sz w:val="24"/>
@@ -2011,12 +2092,11 @@
     </w:p>
     <w:p>
       <w:pPr>
-        <w:pStyle w:val="Normal"/>
         <w:numPr>
           <w:ilvl w:val="1"/>
           <w:numId w:val="1"/>
         </w:numPr>
-        <w:spacing w:lineRule="auto" w:line="360" w:before="0" w:after="0"/>
+        <w:spacing w:after="0" w:line="360" w:lineRule="auto"/>
         <w:rPr>
           <w:rFonts w:ascii="Times New Roman" w:hAnsi="Times New Roman"/>
           <w:sz w:val="24"/>
@@ -2041,12 +2121,11 @@
     </w:p>
     <w:p>
       <w:pPr>
-        <w:pStyle w:val="Normal"/>
         <w:numPr>
           <w:ilvl w:val="1"/>
           <w:numId w:val="1"/>
         </w:numPr>
-        <w:spacing w:lineRule="auto" w:line="360" w:before="0" w:after="0"/>
+        <w:spacing w:after="0" w:line="360" w:lineRule="auto"/>
         <w:rPr>
           <w:rFonts w:ascii="Times New Roman" w:hAnsi="Times New Roman"/>
           <w:sz w:val="24"/>
@@ -2071,12 +2150,11 @@
     </w:p>
     <w:p>
       <w:pPr>
-        <w:pStyle w:val="Normal"/>
         <w:numPr>
           <w:ilvl w:val="1"/>
           <w:numId w:val="1"/>
         </w:numPr>
-        <w:spacing w:lineRule="auto" w:line="360" w:before="0" w:after="0"/>
+        <w:spacing w:after="0" w:line="360" w:lineRule="auto"/>
         <w:rPr>
           <w:rFonts w:ascii="Times New Roman" w:hAnsi="Times New Roman"/>
           <w:sz w:val="24"/>
@@ -2101,12 +2179,11 @@
     </w:p>
     <w:p>
       <w:pPr>
-        <w:pStyle w:val="Normal"/>
         <w:numPr>
           <w:ilvl w:val="1"/>
           <w:numId w:val="1"/>
         </w:numPr>
-        <w:spacing w:lineRule="auto" w:line="360" w:before="0" w:after="0"/>
+        <w:spacing w:after="0" w:line="360" w:lineRule="auto"/>
         <w:rPr>
           <w:rFonts w:ascii="Times New Roman" w:hAnsi="Times New Roman"/>
           <w:sz w:val="24"/>
@@ -2138,12 +2215,11 @@
     </w:p>
     <w:p>
       <w:pPr>
-        <w:pStyle w:val="Normal"/>
         <w:numPr>
           <w:ilvl w:val="1"/>
           <w:numId w:val="1"/>
         </w:numPr>
-        <w:spacing w:lineRule="auto" w:line="360" w:before="0" w:after="0"/>
+        <w:spacing w:after="0" w:line="360" w:lineRule="auto"/>
         <w:rPr>
           <w:rFonts w:ascii="Times New Roman" w:hAnsi="Times New Roman"/>
           <w:sz w:val="24"/>
@@ -2168,58 +2244,55 @@
     </w:p>
     <w:p>
       <w:pPr>
-        <w:pStyle w:val="Normal"/>
         <w:numPr>
           <w:ilvl w:val="1"/>
           <w:numId w:val="1"/>
         </w:numPr>
-        <w:spacing w:lineRule="auto" w:line="360" w:before="0" w:after="0"/>
-        <w:rPr>
-          <w:rFonts w:ascii="Times New Roman" w:hAnsi="Times New Roman"/>
-          <w:sz w:val="24"/>
-        </w:rPr>
-      </w:pPr>
-      <w:r>
-        <w:rPr>
-          <w:rFonts w:ascii="Times New Roman" w:hAnsi="Times New Roman"/>
-          <w:sz w:val="24"/>
-        </w:rPr>
-        <w:t xml:space="preserve">Ensured the compatibility of your code with the specified  gcc version(yes/no: </w:t>
-      </w:r>
-      <w:r>
-        <w:rPr>
-          <w:rFonts w:ascii="Times New Roman" w:hAnsi="Times New Roman"/>
-          <w:sz w:val="24"/>
-        </w:rPr>
-        <w:t>YES</w:t>
-      </w:r>
-    </w:p>
-    <w:p>
-      <w:pPr>
-        <w:pStyle w:val="Normal"/>
+        <w:spacing w:after="0" w:line="360" w:lineRule="auto"/>
+        <w:rPr>
+          <w:rFonts w:ascii="Times New Roman" w:hAnsi="Times New Roman"/>
+          <w:sz w:val="24"/>
+        </w:rPr>
+      </w:pPr>
+      <w:r>
+        <w:rPr>
+          <w:rFonts w:ascii="Times New Roman" w:hAnsi="Times New Roman"/>
+          <w:sz w:val="24"/>
+        </w:rPr>
+        <w:t>Ensured the compatibility of your code with the specified  gcc version(yes/no: YES</w:t>
+      </w:r>
+    </w:p>
+    <w:p>
+      <w:pPr>
         <w:numPr>
           <w:ilvl w:val="1"/>
           <w:numId w:val="1"/>
         </w:numPr>
-        <w:spacing w:lineRule="auto" w:line="360" w:before="0" w:after="0"/>
-        <w:rPr>
-          <w:rFonts w:ascii="Times New Roman" w:hAnsi="Times New Roman"/>
-          <w:sz w:val="24"/>
-        </w:rPr>
-      </w:pPr>
-      <w:r>
-        <w:rPr>
-          <w:rFonts w:ascii="Times New Roman" w:hAnsi="Times New Roman"/>
-          <w:sz w:val="24"/>
-        </w:rPr>
-        <w:t>Give below the exact commands to compile your code :</w:t>
-      </w:r>
-    </w:p>
-    <w:p>
-      <w:pPr>
-        <w:pStyle w:val="Normal"/>
-        <w:spacing w:lineRule="auto" w:line="360" w:before="0" w:after="0"/>
-        <w:ind w:left="1440" w:hanging="0"/>
+        <w:spacing w:after="0" w:line="360" w:lineRule="auto"/>
+        <w:rPr>
+          <w:rFonts w:ascii="Times New Roman" w:hAnsi="Times New Roman"/>
+          <w:sz w:val="24"/>
+        </w:rPr>
+      </w:pPr>
+      <w:r>
+        <w:rPr>
+          <w:rFonts w:ascii="Times New Roman" w:hAnsi="Times New Roman"/>
+          <w:sz w:val="24"/>
+        </w:rPr>
+        <w:t xml:space="preserve">Give below the </w:t>
+      </w:r>
+      <w:r>
+        <w:rPr>
+          <w:rFonts w:ascii="Times New Roman" w:hAnsi="Times New Roman"/>
+          <w:sz w:val="24"/>
+        </w:rPr>
+        <w:t>exact commands to compile your code :</w:t>
+      </w:r>
+    </w:p>
+    <w:p>
+      <w:pPr>
+        <w:spacing w:after="0" w:line="360" w:lineRule="auto"/>
+        <w:ind w:left="1440"/>
         <w:rPr>
           <w:rFonts w:ascii="Times New Roman" w:hAnsi="Times New Roman"/>
           <w:sz w:val="24"/>
@@ -2248,22 +2321,11 @@
           <w:bCs/>
           <w:sz w:val="24"/>
         </w:rPr>
-        <w:t>./</w:t>
-      </w:r>
-      <w:r>
-        <w:rPr>
-          <w:rFonts w:ascii="Times New Roman" w:hAnsi="Times New Roman"/>
-          <w:b/>
-          <w:bCs/>
-          <w:sz w:val="24"/>
-        </w:rPr>
-        <w:t xml:space="preserve">a.out t1.txt (a.out </w:t>
-      </w:r>
-      <w:r>
-        <w:rPr>
-          <w:rFonts w:ascii="Times New Roman" w:hAnsi="Times New Roman"/>
-          <w:b w:val="false"/>
-          <w:bCs w:val="false"/>
+        <w:t xml:space="preserve">./a.out t1.txt (a.out </w:t>
+      </w:r>
+      <w:r>
+        <w:rPr>
+          <w:rFonts w:ascii="Times New Roman" w:hAnsi="Times New Roman"/>
           <w:sz w:val="24"/>
         </w:rPr>
         <w:t>with</w:t>
@@ -2280,12 +2342,11 @@
     </w:p>
     <w:p>
       <w:pPr>
-        <w:pStyle w:val="Normal"/>
         <w:numPr>
           <w:ilvl w:val="0"/>
           <w:numId w:val="1"/>
         </w:numPr>
-        <w:spacing w:lineRule="auto" w:line="360" w:before="0" w:after="0"/>
+        <w:spacing w:after="0" w:line="360" w:lineRule="auto"/>
         <w:rPr>
           <w:rFonts w:ascii="Times New Roman" w:hAnsi="Times New Roman"/>
           <w:sz w:val="24"/>
@@ -2305,20 +2366,34 @@
           <w:rFonts w:ascii="Times New Roman" w:hAnsi="Times New Roman"/>
           <w:sz w:val="24"/>
         </w:rPr>
-        <w:t>: Does it take care of the options specified earlier(yes/no): ___________</w:t>
-      </w:r>
-    </w:p>
-    <w:p>
-      <w:pPr>
-        <w:pStyle w:val="Normal"/>
+        <w:t>: Does it take care of the options specified earlier(yes/no): ____</w:t>
+      </w:r>
+      <w:r>
+        <w:rPr>
+          <w:rFonts w:ascii="Times New Roman" w:hAnsi="Times New Roman"/>
+          <w:b/>
+          <w:bCs/>
+          <w:sz w:val="24"/>
+        </w:rPr>
+        <w:t>YES</w:t>
+      </w:r>
+      <w:r>
+        <w:rPr>
+          <w:rFonts w:ascii="Times New Roman" w:hAnsi="Times New Roman"/>
+          <w:sz w:val="24"/>
+        </w:rPr>
+        <w:t>____</w:t>
+      </w:r>
+    </w:p>
+    <w:p>
+      <w:pPr>
         <w:numPr>
           <w:ilvl w:val="0"/>
           <w:numId w:val="1"/>
         </w:numPr>
-        <w:spacing w:lineRule="auto" w:line="360" w:before="0" w:after="0"/>
-        <w:rPr>
-          <w:rFonts w:ascii="Times New Roman" w:hAnsi="Times New Roman"/>
-          <w:b/>
+        <w:spacing w:after="0" w:line="360" w:lineRule="auto"/>
+        <w:rPr>
+          <w:rFonts w:ascii="Times New Roman" w:hAnsi="Times New Roman"/>
           <w:b/>
           <w:bCs/>
           <w:sz w:val="24"/>
@@ -2336,13 +2411,12 @@
     </w:p>
     <w:p>
       <w:pPr>
-        <w:pStyle w:val="Normal"/>
         <w:numPr>
           <w:ilvl w:val="1"/>
           <w:numId w:val="1"/>
         </w:numPr>
-        <w:spacing w:lineRule="auto" w:line="360" w:before="0" w:after="0"/>
-        <w:ind w:left="1080" w:hanging="360"/>
+        <w:spacing w:after="0" w:line="360" w:lineRule="auto"/>
+        <w:ind w:left="1080"/>
         <w:rPr>
           <w:rFonts w:ascii="Times New Roman" w:hAnsi="Times New Roman"/>
           <w:sz w:val="24"/>
@@ -2362,22 +2436,29 @@
           <w:bCs/>
           <w:sz w:val="24"/>
         </w:rPr>
-        <w:t>Program is successfully able to generate the parse tree with type Epression table</w:t>
-      </w:r>
-    </w:p>
-    <w:p>
-      <w:pPr>
-        <w:pStyle w:val="Normal"/>
+        <w:t>Program is s</w:t>
+      </w:r>
+      <w:r>
+        <w:rPr>
+          <w:rFonts w:ascii="Times New Roman" w:hAnsi="Times New Roman"/>
+          <w:b/>
+          <w:bCs/>
+          <w:sz w:val="24"/>
+        </w:rPr>
+        <w:t>uccessfully able to generate the parse tree with type Epression table</w:t>
+      </w:r>
+    </w:p>
+    <w:p>
+      <w:pPr>
         <w:numPr>
           <w:ilvl w:val="1"/>
           <w:numId w:val="1"/>
         </w:numPr>
         <w:tabs>
-          <w:tab w:val="clear" w:pos="720"/>
-          <w:tab w:val="left" w:pos="1080" w:leader="none"/>
+          <w:tab w:val="left" w:pos="1080"/>
         </w:tabs>
-        <w:spacing w:lineRule="auto" w:line="360" w:before="0" w:after="0"/>
-        <w:ind w:left="720" w:hanging="0"/>
+        <w:spacing w:after="0" w:line="360" w:lineRule="auto"/>
+        <w:ind w:left="720" w:firstLine="0"/>
         <w:rPr>
           <w:rFonts w:ascii="Times New Roman" w:hAnsi="Times New Roman"/>
           <w:sz w:val="24"/>
@@ -2402,58 +2483,70 @@
     </w:p>
     <w:p>
       <w:pPr>
-        <w:pStyle w:val="Normal"/>
         <w:numPr>
           <w:ilvl w:val="1"/>
           <w:numId w:val="1"/>
         </w:numPr>
         <w:tabs>
-          <w:tab w:val="clear" w:pos="720"/>
-          <w:tab w:val="left" w:pos="1080" w:leader="none"/>
+          <w:tab w:val="left" w:pos="1080"/>
         </w:tabs>
-        <w:spacing w:lineRule="auto" w:line="360" w:before="0" w:after="0"/>
-        <w:ind w:left="720" w:hanging="0"/>
-        <w:rPr>
-          <w:rFonts w:ascii="Times New Roman" w:hAnsi="Times New Roman"/>
-          <w:sz w:val="24"/>
-        </w:rPr>
-      </w:pPr>
-      <w:r>
-        <w:rPr>
-          <w:rFonts w:ascii="Times New Roman" w:hAnsi="Times New Roman"/>
-          <w:sz w:val="24"/>
-        </w:rPr>
-        <w:t>Command line arguments used for input file (yes/no):___________________</w:t>
-      </w:r>
-    </w:p>
-    <w:p>
-      <w:pPr>
-        <w:pStyle w:val="Normal"/>
+        <w:spacing w:after="0" w:line="360" w:lineRule="auto"/>
+        <w:ind w:left="720" w:firstLine="0"/>
+        <w:rPr>
+          <w:rFonts w:ascii="Times New Roman" w:hAnsi="Times New Roman"/>
+          <w:sz w:val="24"/>
+        </w:rPr>
+      </w:pPr>
+      <w:r>
+        <w:rPr>
+          <w:rFonts w:ascii="Times New Roman" w:hAnsi="Times New Roman"/>
+          <w:sz w:val="24"/>
+        </w:rPr>
+        <w:t>Command line arguments used for input file (yes/no):__</w:t>
+      </w:r>
+      <w:r>
+        <w:rPr>
+          <w:rFonts w:ascii="Times New Roman" w:hAnsi="Times New Roman"/>
+          <w:sz w:val="24"/>
+        </w:rPr>
+        <w:t>__</w:t>
+      </w:r>
+      <w:r>
+        <w:rPr>
+          <w:rFonts w:ascii="Times New Roman" w:hAnsi="Times New Roman"/>
+          <w:b/>
+          <w:bCs/>
+          <w:sz w:val="24"/>
+        </w:rPr>
+        <w:t>YES</w:t>
+      </w:r>
+      <w:r>
+        <w:rPr>
+          <w:rFonts w:ascii="Times New Roman" w:hAnsi="Times New Roman"/>
+          <w:sz w:val="24"/>
+        </w:rPr>
+        <w:t>____________</w:t>
+      </w:r>
+    </w:p>
+    <w:p>
+      <w:pPr>
         <w:tabs>
-          <w:tab w:val="clear" w:pos="720"/>
-          <w:tab w:val="left" w:pos="1080" w:leader="none"/>
+          <w:tab w:val="left" w:pos="1080"/>
         </w:tabs>
-        <w:spacing w:lineRule="auto" w:line="360" w:before="0" w:after="0"/>
-        <w:rPr>
-          <w:rFonts w:ascii="Times New Roman" w:hAnsi="Times New Roman"/>
-          <w:sz w:val="24"/>
-        </w:rPr>
-      </w:pPr>
-      <w:r>
-        <w:rPr>
-          <w:rFonts w:ascii="Times New Roman" w:hAnsi="Times New Roman"/>
-          <w:sz w:val="24"/>
-        </w:rPr>
-      </w:r>
-    </w:p>
-    <w:p>
-      <w:pPr>
-        <w:pStyle w:val="Normal"/>
+        <w:spacing w:after="0" w:line="360" w:lineRule="auto"/>
+        <w:rPr>
+          <w:rFonts w:ascii="Times New Roman" w:hAnsi="Times New Roman"/>
+          <w:sz w:val="24"/>
+        </w:rPr>
+      </w:pPr>
+    </w:p>
+    <w:p>
+      <w:pPr>
         <w:numPr>
           <w:ilvl w:val="0"/>
           <w:numId w:val="1"/>
         </w:numPr>
-        <w:spacing w:lineRule="auto" w:line="360" w:before="0" w:after="0"/>
+        <w:spacing w:after="0" w:line="360" w:lineRule="auto"/>
         <w:rPr>
           <w:rFonts w:ascii="Times New Roman" w:hAnsi="Times New Roman"/>
           <w:sz w:val="24"/>
@@ -2469,26 +2562,66 @@
     </w:p>
     <w:p>
       <w:pPr>
-        <w:pStyle w:val="Normal"/>
-        <w:numPr>
-          <w:ilvl w:val="0"/>
-          <w:numId w:val="0"/>
-        </w:numPr>
-        <w:spacing w:lineRule="auto" w:line="360" w:before="0" w:after="0"/>
-        <w:ind w:left="720" w:hanging="0"/>
-        <w:rPr>
-          <w:rFonts w:ascii="Times New Roman" w:hAnsi="Times New Roman"/>
-          <w:sz w:val="24"/>
-        </w:rPr>
-      </w:pPr>
-      <w:r>
-        <w:rPr>
-          <w:rFonts w:ascii="Times New Roman" w:hAnsi="Times New Roman"/>
-          <w:b/>
-          <w:bCs/>
-          <w:sz w:val="24"/>
-        </w:rPr>
-        <w:t>Its not able to check if the dimensions of jagged array is correct</w:t>
+        <w:spacing w:after="0" w:line="360" w:lineRule="auto"/>
+        <w:ind w:left="720"/>
+        <w:rPr>
+          <w:rFonts w:ascii="Times New Roman" w:hAnsi="Times New Roman"/>
+          <w:sz w:val="24"/>
+        </w:rPr>
+      </w:pPr>
+      <w:r>
+        <w:rPr>
+          <w:rFonts w:ascii="Times New Roman" w:hAnsi="Times New Roman"/>
+          <w:b/>
+          <w:bCs/>
+          <w:sz w:val="24"/>
+        </w:rPr>
+        <w:t>It’s</w:t>
+      </w:r>
+      <w:r>
+        <w:rPr>
+          <w:rFonts w:ascii="Times New Roman" w:hAnsi="Times New Roman"/>
+          <w:b/>
+          <w:bCs/>
+          <w:sz w:val="24"/>
+        </w:rPr>
+        <w:t xml:space="preserve"> not able to check if the dimensions of </w:t>
+      </w:r>
+      <w:r>
+        <w:rPr>
+          <w:rFonts w:ascii="Times New Roman" w:hAnsi="Times New Roman"/>
+          <w:b/>
+          <w:bCs/>
+          <w:sz w:val="24"/>
+        </w:rPr>
+        <w:t xml:space="preserve">the jagged </w:t>
+      </w:r>
+      <w:r>
+        <w:rPr>
+          <w:rFonts w:ascii="Times New Roman" w:hAnsi="Times New Roman"/>
+          <w:b/>
+          <w:bCs/>
+          <w:sz w:val="24"/>
+        </w:rPr>
+        <w:t xml:space="preserve">array </w:t>
+      </w:r>
+      <w:r>
+        <w:rPr>
+          <w:rFonts w:ascii="Times New Roman" w:hAnsi="Times New Roman"/>
+          <w:b/>
+          <w:bCs/>
+          <w:sz w:val="24"/>
+        </w:rPr>
+        <w:t>are</w:t>
+      </w:r>
+      <w:r>
+        <w:rPr>
+          <w:rFonts w:ascii="Times New Roman" w:hAnsi="Times New Roman"/>
+          <w:b/>
+          <w:bCs/>
+          <w:sz w:val="24"/>
+        </w:rPr>
+        <w:t xml:space="preserve"> correct</w:t>
       </w:r>
       <w:r>
         <w:rPr>
@@ -2500,12 +2633,11 @@
     </w:p>
     <w:p>
       <w:pPr>
-        <w:pStyle w:val="Normal"/>
         <w:numPr>
           <w:ilvl w:val="0"/>
           <w:numId w:val="1"/>
         </w:numPr>
-        <w:spacing w:lineRule="auto" w:line="360" w:before="0" w:after="0"/>
+        <w:spacing w:after="0" w:line="360" w:lineRule="auto"/>
         <w:rPr>
           <w:rFonts w:ascii="Times New Roman" w:hAnsi="Times New Roman"/>
           <w:sz w:val="24"/>
@@ -2530,29 +2662,21 @@
     </w:p>
     <w:p>
       <w:pPr>
-        <w:pStyle w:val="Normal"/>
-        <w:spacing w:lineRule="auto" w:line="360" w:before="0" w:after="0"/>
-        <w:ind w:left="720" w:hanging="0"/>
-        <w:rPr>
-          <w:rFonts w:ascii="Times New Roman" w:hAnsi="Times New Roman"/>
-          <w:sz w:val="24"/>
-        </w:rPr>
-      </w:pPr>
-      <w:r>
-        <w:rPr>
-          <w:rFonts w:ascii="Times New Roman" w:hAnsi="Times New Roman"/>
-          <w:sz w:val="24"/>
-        </w:rPr>
-      </w:r>
-    </w:p>
-    <w:p>
-      <w:pPr>
-        <w:pStyle w:val="Normal"/>
+        <w:spacing w:after="0" w:line="360" w:lineRule="auto"/>
+        <w:ind w:left="720"/>
+        <w:rPr>
+          <w:rFonts w:ascii="Times New Roman" w:hAnsi="Times New Roman"/>
+          <w:sz w:val="24"/>
+        </w:rPr>
+      </w:pPr>
+    </w:p>
+    <w:p>
+      <w:pPr>
         <w:numPr>
           <w:ilvl w:val="0"/>
           <w:numId w:val="1"/>
         </w:numPr>
-        <w:spacing w:lineRule="auto" w:line="360" w:before="0" w:after="0"/>
+        <w:spacing w:after="0" w:line="360" w:lineRule="auto"/>
         <w:jc w:val="both"/>
         <w:rPr>
           <w:rFonts w:ascii="Times New Roman" w:hAnsi="Times New Roman"/>
@@ -2573,48 +2697,51 @@
           <w:bCs/>
           <w:sz w:val="24"/>
         </w:rPr>
-        <w:t>Tanya Garg, Naman Chokhani, Lakshya Agar</w:t>
-      </w:r>
-      <w:r>
-        <w:rPr>
-          <w:rFonts w:ascii="Times New Roman" w:hAnsi="Times New Roman"/>
-          <w:b/>
-          <w:bCs/>
-          <w:sz w:val="24"/>
-        </w:rPr>
-        <w:t xml:space="preserve">wal, </w:t>
-      </w:r>
-      <w:r>
-        <w:rPr>
-          <w:rFonts w:ascii="Times New Roman" w:hAnsi="Times New Roman"/>
-          <w:b/>
-          <w:bCs/>
-          <w:sz w:val="24"/>
-        </w:rPr>
-        <w:t xml:space="preserve"> Divyanshu Sing</w:t>
-      </w:r>
-      <w:r>
-        <w:rPr>
-          <w:rFonts w:ascii="Times New Roman" w:hAnsi="Times New Roman"/>
-          <w:b/>
-          <w:bCs/>
-          <w:sz w:val="24"/>
-        </w:rPr>
-        <w:t xml:space="preserve">h </w:t>
-      </w:r>
-      <w:r>
-        <w:rPr>
-          <w:rFonts w:ascii="Times New Roman" w:hAnsi="Times New Roman"/>
-          <w:sz w:val="24"/>
-        </w:rPr>
-        <w:t>(your names)  declare that we have put our genuine efforts in creating the code and have submitted the code developed only by our group. We have not copied any piece of code from any source. If our code is found plagiarized in any form or degree, we understand that a disciplinary action as per the institute rules will be taken against us and we will accept the penalty as decided by the department of Computer Science and Information Systems, BITS, Pilani. [Write your ID and names below]</w:t>
+        <w:t xml:space="preserve">Tanya Garg, Naman </w:t>
+      </w:r>
+      <w:r>
+        <w:rPr>
+          <w:rFonts w:ascii="Times New Roman" w:hAnsi="Times New Roman"/>
+          <w:b/>
+          <w:bCs/>
+          <w:sz w:val="24"/>
+        </w:rPr>
+        <w:t xml:space="preserve">Chokhani, Lakshya Agarwal,  Divyanshu Singh </w:t>
+      </w:r>
+      <w:r>
+        <w:rPr>
+          <w:rFonts w:ascii="Times New Roman" w:hAnsi="Times New Roman"/>
+          <w:sz w:val="24"/>
+        </w:rPr>
+        <w:t xml:space="preserve">(your names)  declare that we have put our genuine efforts in creating the code and have submitted the code developed only by our </w:t>
+      </w:r>
+      <w:r>
+        <w:rPr>
+          <w:rFonts w:ascii="Times New Roman" w:hAnsi="Times New Roman"/>
+          <w:sz w:val="24"/>
+        </w:rPr>
+        <w:lastRenderedPageBreak/>
+        <w:t xml:space="preserve">group. We have not copied any piece of code from any source. If our code is found </w:t>
+      </w:r>
+      <w:r>
+        <w:rPr>
+          <w:rFonts w:ascii="Times New Roman" w:hAnsi="Times New Roman"/>
+          <w:sz w:val="24"/>
+        </w:rPr>
+        <w:t>plagiarized in any form or degree, we understand that a disciplinary action as per the institute rules will be taken against us and we will accept the penalty as decided by the department of Computer Science and Information Systems, BITS, Pilani. [Write yo</w:t>
+      </w:r>
+      <w:r>
+        <w:rPr>
+          <w:rFonts w:ascii="Times New Roman" w:hAnsi="Times New Roman"/>
+          <w:sz w:val="24"/>
+        </w:rPr>
+        <w:t>ur ID and names below]</w:t>
       </w:r>
     </w:p>
     <w:p>
       <w:pPr>
         <w:pStyle w:val="ListParagraph"/>
-        <w:spacing w:lineRule="auto" w:line="240" w:before="0" w:after="0"/>
-        <w:contextualSpacing/>
+        <w:spacing w:after="0" w:line="240" w:lineRule="auto"/>
         <w:rPr>
           <w:rFonts w:ascii="Times New Roman" w:hAnsi="Times New Roman"/>
           <w:sz w:val="24"/>
@@ -2642,8 +2769,26 @@
           <w:sz w:val="24"/>
         </w:rPr>
         <w:t xml:space="preserve">                                 </w:t>
+      </w:r>
+      <w:r>
+        <w:rPr>
+          <w:rFonts w:ascii="Times New Roman" w:hAnsi="Times New Roman"/>
+          <w:sz w:val="24"/>
+        </w:rPr>
         <w:tab/>
+      </w:r>
+      <w:r>
+        <w:rPr>
+          <w:rFonts w:ascii="Times New Roman" w:hAnsi="Times New Roman"/>
+          <w:sz w:val="24"/>
+        </w:rPr>
         <w:tab/>
+      </w:r>
+      <w:r>
+        <w:rPr>
+          <w:rFonts w:ascii="Times New Roman" w:hAnsi="Times New Roman"/>
+          <w:sz w:val="24"/>
+        </w:rPr>
         <w:tab/>
         <w:t xml:space="preserve">Name : </w:t>
       </w:r>
@@ -2678,6 +2823,12 @@
           <w:sz w:val="24"/>
         </w:rPr>
         <w:t xml:space="preserve">          </w:t>
+      </w:r>
+      <w:r>
+        <w:rPr>
+          <w:rFonts w:ascii="Times New Roman" w:hAnsi="Times New Roman"/>
+          <w:sz w:val="24"/>
+        </w:rPr>
         <w:tab/>
         <w:t xml:space="preserve">         </w:t>
       </w:r>
@@ -2685,8 +2836,7 @@
     <w:p>
       <w:pPr>
         <w:pStyle w:val="ListParagraph"/>
-        <w:spacing w:lineRule="auto" w:line="240" w:before="0" w:after="0"/>
-        <w:contextualSpacing/>
+        <w:spacing w:after="0" w:line="240" w:lineRule="auto"/>
         <w:rPr>
           <w:rFonts w:ascii="Times New Roman" w:hAnsi="Times New Roman"/>
           <w:sz w:val="24"/>
@@ -2714,8 +2864,26 @@
           <w:sz w:val="24"/>
         </w:rPr>
         <w:t xml:space="preserve">                                 </w:t>
+      </w:r>
+      <w:r>
+        <w:rPr>
+          <w:rFonts w:ascii="Times New Roman" w:hAnsi="Times New Roman"/>
+          <w:sz w:val="24"/>
+        </w:rPr>
         <w:tab/>
+      </w:r>
+      <w:r>
+        <w:rPr>
+          <w:rFonts w:ascii="Times New Roman" w:hAnsi="Times New Roman"/>
+          <w:sz w:val="24"/>
+        </w:rPr>
         <w:tab/>
+      </w:r>
+      <w:r>
+        <w:rPr>
+          <w:rFonts w:ascii="Times New Roman" w:hAnsi="Times New Roman"/>
+          <w:sz w:val="24"/>
+        </w:rPr>
         <w:tab/>
         <w:t xml:space="preserve">Name : </w:t>
       </w:r>
@@ -2750,6 +2918,12 @@
           <w:sz w:val="24"/>
         </w:rPr>
         <w:t xml:space="preserve">    </w:t>
+      </w:r>
+      <w:r>
+        <w:rPr>
+          <w:rFonts w:ascii="Times New Roman" w:hAnsi="Times New Roman"/>
+          <w:sz w:val="24"/>
+        </w:rPr>
         <w:tab/>
         <w:t xml:space="preserve">         </w:t>
       </w:r>
@@ -2757,8 +2931,7 @@
     <w:p>
       <w:pPr>
         <w:pStyle w:val="ListParagraph"/>
-        <w:spacing w:lineRule="auto" w:line="240" w:before="0" w:after="0"/>
-        <w:contextualSpacing/>
+        <w:spacing w:after="0" w:line="240" w:lineRule="auto"/>
         <w:rPr>
           <w:rFonts w:ascii="Times New Roman" w:hAnsi="Times New Roman"/>
           <w:sz w:val="24"/>
@@ -2786,10 +2959,35 @@
           <w:sz w:val="24"/>
         </w:rPr>
         <w:t xml:space="preserve">                              </w:t>
+      </w:r>
+      <w:r>
+        <w:rPr>
+          <w:rFonts w:ascii="Times New Roman" w:hAnsi="Times New Roman"/>
+          <w:sz w:val="24"/>
+        </w:rPr>
         <w:tab/>
+      </w:r>
+      <w:r>
+        <w:rPr>
+          <w:rFonts w:ascii="Times New Roman" w:hAnsi="Times New Roman"/>
+          <w:sz w:val="24"/>
+        </w:rPr>
         <w:tab/>
+      </w:r>
+      <w:r>
+        <w:rPr>
+          <w:rFonts w:ascii="Times New Roman" w:hAnsi="Times New Roman"/>
+          <w:sz w:val="24"/>
+        </w:rPr>
         <w:tab/>
-        <w:t xml:space="preserve">Name : </w:t>
+        <w:t>Name :</w:t>
+      </w:r>
+      <w:r>
+        <w:rPr>
+          <w:rFonts w:ascii="Times New Roman" w:hAnsi="Times New Roman"/>
+          <w:sz w:val="24"/>
+        </w:rPr>
+        <w:t xml:space="preserve"> </w:t>
       </w:r>
       <w:r>
         <w:rPr>
@@ -2822,6 +3020,12 @@
           <w:sz w:val="24"/>
         </w:rPr>
         <w:t xml:space="preserve">     </w:t>
+      </w:r>
+      <w:r>
+        <w:rPr>
+          <w:rFonts w:ascii="Times New Roman" w:hAnsi="Times New Roman"/>
+          <w:sz w:val="24"/>
+        </w:rPr>
         <w:tab/>
         <w:t xml:space="preserve">         </w:t>
       </w:r>
@@ -2829,8 +3033,7 @@
     <w:p>
       <w:pPr>
         <w:pStyle w:val="ListParagraph"/>
-        <w:spacing w:lineRule="auto" w:line="240" w:before="0" w:after="0"/>
-        <w:contextualSpacing/>
+        <w:spacing w:after="0" w:line="240" w:lineRule="auto"/>
         <w:rPr>
           <w:rFonts w:ascii="Times New Roman" w:hAnsi="Times New Roman"/>
           <w:sz w:val="24"/>
@@ -2858,10 +3061,34 @@
           <w:sz w:val="24"/>
         </w:rPr>
         <w:t xml:space="preserve">                                </w:t>
+      </w:r>
+      <w:r>
+        <w:rPr>
+          <w:rFonts w:ascii="Times New Roman" w:hAnsi="Times New Roman"/>
+          <w:sz w:val="24"/>
+        </w:rPr>
         <w:tab/>
+      </w:r>
+      <w:r>
+        <w:rPr>
+          <w:rFonts w:ascii="Times New Roman" w:hAnsi="Times New Roman"/>
+          <w:sz w:val="24"/>
+        </w:rPr>
         <w:tab/>
+      </w:r>
+      <w:r>
+        <w:rPr>
+          <w:rFonts w:ascii="Times New Roman" w:hAnsi="Times New Roman"/>
+          <w:sz w:val="24"/>
+        </w:rPr>
         <w:tab/>
         <w:t>Name :</w:t>
+      </w:r>
+      <w:r>
+        <w:rPr>
+          <w:rFonts w:ascii="Times New Roman" w:hAnsi="Times New Roman"/>
+          <w:sz w:val="24"/>
+        </w:rPr>
         <w:tab/>
         <w:t xml:space="preserve"> </w:t>
       </w:r>
@@ -2901,9 +3128,8 @@
     </w:p>
     <w:p>
       <w:pPr>
-        <w:pStyle w:val="Normal"/>
-        <w:spacing w:lineRule="auto" w:line="240" w:before="0" w:after="0"/>
-        <w:ind w:left="720" w:hanging="0"/>
+        <w:spacing w:after="0" w:line="240" w:lineRule="auto"/>
+        <w:ind w:left="720"/>
         <w:rPr>
           <w:rFonts w:ascii="Times New Roman" w:hAnsi="Times New Roman"/>
           <w:sz w:val="24"/>
@@ -2920,9 +3146,8 @@
     </w:p>
     <w:p>
       <w:pPr>
-        <w:pStyle w:val="Normal"/>
-        <w:spacing w:lineRule="auto" w:line="360" w:before="0" w:after="0"/>
-        <w:ind w:left="720" w:hanging="0"/>
+        <w:spacing w:after="0" w:line="360" w:lineRule="auto"/>
+        <w:ind w:left="720"/>
         <w:rPr>
           <w:rFonts w:ascii="Times New Roman" w:hAnsi="Times New Roman"/>
           <w:sz w:val="24"/>
@@ -2952,35 +3177,72 @@
           <w:sz w:val="24"/>
         </w:rPr>
         <w:tab/>
+      </w:r>
+      <w:r>
+        <w:rPr>
+          <w:rFonts w:ascii="Times New Roman" w:hAnsi="Times New Roman"/>
+          <w:b/>
+          <w:bCs/>
+          <w:sz w:val="24"/>
+        </w:rPr>
         <w:tab/>
+      </w:r>
+      <w:r>
+        <w:rPr>
+          <w:rFonts w:ascii="Times New Roman" w:hAnsi="Times New Roman"/>
+          <w:b/>
+          <w:bCs/>
+          <w:sz w:val="24"/>
+        </w:rPr>
         <w:tab/>
+      </w:r>
+      <w:r>
+        <w:rPr>
+          <w:rFonts w:ascii="Times New Roman" w:hAnsi="Times New Roman"/>
+          <w:b/>
+          <w:bCs/>
+          <w:sz w:val="24"/>
+        </w:rPr>
         <w:tab/>
+      </w:r>
+      <w:r>
+        <w:rPr>
+          <w:rFonts w:ascii="Times New Roman" w:hAnsi="Times New Roman"/>
+          <w:b/>
+          <w:bCs/>
+          <w:sz w:val="24"/>
+        </w:rPr>
         <w:tab/>
       </w:r>
     </w:p>
     <w:p>
       <w:pPr>
-        <w:pStyle w:val="Normal"/>
-        <w:spacing w:lineRule="auto" w:line="360" w:before="0" w:after="0"/>
-        <w:ind w:left="720" w:hanging="0"/>
-        <w:rPr>
-          <w:rFonts w:ascii="Times New Roman" w:hAnsi="Times New Roman"/>
-          <w:sz w:val="24"/>
-        </w:rPr>
-      </w:pPr>
-      <w:r>
-        <w:rPr>
-          <w:rFonts w:ascii="Times New Roman" w:hAnsi="Times New Roman"/>
-          <w:sz w:val="24"/>
-        </w:rPr>
-        <w:t>----------------------------------------------------------------------------------------------------------------------------------------</w:t>
-      </w:r>
-    </w:p>
-    <w:p>
-      <w:pPr>
-        <w:pStyle w:val="Normal"/>
-        <w:spacing w:lineRule="auto" w:line="360" w:before="0" w:after="0"/>
-        <w:ind w:left="720" w:hanging="0"/>
+        <w:spacing w:after="0" w:line="360" w:lineRule="auto"/>
+        <w:ind w:left="720"/>
+        <w:rPr>
+          <w:rFonts w:ascii="Times New Roman" w:hAnsi="Times New Roman"/>
+          <w:sz w:val="24"/>
+        </w:rPr>
+      </w:pPr>
+      <w:r>
+        <w:rPr>
+          <w:rFonts w:ascii="Times New Roman" w:hAnsi="Times New Roman"/>
+          <w:sz w:val="24"/>
+        </w:rPr>
+        <w:t>-------------------------------------------------------------------------------------------------------</w:t>
+      </w:r>
+      <w:r>
+        <w:rPr>
+          <w:rFonts w:ascii="Times New Roman" w:hAnsi="Times New Roman"/>
+          <w:sz w:val="24"/>
+        </w:rPr>
+        <w:t>---------------------------------</w:t>
+      </w:r>
+    </w:p>
+    <w:p>
+      <w:pPr>
+        <w:spacing w:after="0" w:line="360" w:lineRule="auto"/>
+        <w:ind w:left="720"/>
         <w:rPr>
           <w:rFonts w:ascii="Times New Roman" w:hAnsi="Times New Roman"/>
           <w:sz w:val="24"/>
@@ -2995,21 +3257,22 @@
       </w:r>
     </w:p>
     <w:sectPr>
-      <w:type w:val="nextPage"/>
       <w:pgSz w:w="12240" w:h="15840"/>
-      <w:pgMar w:left="288" w:right="288" w:header="0" w:top="288" w:footer="0" w:bottom="288" w:gutter="0"/>
-      <w:pgNumType w:fmt="decimal"/>
-      <w:formProt w:val="false"/>
-      <w:textDirection w:val="lrTb"/>
-      <w:docGrid w:type="default" w:linePitch="360" w:charSpace="0"/>
+      <w:pgMar w:top="288" w:right="288" w:bottom="288" w:left="288" w:header="0" w:footer="0" w:gutter="0"/>
+      <w:cols w:space="720"/>
+      <w:formProt w:val="0"/>
+      <w:docGrid w:linePitch="360"/>
     </w:sectPr>
   </w:body>
 </w:document>
 </file>
 
 <file path=word/numbering.xml><?xml version="1.0" encoding="utf-8"?>
-<w:numbering xmlns:w="http://schemas.openxmlformats.org/wordprocessingml/2006/main" xmlns:o="urn:schemas-microsoft-com:office:office" xmlns:r="http://schemas.openxmlformats.org/officeDocument/2006/relationships" xmlns:v="urn:schemas-microsoft-com:vml">
-  <w:abstractNum w:abstractNumId="1">
+<w:numbering xmlns:wpc="http://schemas.microsoft.com/office/word/2010/wordprocessingCanvas" xmlns:mc="http://schemas.openxmlformats.org/markup-compatibility/2006" xmlns:o="urn:schemas-microsoft-com:office:office" xmlns:r="http://schemas.openxmlformats.org/officeDocument/2006/relationships" xmlns:m="http://schemas.openxmlformats.org/officeDocument/2006/math" xmlns:v="urn:schemas-microsoft-com:vml" xmlns:wp14="http://schemas.microsoft.com/office/word/2010/wordprocessingDrawing" xmlns:wp="http://schemas.openxmlformats.org/drawingml/2006/wordprocessingDrawing" xmlns:w10="urn:schemas-microsoft-com:office:word" xmlns:w="http://schemas.openxmlformats.org/wordprocessingml/2006/main" xmlns:w14="http://schemas.microsoft.com/office/word/2010/wordml" xmlns:wpg="http://schemas.microsoft.com/office/word/2010/wordprocessingGroup" xmlns:wpi="http://schemas.microsoft.com/office/word/2010/wordprocessingInk" xmlns:wne="http://schemas.microsoft.com/office/word/2006/wordml" xmlns:wps="http://schemas.microsoft.com/office/word/2010/wordprocessingShape" mc:Ignorable="w14 wp14">
+  <w:abstractNum w:abstractNumId="0">
+    <w:nsid w:val="56A71DD2"/>
+    <w:multiLevelType w:val="multilevel"/>
+    <w:tmpl w:val="605660B0"/>
     <w:lvl w:ilvl="0">
       <w:start w:val="1"/>
       <w:numFmt w:val="decimal"/>
@@ -3123,7 +3386,10 @@
       </w:pPr>
     </w:lvl>
   </w:abstractNum>
-  <w:abstractNum w:abstractNumId="2">
+  <w:abstractNum w:abstractNumId="1">
+    <w:nsid w:val="6B613220"/>
+    <w:multiLevelType w:val="multilevel"/>
+    <w:tmpl w:val="4C34E70A"/>
     <w:lvl w:ilvl="0">
       <w:start w:val="1"/>
       <w:numFmt w:val="none"/>
@@ -3134,7 +3400,7 @@
         <w:tabs>
           <w:tab w:val="num" w:pos="0"/>
         </w:tabs>
-        <w:ind w:left="0" w:hanging="0"/>
+        <w:ind w:left="0" w:firstLine="0"/>
       </w:pPr>
     </w:lvl>
     <w:lvl w:ilvl="1">
@@ -3147,7 +3413,7 @@
         <w:tabs>
           <w:tab w:val="num" w:pos="0"/>
         </w:tabs>
-        <w:ind w:left="0" w:hanging="0"/>
+        <w:ind w:left="0" w:firstLine="0"/>
       </w:pPr>
     </w:lvl>
     <w:lvl w:ilvl="2">
@@ -3160,7 +3426,7 @@
         <w:tabs>
           <w:tab w:val="num" w:pos="0"/>
         </w:tabs>
-        <w:ind w:left="0" w:hanging="0"/>
+        <w:ind w:left="0" w:firstLine="0"/>
       </w:pPr>
     </w:lvl>
     <w:lvl w:ilvl="3">
@@ -3173,7 +3439,7 @@
         <w:tabs>
           <w:tab w:val="num" w:pos="0"/>
         </w:tabs>
-        <w:ind w:left="0" w:hanging="0"/>
+        <w:ind w:left="0" w:firstLine="0"/>
       </w:pPr>
     </w:lvl>
     <w:lvl w:ilvl="4">
@@ -3186,7 +3452,7 @@
         <w:tabs>
           <w:tab w:val="num" w:pos="0"/>
         </w:tabs>
-        <w:ind w:left="0" w:hanging="0"/>
+        <w:ind w:left="0" w:firstLine="0"/>
       </w:pPr>
     </w:lvl>
     <w:lvl w:ilvl="5">
@@ -3199,7 +3465,7 @@
         <w:tabs>
           <w:tab w:val="num" w:pos="0"/>
         </w:tabs>
-        <w:ind w:left="0" w:hanging="0"/>
+        <w:ind w:left="0" w:firstLine="0"/>
       </w:pPr>
     </w:lvl>
     <w:lvl w:ilvl="6">
@@ -3212,7 +3478,7 @@
         <w:tabs>
           <w:tab w:val="num" w:pos="0"/>
         </w:tabs>
-        <w:ind w:left="0" w:hanging="0"/>
+        <w:ind w:left="0" w:firstLine="0"/>
       </w:pPr>
     </w:lvl>
     <w:lvl w:ilvl="7">
@@ -3225,7 +3491,7 @@
         <w:tabs>
           <w:tab w:val="num" w:pos="0"/>
         </w:tabs>
-        <w:ind w:left="0" w:hanging="0"/>
+        <w:ind w:left="0" w:firstLine="0"/>
       </w:pPr>
     </w:lvl>
     <w:lvl w:ilvl="8">
@@ -3238,490 +3504,265 @@
         <w:tabs>
           <w:tab w:val="num" w:pos="0"/>
         </w:tabs>
-        <w:ind w:left="0" w:hanging="0"/>
+        <w:ind w:left="0" w:firstLine="0"/>
       </w:pPr>
     </w:lvl>
   </w:abstractNum>
   <w:num w:numId="1">
-    <w:abstractNumId w:val="1"/>
+    <w:abstractNumId w:val="0"/>
   </w:num>
   <w:num w:numId="2">
-    <w:abstractNumId w:val="2"/>
+    <w:abstractNumId w:val="1"/>
   </w:num>
 </w:numbering>
 </file>
 
 <file path=word/styles.xml><?xml version="1.0" encoding="utf-8"?>
-<w:styles xmlns:w="http://schemas.openxmlformats.org/wordprocessingml/2006/main" xmlns:w14="http://schemas.microsoft.com/office/word/2010/wordml" xmlns:mc="http://schemas.openxmlformats.org/markup-compatibility/2006" mc:Ignorable="w14">
+<w:styles xmlns:mc="http://schemas.openxmlformats.org/markup-compatibility/2006" xmlns:r="http://schemas.openxmlformats.org/officeDocument/2006/relationships" xmlns:w="http://schemas.openxmlformats.org/wordprocessingml/2006/main" xmlns:w14="http://schemas.microsoft.com/office/word/2010/wordml" mc:Ignorable="w14">
   <w:docDefaults>
     <w:rPrDefault>
       <w:rPr>
-        <w:rFonts w:ascii="Calibri" w:hAnsi="Calibri" w:eastAsia="Calibri" w:cs="Times New Roman"/>
+        <w:rFonts w:ascii="Calibri" w:eastAsia="Calibri" w:hAnsi="Calibri" w:cs="Times New Roman"/>
         <w:lang w:val="en-US" w:eastAsia="en-US" w:bidi="hi-IN"/>
       </w:rPr>
     </w:rPrDefault>
     <w:pPrDefault>
       <w:pPr>
-        <w:suppressAutoHyphens w:val="true"/>
+        <w:suppressAutoHyphens/>
       </w:pPr>
     </w:pPrDefault>
   </w:docDefaults>
-  <w:latentStyles w:defLockedState="0" w:defUIPriority="99" w:defSemiHidden="0" w:defUnhideWhenUsed="0" w:defQFormat="0" w:count="371">
-    <w:lsdException w:name="Normal" w:uiPriority="0" w:qFormat="1"/>
-    <w:lsdException w:name="heading 1" w:uiPriority="9" w:qFormat="1"/>
-    <w:lsdException w:name="heading 2" w:uiPriority="9" w:semiHidden="1" w:unhideWhenUsed="1" w:qFormat="1"/>
-    <w:lsdException w:name="heading 3" w:uiPriority="9" w:semiHidden="1" w:unhideWhenUsed="1" w:qFormat="1"/>
-    <w:lsdException w:name="heading 4" w:uiPriority="9" w:semiHidden="1" w:unhideWhenUsed="1" w:qFormat="1"/>
-    <w:lsdException w:name="heading 5" w:uiPriority="9" w:semiHidden="1" w:unhideWhenUsed="1" w:qFormat="1"/>
-    <w:lsdException w:name="heading 6" w:uiPriority="9" w:semiHidden="1" w:unhideWhenUsed="1" w:qFormat="1"/>
-    <w:lsdException w:name="heading 7" w:uiPriority="9" w:semiHidden="1" w:unhideWhenUsed="1" w:qFormat="1"/>
-    <w:lsdException w:name="heading 8" w:uiPriority="9" w:semiHidden="1" w:unhideWhenUsed="1" w:qFormat="1"/>
-    <w:lsdException w:name="heading 9" w:uiPriority="9" w:semiHidden="1" w:unhideWhenUsed="1" w:qFormat="1"/>
-    <w:lsdException w:name="index 1" w:semiHidden="1" w:unhideWhenUsed="1"/>
-    <w:lsdException w:name="index 2" w:semiHidden="1" w:unhideWhenUsed="1"/>
-    <w:lsdException w:name="index 3" w:semiHidden="1" w:unhideWhenUsed="1"/>
-    <w:lsdException w:name="index 4" w:semiHidden="1" w:unhideWhenUsed="1"/>
-    <w:lsdException w:name="index 5" w:semiHidden="1" w:unhideWhenUsed="1"/>
-    <w:lsdException w:name="index 6" w:semiHidden="1" w:unhideWhenUsed="1"/>
-    <w:lsdException w:name="index 7" w:semiHidden="1" w:unhideWhenUsed="1"/>
-    <w:lsdException w:name="index 8" w:semiHidden="1" w:unhideWhenUsed="1"/>
-    <w:lsdException w:name="index 9" w:semiHidden="1" w:unhideWhenUsed="1"/>
-    <w:lsdException w:name="toc 1" w:uiPriority="39" w:semiHidden="1" w:unhideWhenUsed="1"/>
-    <w:lsdException w:name="toc 2" w:uiPriority="39" w:semiHidden="1" w:unhideWhenUsed="1"/>
-    <w:lsdException w:name="toc 3" w:uiPriority="39" w:semiHidden="1" w:unhideWhenUsed="1"/>
-    <w:lsdException w:name="toc 4" w:uiPriority="39" w:semiHidden="1" w:unhideWhenUsed="1"/>
-    <w:lsdException w:name="toc 5" w:uiPriority="39" w:semiHidden="1" w:unhideWhenUsed="1"/>
-    <w:lsdException w:name="toc 6" w:uiPriority="39" w:semiHidden="1" w:unhideWhenUsed="1"/>
-    <w:lsdException w:name="toc 7" w:uiPriority="39" w:semiHidden="1" w:unhideWhenUsed="1"/>
-    <w:lsdException w:name="toc 8" w:uiPriority="39" w:semiHidden="1" w:unhideWhenUsed="1"/>
-    <w:lsdException w:name="toc 9" w:uiPriority="39" w:semiHidden="1" w:unhideWhenUsed="1"/>
-    <w:lsdException w:name="Normal Indent" w:semiHidden="1" w:unhideWhenUsed="1"/>
-    <w:lsdException w:name="footnote text" w:semiHidden="1" w:unhideWhenUsed="1"/>
-    <w:lsdException w:name="annotation text" w:semiHidden="1" w:unhideWhenUsed="1"/>
-    <w:lsdException w:name="header" w:semiHidden="1" w:unhideWhenUsed="1"/>
-    <w:lsdException w:name="footer" w:semiHidden="1" w:unhideWhenUsed="1"/>
-    <w:lsdException w:name="index heading" w:semiHidden="1" w:unhideWhenUsed="1"/>
-    <w:lsdException w:name="caption" w:uiPriority="35" w:semiHidden="1" w:unhideWhenUsed="1" w:qFormat="1"/>
-    <w:lsdException w:name="table of figures" w:semiHidden="1" w:unhideWhenUsed="1"/>
-    <w:lsdException w:name="envelope address" w:semiHidden="1" w:unhideWhenUsed="1"/>
-    <w:lsdException w:name="envelope return" w:semiHidden="1" w:unhideWhenUsed="1"/>
-    <w:lsdException w:name="footnote reference" w:semiHidden="1" w:unhideWhenUsed="1"/>
-    <w:lsdException w:name="annotation reference" w:semiHidden="1" w:unhideWhenUsed="1"/>
-    <w:lsdException w:name="line number" w:semiHidden="1" w:unhideWhenUsed="1"/>
-    <w:lsdException w:name="page number" w:semiHidden="1" w:unhideWhenUsed="1"/>
-    <w:lsdException w:name="endnote reference" w:semiHidden="1" w:unhideWhenUsed="1"/>
-    <w:lsdException w:name="endnote text" w:semiHidden="1" w:unhideWhenUsed="1"/>
-    <w:lsdException w:name="table of authorities" w:semiHidden="1" w:unhideWhenUsed="1"/>
-    <w:lsdException w:name="macro" w:semiHidden="1" w:unhideWhenUsed="1"/>
-    <w:lsdException w:name="toa heading" w:semiHidden="1" w:unhideWhenUsed="1"/>
-    <w:lsdException w:name="List" w:semiHidden="1" w:unhideWhenUsed="1"/>
-    <w:lsdException w:name="List Bullet" w:semiHidden="1" w:unhideWhenUsed="1"/>
-    <w:lsdException w:name="List Number" w:semiHidden="1" w:unhideWhenUsed="1"/>
-    <w:lsdException w:name="List 2" w:semiHidden="1" w:unhideWhenUsed="1"/>
-    <w:lsdException w:name="List 3" w:semiHidden="1" w:unhideWhenUsed="1"/>
-    <w:lsdException w:name="List 4" w:semiHidden="1" w:unhideWhenUsed="1"/>
-    <w:lsdException w:name="List 5" w:semiHidden="1" w:unhideWhenUsed="1"/>
-    <w:lsdException w:name="List Bullet 2" w:semiHidden="1" w:unhideWhenUsed="1"/>
-    <w:lsdException w:name="List Bullet 3" w:semiHidden="1" w:unhideWhenUsed="1"/>
-    <w:lsdException w:name="List Bullet 4" w:semiHidden="1" w:unhideWhenUsed="1"/>
-    <w:lsdException w:name="List Bullet 5" w:semiHidden="1" w:unhideWhenUsed="1"/>
-    <w:lsdException w:name="List Number 2" w:semiHidden="1" w:unhideWhenUsed="1"/>
-    <w:lsdException w:name="List Number 3" w:semiHidden="1" w:unhideWhenUsed="1"/>
-    <w:lsdException w:name="List Number 4" w:semiHidden="1" w:unhideWhenUsed="1"/>
-    <w:lsdException w:name="List Number 5" w:semiHidden="1" w:unhideWhenUsed="1"/>
-    <w:lsdException w:name="Title" w:uiPriority="10" w:qFormat="1"/>
-    <w:lsdException w:name="Closing" w:semiHidden="1" w:unhideWhenUsed="1"/>
-    <w:lsdException w:name="Signature" w:semiHidden="1" w:unhideWhenUsed="1"/>
-    <w:lsdException w:name="Default Paragraph Font" w:uiPriority="1" w:semiHidden="1" w:unhideWhenUsed="1"/>
-    <w:lsdException w:name="Body Text" w:semiHidden="1" w:unhideWhenUsed="1"/>
-    <w:lsdException w:name="Body Text Indent" w:semiHidden="1" w:unhideWhenUsed="1"/>
-    <w:lsdException w:name="List Continue" w:semiHidden="1" w:unhideWhenUsed="1"/>
-    <w:lsdException w:name="List Continue 2" w:semiHidden="1" w:unhideWhenUsed="1"/>
-    <w:lsdException w:name="List Continue 3" w:semiHidden="1" w:unhideWhenUsed="1"/>
-    <w:lsdException w:name="List Continue 4" w:semiHidden="1" w:unhideWhenUsed="1"/>
-    <w:lsdException w:name="List Continue 5" w:semiHidden="1" w:unhideWhenUsed="1"/>
-    <w:lsdException w:name="Message Header" w:semiHidden="1" w:unhideWhenUsed="1"/>
-    <w:lsdException w:name="Subtitle" w:uiPriority="11" w:qFormat="1"/>
-    <w:lsdException w:name="Salutation" w:semiHidden="1" w:unhideWhenUsed="1"/>
-    <w:lsdException w:name="Date" w:semiHidden="1" w:unhideWhenUsed="1"/>
-    <w:lsdException w:name="Body Text First Indent" w:semiHidden="1" w:unhideWhenUsed="1"/>
-    <w:lsdException w:name="Body Text First Indent 2" w:semiHidden="1" w:unhideWhenUsed="1"/>
-    <w:lsdException w:name="Note Heading" w:semiHidden="1" w:unhideWhenUsed="1"/>
-    <w:lsdException w:name="Body Text 2" w:semiHidden="1" w:unhideWhenUsed="1"/>
-    <w:lsdException w:name="Body Text 3" w:semiHidden="1" w:unhideWhenUsed="1"/>
-    <w:lsdException w:name="Body Text Indent 2" w:semiHidden="1" w:unhideWhenUsed="1"/>
-    <w:lsdException w:name="Body Text Indent 3" w:semiHidden="1" w:unhideWhenUsed="1"/>
-    <w:lsdException w:name="Block Text" w:semiHidden="1" w:unhideWhenUsed="1"/>
-    <w:lsdException w:name="Hyperlink" w:semiHidden="1" w:unhideWhenUsed="1"/>
-    <w:lsdException w:name="FollowedHyperlink" w:semiHidden="1" w:unhideWhenUsed="1"/>
-    <w:lsdException w:name="Strong" w:uiPriority="22" w:qFormat="1"/>
-    <w:lsdException w:name="Emphasis" w:uiPriority="20" w:qFormat="1"/>
-    <w:lsdException w:name="Document Map" w:semiHidden="1" w:unhideWhenUsed="1"/>
-    <w:lsdException w:name="Plain Text" w:semiHidden="1" w:unhideWhenUsed="1"/>
-    <w:lsdException w:name="E-mail Signature" w:semiHidden="1" w:unhideWhenUsed="1"/>
-    <w:lsdException w:name="HTML Top of Form" w:semiHidden="1" w:unhideWhenUsed="1"/>
-    <w:lsdException w:name="HTML Bottom of Form" w:semiHidden="1" w:unhideWhenUsed="1"/>
-    <w:lsdException w:name="Normal (Web)" w:semiHidden="1" w:unhideWhenUsed="1"/>
-    <w:lsdException w:name="HTML Acronym" w:semiHidden="1" w:unhideWhenUsed="1"/>
-    <w:lsdException w:name="HTML Address" w:semiHidden="1" w:unhideWhenUsed="1"/>
-    <w:lsdException w:name="HTML Cite" w:semiHidden="1" w:unhideWhenUsed="1"/>
-    <w:lsdException w:name="HTML Code" w:semiHidden="1" w:unhideWhenUsed="1"/>
-    <w:lsdException w:name="HTML Definition" w:semiHidden="1" w:unhideWhenUsed="1"/>
-    <w:lsdException w:name="HTML Keyboard" w:semiHidden="1" w:unhideWhenUsed="1"/>
-    <w:lsdException w:name="HTML Preformatted" w:semiHidden="1" w:unhideWhenUsed="1"/>
-    <w:lsdException w:name="HTML Sample" w:semiHidden="1" w:unhideWhenUsed="1"/>
-    <w:lsdException w:name="HTML Typewriter" w:semiHidden="1" w:unhideWhenUsed="1"/>
-    <w:lsdException w:name="HTML Variable" w:semiHidden="1" w:unhideWhenUsed="1"/>
-    <w:lsdException w:name="Normal Table" w:semiHidden="1" w:unhideWhenUsed="1"/>
-    <w:lsdException w:name="annotation subject" w:semiHidden="1" w:unhideWhenUsed="1"/>
-    <w:lsdException w:name="No List" w:semiHidden="1" w:unhideWhenUsed="1"/>
-    <w:lsdException w:name="Outline List 1" w:semiHidden="1" w:unhideWhenUsed="1"/>
-    <w:lsdException w:name="Outline List 2" w:semiHidden="1" w:unhideWhenUsed="1"/>
-    <w:lsdException w:name="Outline List 3" w:semiHidden="1" w:unhideWhenUsed="1"/>
-    <w:lsdException w:name="Table Simple 1" w:semiHidden="1" w:unhideWhenUsed="1"/>
-    <w:lsdException w:name="Table Simple 2" w:semiHidden="1" w:unhideWhenUsed="1"/>
-    <w:lsdException w:name="Table Simple 3" w:semiHidden="1" w:unhideWhenUsed="1"/>
-    <w:lsdException w:name="Table Classic 1" w:semiHidden="1" w:unhideWhenUsed="1"/>
-    <w:lsdException w:name="Table Classic 2" w:semiHidden="1" w:unhideWhenUsed="1"/>
-    <w:lsdException w:name="Table Classic 3" w:semiHidden="1" w:unhideWhenUsed="1"/>
-    <w:lsdException w:name="Table Classic 4" w:semiHidden="1" w:unhideWhenUsed="1"/>
-    <w:lsdException w:name="Table Colorful 1" w:semiHidden="1" w:unhideWhenUsed="1"/>
-    <w:lsdException w:name="Table Colorful 2" w:semiHidden="1" w:unhideWhenUsed="1"/>
-    <w:lsdException w:name="Table Colorful 3" w:semiHidden="1" w:unhideWhenUsed="1"/>
-    <w:lsdException w:name="Table Columns 1" w:semiHidden="1" w:unhideWhenUsed="1"/>
-    <w:lsdException w:name="Table Columns 2" w:semiHidden="1" w:unhideWhenUsed="1"/>
-    <w:lsdException w:name="Table Columns 3" w:semiHidden="1" w:unhideWhenUsed="1"/>
-    <w:lsdException w:name="Table Columns 4" w:semiHidden="1" w:unhideWhenUsed="1"/>
-    <w:lsdException w:name="Table Columns 5" w:semiHidden="1" w:unhideWhenUsed="1"/>
-    <w:lsdException w:name="Table Grid 1" w:semiHidden="1" w:unhideWhenUsed="1"/>
-    <w:lsdException w:name="Table Grid 2" w:semiHidden="1" w:unhideWhenUsed="1"/>
-    <w:lsdException w:name="Table Grid 3" w:semiHidden="1" w:unhideWhenUsed="1"/>
-    <w:lsdException w:name="Table Grid 4" w:semiHidden="1" w:unhideWhenUsed="1"/>
-    <w:lsdException w:name="Table Grid 5" w:semiHidden="1" w:unhideWhenUsed="1"/>
-    <w:lsdException w:name="Table Grid 6" w:semiHidden="1" w:unhideWhenUsed="1"/>
-    <w:lsdException w:name="Table Grid 7" w:semiHidden="1" w:unhideWhenUsed="1"/>
-    <w:lsdException w:name="Table Grid 8" w:semiHidden="1" w:unhideWhenUsed="1"/>
-    <w:lsdException w:name="Table List 1" w:semiHidden="1" w:unhideWhenUsed="1"/>
-    <w:lsdException w:name="Table List 2" w:semiHidden="1" w:unhideWhenUsed="1"/>
-    <w:lsdException w:name="Table List 3" w:semiHidden="1" w:unhideWhenUsed="1"/>
-    <w:lsdException w:name="Table List 4" w:semiHidden="1" w:unhideWhenUsed="1"/>
-    <w:lsdException w:name="Table List 5" w:semiHidden="1" w:unhideWhenUsed="1"/>
-    <w:lsdException w:name="Table List 6" w:semiHidden="1" w:unhideWhenUsed="1"/>
-    <w:lsdException w:name="Table List 7" w:semiHidden="1" w:unhideWhenUsed="1"/>
-    <w:lsdException w:name="Table List 8" w:semiHidden="1" w:unhideWhenUsed="1"/>
-    <w:lsdException w:name="Table 3D effects 1" w:semiHidden="1" w:unhideWhenUsed="1"/>
-    <w:lsdException w:name="Table 3D effects 2" w:semiHidden="1" w:unhideWhenUsed="1"/>
-    <w:lsdException w:name="Table 3D effects 3" w:semiHidden="1" w:unhideWhenUsed="1"/>
-    <w:lsdException w:name="Table Contemporary" w:semiHidden="1" w:unhideWhenUsed="1"/>
-    <w:lsdException w:name="Table Elegant" w:semiHidden="1" w:unhideWhenUsed="1"/>
-    <w:lsdException w:name="Table Professional" w:semiHidden="1" w:unhideWhenUsed="1"/>
-    <w:lsdException w:name="Table Subtle 1" w:semiHidden="1" w:unhideWhenUsed="1"/>
-    <w:lsdException w:name="Table Subtle 2" w:semiHidden="1" w:unhideWhenUsed="1"/>
-    <w:lsdException w:name="Table Web 1" w:semiHidden="1" w:unhideWhenUsed="1"/>
-    <w:lsdException w:name="Table Web 2" w:semiHidden="1" w:unhideWhenUsed="1"/>
-    <w:lsdException w:name="Table Web 3" w:semiHidden="1" w:unhideWhenUsed="1"/>
-    <w:lsdException w:name="Balloon Text" w:semiHidden="1" w:unhideWhenUsed="1"/>
-    <w:lsdException w:name="Table Grid" w:uiPriority="59"/>
-    <w:lsdException w:name="Table Theme" w:semiHidden="1" w:unhideWhenUsed="1"/>
-    <w:lsdException w:name="Placeholder Text" w:semiHidden="1"/>
-    <w:lsdException w:name="No Spacing" w:uiPriority="1" w:qFormat="1"/>
-    <w:lsdException w:name="Light Shading" w:uiPriority="60"/>
-    <w:lsdException w:name="Light List" w:uiPriority="61"/>
-    <w:lsdException w:name="Light Grid" w:uiPriority="62"/>
-    <w:lsdException w:name="Medium Shading 1" w:uiPriority="63"/>
-    <w:lsdException w:name="Medium Shading 2" w:uiPriority="64"/>
-    <w:lsdException w:name="Medium List 1" w:uiPriority="65"/>
-    <w:lsdException w:name="Medium List 2" w:uiPriority="66"/>
-    <w:lsdException w:name="Medium Grid 1" w:uiPriority="67"/>
-    <w:lsdException w:name="Medium Grid 2" w:uiPriority="68"/>
-    <w:lsdException w:name="Medium Grid 3" w:uiPriority="69"/>
-    <w:lsdException w:name="Dark List" w:uiPriority="70"/>
-    <w:lsdException w:name="Colorful Shading" w:uiPriority="71"/>
-    <w:lsdException w:name="Colorful List" w:uiPriority="72"/>
-    <w:lsdException w:name="Colorful Grid" w:uiPriority="73"/>
-    <w:lsdException w:name="Light Shading Accent 1" w:uiPriority="60"/>
-    <w:lsdException w:name="Light List Accent 1" w:uiPriority="61"/>
-    <w:lsdException w:name="Light Grid Accent 1" w:uiPriority="62"/>
-    <w:lsdException w:name="Medium Shading 1 Accent 1" w:uiPriority="63"/>
-    <w:lsdException w:name="Medium Shading 2 Accent 1" w:uiPriority="64"/>
-    <w:lsdException w:name="Medium List 1 Accent 1" w:uiPriority="65"/>
-    <w:lsdException w:name="Revision" w:semiHidden="1"/>
-    <w:lsdException w:name="List Paragraph" w:uiPriority="34" w:qFormat="1"/>
-    <w:lsdException w:name="Quote" w:uiPriority="29" w:qFormat="1"/>
-    <w:lsdException w:name="Intense Quote" w:uiPriority="30" w:qFormat="1"/>
-    <w:lsdException w:name="Medium List 2 Accent 1" w:uiPriority="66"/>
-    <w:lsdException w:name="Medium Grid 1 Accent 1" w:uiPriority="67"/>
-    <w:lsdException w:name="Medium Grid 2 Accent 1" w:uiPriority="68"/>
-    <w:lsdException w:name="Medium Grid 3 Accent 1" w:uiPriority="69"/>
-    <w:lsdException w:name="Dark List Accent 1" w:uiPriority="70"/>
-    <w:lsdException w:name="Colorful Shading Accent 1" w:uiPriority="71"/>
-    <w:lsdException w:name="Colorful List Accent 1" w:uiPriority="72"/>
-    <w:lsdException w:name="Colorful Grid Accent 1" w:uiPriority="73"/>
-    <w:lsdException w:name="Light Shading Accent 2" w:uiPriority="60"/>
-    <w:lsdException w:name="Light List Accent 2" w:uiPriority="61"/>
-    <w:lsdException w:name="Light Grid Accent 2" w:uiPriority="62"/>
-    <w:lsdException w:name="Medium Shading 1 Accent 2" w:uiPriority="63"/>
-    <w:lsdException w:name="Medium Shading 2 Accent 2" w:uiPriority="64"/>
-    <w:lsdException w:name="Medium List 1 Accent 2" w:uiPriority="65"/>
-    <w:lsdException w:name="Medium List 2 Accent 2" w:uiPriority="66"/>
-    <w:lsdException w:name="Medium Grid 1 Accent 2" w:uiPriority="67"/>
-    <w:lsdException w:name="Medium Grid 2 Accent 2" w:uiPriority="68"/>
-    <w:lsdException w:name="Medium Grid 3 Accent 2" w:uiPriority="69"/>
-    <w:lsdException w:name="Dark List Accent 2" w:uiPriority="70"/>
-    <w:lsdException w:name="Colorful Shading Accent 2" w:uiPriority="71"/>
-    <w:lsdException w:name="Colorful List Accent 2" w:uiPriority="72"/>
-    <w:lsdException w:name="Colorful Grid Accent 2" w:uiPriority="73"/>
-    <w:lsdException w:name="Light Shading Accent 3" w:uiPriority="60"/>
-    <w:lsdException w:name="Light List Accent 3" w:uiPriority="61"/>
-    <w:lsdException w:name="Light Grid Accent 3" w:uiPriority="62"/>
-    <w:lsdException w:name="Medium Shading 1 Accent 3" w:uiPriority="63"/>
-    <w:lsdException w:name="Medium Shading 2 Accent 3" w:uiPriority="64"/>
-    <w:lsdException w:name="Medium List 1 Accent 3" w:uiPriority="65"/>
-    <w:lsdException w:name="Medium List 2 Accent 3" w:uiPriority="66"/>
-    <w:lsdException w:name="Medium Grid 1 Accent 3" w:uiPriority="67"/>
-    <w:lsdException w:name="Medium Grid 2 Accent 3" w:uiPriority="68"/>
-    <w:lsdException w:name="Medium Grid 3 Accent 3" w:uiPriority="69"/>
-    <w:lsdException w:name="Dark List Accent 3" w:uiPriority="70"/>
-    <w:lsdException w:name="Colorful Shading Accent 3" w:uiPriority="71"/>
-    <w:lsdException w:name="Colorful List Accent 3" w:uiPriority="72"/>
-    <w:lsdException w:name="Colorful Grid Accent 3" w:uiPriority="73"/>
-    <w:lsdException w:name="Light Shading Accent 4" w:uiPriority="60"/>
-    <w:lsdException w:name="Light List Accent 4" w:uiPriority="61"/>
-    <w:lsdException w:name="Light Grid Accent 4" w:uiPriority="62"/>
-    <w:lsdException w:name="Medium Shading 1 Accent 4" w:uiPriority="63"/>
-    <w:lsdException w:name="Medium Shading 2 Accent 4" w:uiPriority="64"/>
-    <w:lsdException w:name="Medium List 1 Accent 4" w:uiPriority="65"/>
-    <w:lsdException w:name="Medium List 2 Accent 4" w:uiPriority="66"/>
-    <w:lsdException w:name="Medium Grid 1 Accent 4" w:uiPriority="67"/>
-    <w:lsdException w:name="Medium Grid 2 Accent 4" w:uiPriority="68"/>
-    <w:lsdException w:name="Medium Grid 3 Accent 4" w:uiPriority="69"/>
-    <w:lsdException w:name="Dark List Accent 4" w:uiPriority="70"/>
-    <w:lsdException w:name="Colorful Shading Accent 4" w:uiPriority="71"/>
-    <w:lsdException w:name="Colorful List Accent 4" w:uiPriority="72"/>
-    <w:lsdException w:name="Colorful Grid Accent 4" w:uiPriority="73"/>
-    <w:lsdException w:name="Light Shading Accent 5" w:uiPriority="60"/>
-    <w:lsdException w:name="Light List Accent 5" w:uiPriority="61"/>
-    <w:lsdException w:name="Light Grid Accent 5" w:uiPriority="62"/>
-    <w:lsdException w:name="Medium Shading 1 Accent 5" w:uiPriority="63"/>
-    <w:lsdException w:name="Medium Shading 2 Accent 5" w:uiPriority="64"/>
-    <w:lsdException w:name="Medium List 1 Accent 5" w:uiPriority="65"/>
-    <w:lsdException w:name="Medium List 2 Accent 5" w:uiPriority="66"/>
-    <w:lsdException w:name="Medium Grid 1 Accent 5" w:uiPriority="67"/>
-    <w:lsdException w:name="Medium Grid 2 Accent 5" w:uiPriority="68"/>
-    <w:lsdException w:name="Medium Grid 3 Accent 5" w:uiPriority="69"/>
-    <w:lsdException w:name="Dark List Accent 5" w:uiPriority="70"/>
-    <w:lsdException w:name="Colorful Shading Accent 5" w:uiPriority="71"/>
-    <w:lsdException w:name="Colorful List Accent 5" w:uiPriority="72"/>
-    <w:lsdException w:name="Colorful Grid Accent 5" w:uiPriority="73"/>
-    <w:lsdException w:name="Light Shading Accent 6" w:uiPriority="60"/>
-    <w:lsdException w:name="Light List Accent 6" w:uiPriority="61"/>
-    <w:lsdException w:name="Light Grid Accent 6" w:uiPriority="62"/>
-    <w:lsdException w:name="Medium Shading 1 Accent 6" w:uiPriority="63"/>
-    <w:lsdException w:name="Medium Shading 2 Accent 6" w:uiPriority="64"/>
-    <w:lsdException w:name="Medium List 1 Accent 6" w:uiPriority="65"/>
-    <w:lsdException w:name="Medium List 2 Accent 6" w:uiPriority="66"/>
-    <w:lsdException w:name="Medium Grid 1 Accent 6" w:uiPriority="67"/>
-    <w:lsdException w:name="Medium Grid 2 Accent 6" w:uiPriority="68"/>
-    <w:lsdException w:name="Medium Grid 3 Accent 6" w:uiPriority="69"/>
-    <w:lsdException w:name="Dark List Accent 6" w:uiPriority="70"/>
-    <w:lsdException w:name="Colorful Shading Accent 6" w:uiPriority="71"/>
-    <w:lsdException w:name="Colorful List Accent 6" w:uiPriority="72"/>
-    <w:lsdException w:name="Colorful Grid Accent 6" w:uiPriority="73"/>
-    <w:lsdException w:name="Subtle Emphasis" w:uiPriority="19" w:qFormat="1"/>
-    <w:lsdException w:name="Intense Emphasis" w:uiPriority="21" w:qFormat="1"/>
-    <w:lsdException w:name="Subtle Reference" w:uiPriority="31" w:qFormat="1"/>
-    <w:lsdException w:name="Intense Reference" w:uiPriority="32" w:qFormat="1"/>
-    <w:lsdException w:name="Book Title" w:uiPriority="33" w:qFormat="1"/>
-    <w:lsdException w:name="Bibliography" w:uiPriority="37" w:semiHidden="1" w:unhideWhenUsed="1"/>
-    <w:lsdException w:name="TOC Heading" w:uiPriority="39" w:semiHidden="1" w:unhideWhenUsed="1" w:qFormat="1"/>
-    <w:lsdException w:name="Plain Table 1" w:uiPriority="41"/>
-    <w:lsdException w:name="Plain Table 2" w:uiPriority="42"/>
-    <w:lsdException w:name="Plain Table 3" w:uiPriority="43"/>
-    <w:lsdException w:name="Plain Table 4" w:uiPriority="44"/>
-    <w:lsdException w:name="Plain Table 5" w:uiPriority="45"/>
-    <w:lsdException w:name="Grid Table Light" w:uiPriority="40"/>
-    <w:lsdException w:name="Grid Table 1 Light" w:uiPriority="46"/>
-    <w:lsdException w:name="Grid Table 2" w:uiPriority="47"/>
-    <w:lsdException w:name="Grid Table 3" w:uiPriority="48"/>
-    <w:lsdException w:name="Grid Table 4" w:uiPriority="49"/>
-    <w:lsdException w:name="Grid Table 5 Dark" w:uiPriority="50"/>
-    <w:lsdException w:name="Grid Table 6 Colorful" w:uiPriority="51"/>
-    <w:lsdException w:name="Grid Table 7 Colorful" w:uiPriority="52"/>
-    <w:lsdException w:name="Grid Table 1 Light Accent 1" w:uiPriority="46"/>
-    <w:lsdException w:name="Grid Table 2 Accent 1" w:uiPriority="47"/>
-    <w:lsdException w:name="Grid Table 3 Accent 1" w:uiPriority="48"/>
-    <w:lsdException w:name="Grid Table 4 Accent 1" w:uiPriority="49"/>
-    <w:lsdException w:name="Grid Table 5 Dark Accent 1" w:uiPriority="50"/>
-    <w:lsdException w:name="Grid Table 6 Colorful Accent 1" w:uiPriority="51"/>
-    <w:lsdException w:name="Grid Table 7 Colorful Accent 1" w:uiPriority="52"/>
-    <w:lsdException w:name="Grid Table 1 Light Accent 2" w:uiPriority="46"/>
-    <w:lsdException w:name="Grid Table 2 Accent 2" w:uiPriority="47"/>
-    <w:lsdException w:name="Grid Table 3 Accent 2" w:uiPriority="48"/>
-    <w:lsdException w:name="Grid Table 4 Accent 2" w:uiPriority="49"/>
-    <w:lsdException w:name="Grid Table 5 Dark Accent 2" w:uiPriority="50"/>
-    <w:lsdException w:name="Grid Table 6 Colorful Accent 2" w:uiPriority="51"/>
-    <w:lsdException w:name="Grid Table 7 Colorful Accent 2" w:uiPriority="52"/>
-    <w:lsdException w:name="Grid Table 1 Light Accent 3" w:uiPriority="46"/>
-    <w:lsdException w:name="Grid Table 2 Accent 3" w:uiPriority="47"/>
-    <w:lsdException w:name="Grid Table 3 Accent 3" w:uiPriority="48"/>
-    <w:lsdException w:name="Grid Table 4 Accent 3" w:uiPriority="49"/>
-    <w:lsdException w:name="Grid Table 5 Dark Accent 3" w:uiPriority="50"/>
-    <w:lsdException w:name="Grid Table 6 Colorful Accent 3" w:uiPriority="51"/>
-    <w:lsdException w:name="Grid Table 7 Colorful Accent 3" w:uiPriority="52"/>
-    <w:lsdException w:name="Grid Table 1 Light Accent 4" w:uiPriority="46"/>
-    <w:lsdException w:name="Grid Table 2 Accent 4" w:uiPriority="47"/>
-    <w:lsdException w:name="Grid Table 3 Accent 4" w:uiPriority="48"/>
-    <w:lsdException w:name="Grid Table 4 Accent 4" w:uiPriority="49"/>
-    <w:lsdException w:name="Grid Table 5 Dark Accent 4" w:uiPriority="50"/>
-    <w:lsdException w:name="Grid Table 6 Colorful Accent 4" w:uiPriority="51"/>
-    <w:lsdException w:name="Grid Table 7 Colorful Accent 4" w:uiPriority="52"/>
-    <w:lsdException w:name="Grid Table 1 Light Accent 5" w:uiPriority="46"/>
-    <w:lsdException w:name="Grid Table 2 Accent 5" w:uiPriority="47"/>
-    <w:lsdException w:name="Grid Table 3 Accent 5" w:uiPriority="48"/>
-    <w:lsdException w:name="Grid Table 4 Accent 5" w:uiPriority="49"/>
-    <w:lsdException w:name="Grid Table 5 Dark Accent 5" w:uiPriority="50"/>
-    <w:lsdException w:name="Grid Table 6 Colorful Accent 5" w:uiPriority="51"/>
-    <w:lsdException w:name="Grid Table 7 Colorful Accent 5" w:uiPriority="52"/>
-    <w:lsdException w:name="Grid Table 1 Light Accent 6" w:uiPriority="46"/>
-    <w:lsdException w:name="Grid Table 2 Accent 6" w:uiPriority="47"/>
-    <w:lsdException w:name="Grid Table 3 Accent 6" w:uiPriority="48"/>
-    <w:lsdException w:name="Grid Table 4 Accent 6" w:uiPriority="49"/>
-    <w:lsdException w:name="Grid Table 5 Dark Accent 6" w:uiPriority="50"/>
-    <w:lsdException w:name="Grid Table 6 Colorful Accent 6" w:uiPriority="51"/>
-    <w:lsdException w:name="Grid Table 7 Colorful Accent 6" w:uiPriority="52"/>
-    <w:lsdException w:name="List Table 1 Light" w:uiPriority="46"/>
-    <w:lsdException w:name="List Table 2" w:uiPriority="47"/>
-    <w:lsdException w:name="List Table 3" w:uiPriority="48"/>
-    <w:lsdException w:name="List Table 4" w:uiPriority="49"/>
-    <w:lsdException w:name="List Table 5 Dark" w:uiPriority="50"/>
-    <w:lsdException w:name="List Table 6 Colorful" w:uiPriority="51"/>
-    <w:lsdException w:name="List Table 7 Colorful" w:uiPriority="52"/>
-    <w:lsdException w:name="List Table 1 Light Accent 1" w:uiPriority="46"/>
-    <w:lsdException w:name="List Table 2 Accent 1" w:uiPriority="47"/>
-    <w:lsdException w:name="List Table 3 Accent 1" w:uiPriority="48"/>
-    <w:lsdException w:name="List Table 4 Accent 1" w:uiPriority="49"/>
-    <w:lsdException w:name="List Table 5 Dark Accent 1" w:uiPriority="50"/>
-    <w:lsdException w:name="List Table 6 Colorful Accent 1" w:uiPriority="51"/>
-    <w:lsdException w:name="List Table 7 Colorful Accent 1" w:uiPriority="52"/>
-    <w:lsdException w:name="List Table 1 Light Accent 2" w:uiPriority="46"/>
-    <w:lsdException w:name="List Table 2 Accent 2" w:uiPriority="47"/>
-    <w:lsdException w:name="List Table 3 Accent 2" w:uiPriority="48"/>
-    <w:lsdException w:name="List Table 4 Accent 2" w:uiPriority="49"/>
-    <w:lsdException w:name="List Table 5 Dark Accent 2" w:uiPriority="50"/>
-    <w:lsdException w:name="List Table 6 Colorful Accent 2" w:uiPriority="51"/>
-    <w:lsdException w:name="List Table 7 Colorful Accent 2" w:uiPriority="52"/>
-    <w:lsdException w:name="List Table 1 Light Accent 3" w:uiPriority="46"/>
-    <w:lsdException w:name="List Table 2 Accent 3" w:uiPriority="47"/>
-    <w:lsdException w:name="List Table 3 Accent 3" w:uiPriority="48"/>
-    <w:lsdException w:name="List Table 4 Accent 3" w:uiPriority="49"/>
-    <w:lsdException w:name="List Table 5 Dark Accent 3" w:uiPriority="50"/>
-    <w:lsdException w:name="List Table 6 Colorful Accent 3" w:uiPriority="51"/>
-    <w:lsdException w:name="List Table 7 Colorful Accent 3" w:uiPriority="52"/>
-    <w:lsdException w:name="List Table 1 Light Accent 4" w:uiPriority="46"/>
-    <w:lsdException w:name="List Table 2 Accent 4" w:uiPriority="47"/>
-    <w:lsdException w:name="List Table 3 Accent 4" w:uiPriority="48"/>
-    <w:lsdException w:name="List Table 4 Accent 4" w:uiPriority="49"/>
-    <w:lsdException w:name="List Table 5 Dark Accent 4" w:uiPriority="50"/>
-    <w:lsdException w:name="List Table 6 Colorful Accent 4" w:uiPriority="51"/>
-    <w:lsdException w:name="List Table 7 Colorful Accent 4" w:uiPriority="52"/>
-    <w:lsdException w:name="List Table 1 Light Accent 5" w:uiPriority="46"/>
-    <w:lsdException w:name="List Table 2 Accent 5" w:uiPriority="47"/>
-    <w:lsdException w:name="List Table 3 Accent 5" w:uiPriority="48"/>
-    <w:lsdException w:name="List Table 4 Accent 5" w:uiPriority="49"/>
-    <w:lsdException w:name="List Table 5 Dark Accent 5" w:uiPriority="50"/>
-    <w:lsdException w:name="List Table 6 Colorful Accent 5" w:uiPriority="51"/>
-    <w:lsdException w:name="List Table 7 Colorful Accent 5" w:uiPriority="52"/>
-    <w:lsdException w:name="List Table 1 Light Accent 6" w:uiPriority="46"/>
-    <w:lsdException w:name="List Table 2 Accent 6" w:uiPriority="47"/>
-    <w:lsdException w:name="List Table 3 Accent 6" w:uiPriority="48"/>
-    <w:lsdException w:name="List Table 4 Accent 6" w:uiPriority="49"/>
-    <w:lsdException w:name="List Table 5 Dark Accent 6" w:uiPriority="50"/>
-    <w:lsdException w:name="List Table 6 Colorful Accent 6" w:uiPriority="51"/>
-    <w:lsdException w:name="List Table 7 Colorful Accent 6" w:uiPriority="52"/>
+  <w:latentStyles w:defLockedState="0" w:defUIPriority="99" w:defSemiHidden="1" w:defUnhideWhenUsed="1" w:defQFormat="0" w:count="267">
+    <w:lsdException w:name="Normal" w:semiHidden="0" w:uiPriority="0" w:unhideWhenUsed="0" w:qFormat="1"/>
+    <w:lsdException w:name="heading 1" w:semiHidden="0" w:uiPriority="9" w:unhideWhenUsed="0" w:qFormat="1"/>
+    <w:lsdException w:name="heading 2" w:uiPriority="9" w:qFormat="1"/>
+    <w:lsdException w:name="heading 3" w:uiPriority="9" w:qFormat="1"/>
+    <w:lsdException w:name="heading 4" w:uiPriority="9" w:qFormat="1"/>
+    <w:lsdException w:name="heading 5" w:uiPriority="9" w:qFormat="1"/>
+    <w:lsdException w:name="heading 6" w:uiPriority="9" w:qFormat="1"/>
+    <w:lsdException w:name="heading 7" w:uiPriority="9" w:qFormat="1"/>
+    <w:lsdException w:name="heading 8" w:uiPriority="9" w:qFormat="1"/>
+    <w:lsdException w:name="heading 9" w:uiPriority="9" w:qFormat="1"/>
+    <w:lsdException w:name="toc 1" w:uiPriority="39"/>
+    <w:lsdException w:name="toc 2" w:uiPriority="39"/>
+    <w:lsdException w:name="toc 3" w:uiPriority="39"/>
+    <w:lsdException w:name="toc 4" w:uiPriority="39"/>
+    <w:lsdException w:name="toc 5" w:uiPriority="39"/>
+    <w:lsdException w:name="toc 6" w:uiPriority="39"/>
+    <w:lsdException w:name="toc 7" w:uiPriority="39"/>
+    <w:lsdException w:name="toc 8" w:uiPriority="39"/>
+    <w:lsdException w:name="toc 9" w:uiPriority="39"/>
+    <w:lsdException w:name="caption" w:uiPriority="35" w:qFormat="1"/>
+    <w:lsdException w:name="Title" w:semiHidden="0" w:uiPriority="10" w:unhideWhenUsed="0" w:qFormat="1"/>
+    <w:lsdException w:name="Default Paragraph Font" w:uiPriority="1"/>
+    <w:lsdException w:name="Subtitle" w:semiHidden="0" w:uiPriority="11" w:unhideWhenUsed="0" w:qFormat="1"/>
+    <w:lsdException w:name="Strong" w:semiHidden="0" w:uiPriority="22" w:unhideWhenUsed="0" w:qFormat="1"/>
+    <w:lsdException w:name="Emphasis" w:semiHidden="0" w:uiPriority="20" w:unhideWhenUsed="0" w:qFormat="1"/>
+    <w:lsdException w:name="Table Grid" w:semiHidden="0" w:uiPriority="59" w:unhideWhenUsed="0"/>
+    <w:lsdException w:name="Placeholder Text" w:unhideWhenUsed="0"/>
+    <w:lsdException w:name="No Spacing" w:semiHidden="0" w:uiPriority="1" w:unhideWhenUsed="0" w:qFormat="1"/>
+    <w:lsdException w:name="Light Shading" w:semiHidden="0" w:uiPriority="60" w:unhideWhenUsed="0"/>
+    <w:lsdException w:name="Light List" w:semiHidden="0" w:uiPriority="61" w:unhideWhenUsed="0"/>
+    <w:lsdException w:name="Light Grid" w:semiHidden="0" w:uiPriority="62" w:unhideWhenUsed="0"/>
+    <w:lsdException w:name="Medium Shading 1" w:semiHidden="0" w:uiPriority="63" w:unhideWhenUsed="0"/>
+    <w:lsdException w:name="Medium Shading 2" w:semiHidden="0" w:uiPriority="64" w:unhideWhenUsed="0"/>
+    <w:lsdException w:name="Medium List 1" w:semiHidden="0" w:uiPriority="65" w:unhideWhenUsed="0"/>
+    <w:lsdException w:name="Medium List 2" w:semiHidden="0" w:uiPriority="66" w:unhideWhenUsed="0"/>
+    <w:lsdException w:name="Medium Grid 1" w:semiHidden="0" w:uiPriority="67" w:unhideWhenUsed="0"/>
+    <w:lsdException w:name="Medium Grid 2" w:semiHidden="0" w:uiPriority="68" w:unhideWhenUsed="0"/>
+    <w:lsdException w:name="Medium Grid 3" w:semiHidden="0" w:uiPriority="69" w:unhideWhenUsed="0"/>
+    <w:lsdException w:name="Dark List" w:semiHidden="0" w:uiPriority="70" w:unhideWhenUsed="0"/>
+    <w:lsdException w:name="Colorful Shading" w:semiHidden="0" w:uiPriority="71" w:unhideWhenUsed="0"/>
+    <w:lsdException w:name="Colorful List" w:semiHidden="0" w:uiPriority="72" w:unhideWhenUsed="0"/>
+    <w:lsdException w:name="Colorful Grid" w:semiHidden="0" w:uiPriority="73" w:unhideWhenUsed="0"/>
+    <w:lsdException w:name="Light Shading Accent 1" w:semiHidden="0" w:uiPriority="60" w:unhideWhenUsed="0"/>
+    <w:lsdException w:name="Light List Accent 1" w:semiHidden="0" w:uiPriority="61" w:unhideWhenUsed="0"/>
+    <w:lsdException w:name="Light Grid Accent 1" w:semiHidden="0" w:uiPriority="62" w:unhideWhenUsed="0"/>
+    <w:lsdException w:name="Medium Shading 1 Accent 1" w:semiHidden="0" w:uiPriority="63" w:unhideWhenUsed="0"/>
+    <w:lsdException w:name="Medium Shading 2 Accent 1" w:semiHidden="0" w:uiPriority="64" w:unhideWhenUsed="0"/>
+    <w:lsdException w:name="Medium List 1 Accent 1" w:semiHidden="0" w:uiPriority="65" w:unhideWhenUsed="0"/>
+    <w:lsdException w:name="Revision" w:unhideWhenUsed="0"/>
+    <w:lsdException w:name="List Paragraph" w:semiHidden="0" w:uiPriority="34" w:unhideWhenUsed="0" w:qFormat="1"/>
+    <w:lsdException w:name="Quote" w:semiHidden="0" w:uiPriority="29" w:unhideWhenUsed="0" w:qFormat="1"/>
+    <w:lsdException w:name="Intense Quote" w:semiHidden="0" w:uiPriority="30" w:unhideWhenUsed="0" w:qFormat="1"/>
+    <w:lsdException w:name="Medium List 2 Accent 1" w:semiHidden="0" w:uiPriority="66" w:unhideWhenUsed="0"/>
+    <w:lsdException w:name="Medium Grid 1 Accent 1" w:semiHidden="0" w:uiPriority="67" w:unhideWhenUsed="0"/>
+    <w:lsdException w:name="Medium Grid 2 Accent 1" w:semiHidden="0" w:uiPriority="68" w:unhideWhenUsed="0"/>
+    <w:lsdException w:name="Medium Grid 3 Accent 1" w:semiHidden="0" w:uiPriority="69" w:unhideWhenUsed="0"/>
+    <w:lsdException w:name="Dark List Accent 1" w:semiHidden="0" w:uiPriority="70" w:unhideWhenUsed="0"/>
+    <w:lsdException w:name="Colorful Shading Accent 1" w:semiHidden="0" w:uiPriority="71" w:unhideWhenUsed="0"/>
+    <w:lsdException w:name="Colorful List Accent 1" w:semiHidden="0" w:uiPriority="72" w:unhideWhenUsed="0"/>
+    <w:lsdException w:name="Colorful Grid Accent 1" w:semiHidden="0" w:uiPriority="73" w:unhideWhenUsed="0"/>
+    <w:lsdException w:name="Light Shading Accent 2" w:semiHidden="0" w:uiPriority="60" w:unhideWhenUsed="0"/>
+    <w:lsdException w:name="Light List Accent 2" w:semiHidden="0" w:uiPriority="61" w:unhideWhenUsed="0"/>
+    <w:lsdException w:name="Light Grid Accent 2" w:semiHidden="0" w:uiPriority="62" w:unhideWhenUsed="0"/>
+    <w:lsdException w:name="Medium Shading 1 Accent 2" w:semiHidden="0" w:uiPriority="63" w:unhideWhenUsed="0"/>
+    <w:lsdException w:name="Medium Shading 2 Accent 2" w:semiHidden="0" w:uiPriority="64" w:unhideWhenUsed="0"/>
+    <w:lsdException w:name="Medium List 1 Accent 2" w:semiHidden="0" w:uiPriority="65" w:unhideWhenUsed="0"/>
+    <w:lsdException w:name="Medium List 2 Accent 2" w:semiHidden="0" w:uiPriority="66" w:unhideWhenUsed="0"/>
+    <w:lsdException w:name="Medium Grid 1 Accent 2" w:semiHidden="0" w:uiPriority="67" w:unhideWhenUsed="0"/>
+    <w:lsdException w:name="Medium Grid 2 Accent 2" w:semiHidden="0" w:uiPriority="68" w:unhideWhenUsed="0"/>
+    <w:lsdException w:name="Medium Grid 3 Accent 2" w:semiHidden="0" w:uiPriority="69" w:unhideWhenUsed="0"/>
+    <w:lsdException w:name="Dark List Accent 2" w:semiHidden="0" w:uiPriority="70" w:unhideWhenUsed="0"/>
+    <w:lsdException w:name="Colorful Shading Accent 2" w:semiHidden="0" w:uiPriority="71" w:unhideWhenUsed="0"/>
+    <w:lsdException w:name="Colorful List Accent 2" w:semiHidden="0" w:uiPriority="72" w:unhideWhenUsed="0"/>
+    <w:lsdException w:name="Colorful Grid Accent 2" w:semiHidden="0" w:uiPriority="73" w:unhideWhenUsed="0"/>
+    <w:lsdException w:name="Light Shading Accent 3" w:semiHidden="0" w:uiPriority="60" w:unhideWhenUsed="0"/>
+    <w:lsdException w:name="Light List Accent 3" w:semiHidden="0" w:uiPriority="61" w:unhideWhenUsed="0"/>
+    <w:lsdException w:name="Light Grid Accent 3" w:semiHidden="0" w:uiPriority="62" w:unhideWhenUsed="0"/>
+    <w:lsdException w:name="Medium Shading 1 Accent 3" w:semiHidden="0" w:uiPriority="63" w:unhideWhenUsed="0"/>
+    <w:lsdException w:name="Medium Shading 2 Accent 3" w:semiHidden="0" w:uiPriority="64" w:unhideWhenUsed="0"/>
+    <w:lsdException w:name="Medium List 1 Accent 3" w:semiHidden="0" w:uiPriority="65" w:unhideWhenUsed="0"/>
+    <w:lsdException w:name="Medium List 2 Accent 3" w:semiHidden="0" w:uiPriority="66" w:unhideWhenUsed="0"/>
+    <w:lsdException w:name="Medium Grid 1 Accent 3" w:semiHidden="0" w:uiPriority="67" w:unhideWhenUsed="0"/>
+    <w:lsdException w:name="Medium Grid 2 Accent 3" w:semiHidden="0" w:uiPriority="68" w:unhideWhenUsed="0"/>
+    <w:lsdException w:name="Medium Grid 3 Accent 3" w:semiHidden="0" w:uiPriority="69" w:unhideWhenUsed="0"/>
+    <w:lsdException w:name="Dark List Accent 3" w:semiHidden="0" w:uiPriority="70" w:unhideWhenUsed="0"/>
+    <w:lsdException w:name="Colorful Shading Accent 3" w:semiHidden="0" w:uiPriority="71" w:unhideWhenUsed="0"/>
+    <w:lsdException w:name="Colorful List Accent 3" w:semiHidden="0" w:uiPriority="72" w:unhideWhenUsed="0"/>
+    <w:lsdException w:name="Colorful Grid Accent 3" w:semiHidden="0" w:uiPriority="73" w:unhideWhenUsed="0"/>
+    <w:lsdException w:name="Light Shading Accent 4" w:semiHidden="0" w:uiPriority="60" w:unhideWhenUsed="0"/>
+    <w:lsdException w:name="Light List Accent 4" w:semiHidden="0" w:uiPriority="61" w:unhideWhenUsed="0"/>
+    <w:lsdException w:name="Light Grid Accent 4" w:semiHidden="0" w:uiPriority="62" w:unhideWhenUsed="0"/>
+    <w:lsdException w:name="Medium Shading 1 Accent 4" w:semiHidden="0" w:uiPriority="63" w:unhideWhenUsed="0"/>
+    <w:lsdException w:name="Medium Shading 2 Accent 4" w:semiHidden="0" w:uiPriority="64" w:unhideWhenUsed="0"/>
+    <w:lsdException w:name="Medium List 1 Accent 4" w:semiHidden="0" w:uiPriority="65" w:unhideWhenUsed="0"/>
+    <w:lsdException w:name="Medium List 2 Accent 4" w:semiHidden="0" w:uiPriority="66" w:unhideWhenUsed="0"/>
+    <w:lsdException w:name="Medium Grid 1 Accent 4" w:semiHidden="0" w:uiPriority="67" w:unhideWhenUsed="0"/>
+    <w:lsdException w:name="Medium Grid 2 Accent 4" w:semiHidden="0" w:uiPriority="68" w:unhideWhenUsed="0"/>
+    <w:lsdException w:name="Medium Grid 3 Accent 4" w:semiHidden="0" w:uiPriority="69" w:unhideWhenUsed="0"/>
+    <w:lsdException w:name="Dark List Accent 4" w:semiHidden="0" w:uiPriority="70" w:unhideWhenUsed="0"/>
+    <w:lsdException w:name="Colorful Shading Accent 4" w:semiHidden="0" w:uiPriority="71" w:unhideWhenUsed="0"/>
+    <w:lsdException w:name="Colorful List Accent 4" w:semiHidden="0" w:uiPriority="72" w:unhideWhenUsed="0"/>
+    <w:lsdException w:name="Colorful Grid Accent 4" w:semiHidden="0" w:uiPriority="73" w:unhideWhenUsed="0"/>
+    <w:lsdException w:name="Light Shading Accent 5" w:semiHidden="0" w:uiPriority="60" w:unhideWhenUsed="0"/>
+    <w:lsdException w:name="Light List Accent 5" w:semiHidden="0" w:uiPriority="61" w:unhideWhenUsed="0"/>
+    <w:lsdException w:name="Light Grid Accent 5" w:semiHidden="0" w:uiPriority="62" w:unhideWhenUsed="0"/>
+    <w:lsdException w:name="Medium Shading 1 Accent 5" w:semiHidden="0" w:uiPriority="63" w:unhideWhenUsed="0"/>
+    <w:lsdException w:name="Medium Shading 2 Accent 5" w:semiHidden="0" w:uiPriority="64" w:unhideWhenUsed="0"/>
+    <w:lsdException w:name="Medium List 1 Accent 5" w:semiHidden="0" w:uiPriority="65" w:unhideWhenUsed="0"/>
+    <w:lsdException w:name="Medium List 2 Accent 5" w:semiHidden="0" w:uiPriority="66" w:unhideWhenUsed="0"/>
+    <w:lsdException w:name="Medium Grid 1 Accent 5" w:semiHidden="0" w:uiPriority="67" w:unhideWhenUsed="0"/>
+    <w:lsdException w:name="Medium Grid 2 Accent 5" w:semiHidden="0" w:uiPriority="68" w:unhideWhenUsed="0"/>
+    <w:lsdException w:name="Medium Grid 3 Accent 5" w:semiHidden="0" w:uiPriority="69" w:unhideWhenUsed="0"/>
+    <w:lsdException w:name="Dark List Accent 5" w:semiHidden="0" w:uiPriority="70" w:unhideWhenUsed="0"/>
+    <w:lsdException w:name="Colorful Shading Accent 5" w:semiHidden="0" w:uiPriority="71" w:unhideWhenUsed="0"/>
+    <w:lsdException w:name="Colorful List Accent 5" w:semiHidden="0" w:uiPriority="72" w:unhideWhenUsed="0"/>
+    <w:lsdException w:name="Colorful Grid Accent 5" w:semiHidden="0" w:uiPriority="73" w:unhideWhenUsed="0"/>
+    <w:lsdException w:name="Light Shading Accent 6" w:semiHidden="0" w:uiPriority="60" w:unhideWhenUsed="0"/>
+    <w:lsdException w:name="Light List Accent 6" w:semiHidden="0" w:uiPriority="61" w:unhideWhenUsed="0"/>
+    <w:lsdException w:name="Light Grid Accent 6" w:semiHidden="0" w:uiPriority="62" w:unhideWhenUsed="0"/>
+    <w:lsdException w:name="Medium Shading 1 Accent 6" w:semiHidden="0" w:uiPriority="63" w:unhideWhenUsed="0"/>
+    <w:lsdException w:name="Medium Shading 2 Accent 6" w:semiHidden="0" w:uiPriority="64" w:unhideWhenUsed="0"/>
+    <w:lsdException w:name="Medium List 1 Accent 6" w:semiHidden="0" w:uiPriority="65" w:unhideWhenUsed="0"/>
+    <w:lsdException w:name="Medium List 2 Accent 6" w:semiHidden="0" w:uiPriority="66" w:unhideWhenUsed="0"/>
+    <w:lsdException w:name="Medium Grid 1 Accent 6" w:semiHidden="0" w:uiPriority="67" w:unhideWhenUsed="0"/>
+    <w:lsdException w:name="Medium Grid 2 Accent 6" w:semiHidden="0" w:uiPriority="68" w:unhideWhenUsed="0"/>
+    <w:lsdException w:name="Medium Grid 3 Accent 6" w:semiHidden="0" w:uiPriority="69" w:unhideWhenUsed="0"/>
+    <w:lsdException w:name="Dark List Accent 6" w:semiHidden="0" w:uiPriority="70" w:unhideWhenUsed="0"/>
+    <w:lsdException w:name="Colorful Shading Accent 6" w:semiHidden="0" w:uiPriority="71" w:unhideWhenUsed="0"/>
+    <w:lsdException w:name="Colorful List Accent 6" w:semiHidden="0" w:uiPriority="72" w:unhideWhenUsed="0"/>
+    <w:lsdException w:name="Colorful Grid Accent 6" w:semiHidden="0" w:uiPriority="73" w:unhideWhenUsed="0"/>
+    <w:lsdException w:name="Subtle Emphasis" w:semiHidden="0" w:uiPriority="19" w:unhideWhenUsed="0" w:qFormat="1"/>
+    <w:lsdException w:name="Intense Emphasis" w:semiHidden="0" w:uiPriority="21" w:unhideWhenUsed="0" w:qFormat="1"/>
+    <w:lsdException w:name="Subtle Reference" w:semiHidden="0" w:uiPriority="31" w:unhideWhenUsed="0" w:qFormat="1"/>
+    <w:lsdException w:name="Intense Reference" w:semiHidden="0" w:uiPriority="32" w:unhideWhenUsed="0" w:qFormat="1"/>
+    <w:lsdException w:name="Book Title" w:semiHidden="0" w:uiPriority="33" w:unhideWhenUsed="0" w:qFormat="1"/>
+    <w:lsdException w:name="Bibliography" w:uiPriority="37"/>
+    <w:lsdException w:name="TOC Heading" w:uiPriority="39" w:qFormat="1"/>
   </w:latentStyles>
-  <w:style w:type="paragraph" w:styleId="Normal" w:default="1">
+  <w:style w:type="paragraph" w:default="1" w:styleId="Normal">
     <w:name w:val="Normal"/>
     <w:qFormat/>
-    <w:rsid w:val="00347f1e"/>
+    <w:rsid w:val="00347F1E"/>
     <w:pPr>
-      <w:widowControl/>
-      <w:suppressAutoHyphens w:val="true"/>
-      <w:bidi w:val="0"/>
-      <w:spacing w:lineRule="auto" w:line="276" w:before="0" w:after="200"/>
-      <w:jc w:val="left"/>
+      <w:spacing w:after="200" w:line="276" w:lineRule="auto"/>
     </w:pPr>
     <w:rPr>
-      <w:rFonts w:ascii="Calibri" w:hAnsi="Calibri" w:eastAsia="Calibri" w:cs="Times New Roman"/>
-      <w:color w:val="auto"/>
-      <w:kern w:val="0"/>
       <w:sz w:val="22"/>
       <w:szCs w:val="22"/>
-      <w:lang w:val="en-US" w:eastAsia="en-US" w:bidi="ar-SA"/>
+      <w:lang w:bidi="ar-SA"/>
     </w:rPr>
   </w:style>
-  <w:style w:type="character" w:styleId="DefaultParagraphFont" w:default="1">
+  <w:style w:type="character" w:default="1" w:styleId="DefaultParagraphFont">
     <w:name w:val="Default Paragraph Font"/>
     <w:uiPriority w:val="1"/>
     <w:semiHidden/>
     <w:unhideWhenUsed/>
-    <w:qFormat/>
-    <w:rPr/>
   </w:style>
-  <w:style w:type="character" w:styleId="BalloonTextChar" w:customStyle="1">
+  <w:style w:type="table" w:default="1" w:styleId="TableNormal">
+    <w:name w:val="Normal Table"/>
+    <w:uiPriority w:val="99"/>
+    <w:semiHidden/>
+    <w:unhideWhenUsed/>
+    <w:tblPr>
+      <w:tblInd w:w="0" w:type="dxa"/>
+      <w:tblCellMar>
+        <w:top w:w="0" w:type="dxa"/>
+        <w:left w:w="108" w:type="dxa"/>
+        <w:bottom w:w="0" w:type="dxa"/>
+        <w:right w:w="108" w:type="dxa"/>
+      </w:tblCellMar>
+    </w:tblPr>
+  </w:style>
+  <w:style w:type="numbering" w:default="1" w:styleId="NoList">
+    <w:name w:val="No List"/>
+    <w:uiPriority w:val="99"/>
+    <w:semiHidden/>
+    <w:unhideWhenUsed/>
+  </w:style>
+  <w:style w:type="character" w:customStyle="1" w:styleId="BalloonTextChar">
     <w:name w:val="Balloon Text Char"/>
     <w:basedOn w:val="DefaultParagraphFont"/>
     <w:link w:val="BalloonText"/>
     <w:uiPriority w:val="99"/>
     <w:semiHidden/>
     <w:qFormat/>
-    <w:rsid w:val="006a23a9"/>
+    <w:rsid w:val="006A23A9"/>
     <w:rPr>
       <w:rFonts w:ascii="Tahoma" w:hAnsi="Tahoma" w:cs="Tahoma"/>
       <w:sz w:val="16"/>
       <w:szCs w:val="16"/>
     </w:rPr>
   </w:style>
-  <w:style w:type="character" w:styleId="InternetLink">
+  <w:style w:type="character" w:styleId="Hyperlink">
     <w:name w:val="Hyperlink"/>
     <w:rPr>
       <w:color w:val="000080"/>
       <w:u w:val="single"/>
-      <w:lang w:val="zxx" w:eastAsia="zxx" w:bidi="zxx"/>
     </w:rPr>
   </w:style>
-  <w:style w:type="paragraph" w:styleId="Heading">
+  <w:style w:type="paragraph" w:customStyle="1" w:styleId="Heading">
     <w:name w:val="Heading"/>
     <w:basedOn w:val="Normal"/>
-    <w:next w:val="TextBody"/>
+    <w:next w:val="BodyText"/>
     <w:qFormat/>
     <w:pPr>
-      <w:keepNext w:val="true"/>
+      <w:keepNext/>
       <w:spacing w:before="240" w:after="120"/>
     </w:pPr>
     <w:rPr>
-      <w:rFonts w:ascii="Liberation Sans" w:hAnsi="Liberation Sans" w:eastAsia="Noto Sans CJK SC" w:cs="Lohit Devanagari"/>
+      <w:rFonts w:ascii="Liberation Sans" w:eastAsia="Noto Sans CJK SC" w:hAnsi="Liberation Sans" w:cs="Lohit Devanagari"/>
       <w:sz w:val="28"/>
       <w:szCs w:val="28"/>
     </w:rPr>
   </w:style>
-  <w:style w:type="paragraph" w:styleId="TextBody">
+  <w:style w:type="paragraph" w:styleId="BodyText">
     <w:name w:val="Body Text"/>
     <w:basedOn w:val="Normal"/>
     <w:pPr>
-      <w:spacing w:lineRule="auto" w:line="276" w:before="0" w:after="140"/>
+      <w:spacing w:after="140"/>
     </w:pPr>
-    <w:rPr/>
   </w:style>
   <w:style w:type="paragraph" w:styleId="List">
     <w:name w:val="List"/>
-    <w:basedOn w:val="TextBody"/>
-    <w:pPr/>
+    <w:basedOn w:val="BodyText"/>
     <w:rPr>
       <w:rFonts w:cs="Lohit Devanagari"/>
     </w:rPr>
   </w:style>
   <w:style w:type="paragraph" w:styleId="Caption">
-    <w:name w:val="Caption"/>
+    <w:name w:val="caption"/>
     <w:basedOn w:val="Normal"/>
     <w:qFormat/>
     <w:pPr>
@@ -3736,7 +3777,7 @@
       <w:szCs w:val="24"/>
     </w:rPr>
   </w:style>
-  <w:style w:type="paragraph" w:styleId="Index">
+  <w:style w:type="paragraph" w:customStyle="1" w:styleId="Index">
     <w:name w:val="Index"/>
     <w:basedOn w:val="Normal"/>
     <w:qFormat/>
@@ -3755,9 +3796,9 @@
     <w:semiHidden/>
     <w:unhideWhenUsed/>
     <w:qFormat/>
-    <w:rsid w:val="006a23a9"/>
+    <w:rsid w:val="006A23A9"/>
     <w:pPr>
-      <w:spacing w:lineRule="auto" w:line="240" w:before="0" w:after="0"/>
+      <w:spacing w:after="0" w:line="240" w:lineRule="auto"/>
     </w:pPr>
     <w:rPr>
       <w:rFonts w:ascii="Tahoma" w:hAnsi="Tahoma" w:cs="Tahoma"/>
@@ -3770,47 +3811,204 @@
     <w:basedOn w:val="Normal"/>
     <w:uiPriority w:val="34"/>
     <w:qFormat/>
-    <w:rsid w:val="00d61c90"/>
+    <w:rsid w:val="00D61C90"/>
     <w:pPr>
-      <w:spacing w:before="0" w:after="200"/>
-      <w:ind w:left="720" w:hanging="0"/>
+      <w:ind w:left="720"/>
       <w:contextualSpacing/>
     </w:pPr>
-    <w:rPr/>
   </w:style>
-  <w:style w:type="paragraph" w:styleId="Default" w:customStyle="1">
+  <w:style w:type="paragraph" w:customStyle="1" w:styleId="Default">
     <w:name w:val="Default"/>
     <w:qFormat/>
-    <w:rsid w:val="00f62fbc"/>
-    <w:pPr>
-      <w:widowControl/>
-      <w:suppressAutoHyphens w:val="true"/>
-      <w:bidi w:val="0"/>
-      <w:spacing w:before="0" w:after="0"/>
-      <w:jc w:val="left"/>
-    </w:pPr>
+    <w:rsid w:val="00F62FBC"/>
     <w:rPr>
-      <w:rFonts w:ascii="Times New Roman" w:hAnsi="Times New Roman" w:eastAsia="Calibri" w:cs="Times New Roman"/>
+      <w:rFonts w:ascii="Times New Roman" w:hAnsi="Times New Roman"/>
       <w:color w:val="000000"/>
-      <w:kern w:val="0"/>
       <w:sz w:val="24"/>
       <w:szCs w:val="24"/>
-      <w:lang w:val="en-US" w:eastAsia="en-US" w:bidi="ar-SA"/>
+      <w:lang w:bidi="ar-SA"/>
     </w:rPr>
   </w:style>
-  <w:style w:type="paragraph" w:styleId="FrameContents">
+  <w:style w:type="paragraph" w:customStyle="1" w:styleId="FrameContents">
     <w:name w:val="Frame Contents"/>
     <w:basedOn w:val="Normal"/>
     <w:qFormat/>
-    <w:pPr/>
-    <w:rPr/>
   </w:style>
-  <w:style w:type="numbering" w:styleId="NoList" w:default="1">
-    <w:name w:val="No List"/>
-    <w:uiPriority w:val="99"/>
+</w:styles>
+</file>
+
+<file path=word/stylesWithEffects.xml><?xml version="1.0" encoding="utf-8"?>
+<w:styles xmlns:wpc="http://schemas.microsoft.com/office/word/2010/wordprocessingCanvas" xmlns:mc="http://schemas.openxmlformats.org/markup-compatibility/2006" xmlns:o="urn:schemas-microsoft-com:office:office" xmlns:r="http://schemas.openxmlformats.org/officeDocument/2006/relationships" xmlns:m="http://schemas.openxmlformats.org/officeDocument/2006/math" xmlns:v="urn:schemas-microsoft-com:vml" xmlns:wp14="http://schemas.microsoft.com/office/word/2010/wordprocessingDrawing" xmlns:wp="http://schemas.openxmlformats.org/drawingml/2006/wordprocessingDrawing" xmlns:w10="urn:schemas-microsoft-com:office:word" xmlns:w="http://schemas.openxmlformats.org/wordprocessingml/2006/main" xmlns:w14="http://schemas.microsoft.com/office/word/2010/wordml" xmlns:wpg="http://schemas.microsoft.com/office/word/2010/wordprocessingGroup" xmlns:wpi="http://schemas.microsoft.com/office/word/2010/wordprocessingInk" xmlns:wne="http://schemas.microsoft.com/office/word/2006/wordml" xmlns:wps="http://schemas.microsoft.com/office/word/2010/wordprocessingShape" mc:Ignorable="w14 wp14">
+  <w:docDefaults>
+    <w:rPrDefault>
+      <w:rPr>
+        <w:rFonts w:ascii="Calibri" w:eastAsia="Calibri" w:hAnsi="Calibri" w:cs="Times New Roman"/>
+        <w:lang w:val="en-US" w:eastAsia="en-US" w:bidi="hi-IN"/>
+      </w:rPr>
+    </w:rPrDefault>
+    <w:pPrDefault>
+      <w:pPr>
+        <w:suppressAutoHyphens/>
+      </w:pPr>
+    </w:pPrDefault>
+  </w:docDefaults>
+  <w:latentStyles w:defLockedState="0" w:defUIPriority="99" w:defSemiHidden="1" w:defUnhideWhenUsed="1" w:defQFormat="0" w:count="267">
+    <w:lsdException w:name="Normal" w:semiHidden="0" w:uiPriority="0" w:unhideWhenUsed="0" w:qFormat="1"/>
+    <w:lsdException w:name="heading 1" w:semiHidden="0" w:uiPriority="9" w:unhideWhenUsed="0" w:qFormat="1"/>
+    <w:lsdException w:name="heading 2" w:uiPriority="9" w:qFormat="1"/>
+    <w:lsdException w:name="heading 3" w:uiPriority="9" w:qFormat="1"/>
+    <w:lsdException w:name="heading 4" w:uiPriority="9" w:qFormat="1"/>
+    <w:lsdException w:name="heading 5" w:uiPriority="9" w:qFormat="1"/>
+    <w:lsdException w:name="heading 6" w:uiPriority="9" w:qFormat="1"/>
+    <w:lsdException w:name="heading 7" w:uiPriority="9" w:qFormat="1"/>
+    <w:lsdException w:name="heading 8" w:uiPriority="9" w:qFormat="1"/>
+    <w:lsdException w:name="heading 9" w:uiPriority="9" w:qFormat="1"/>
+    <w:lsdException w:name="toc 1" w:uiPriority="39"/>
+    <w:lsdException w:name="toc 2" w:uiPriority="39"/>
+    <w:lsdException w:name="toc 3" w:uiPriority="39"/>
+    <w:lsdException w:name="toc 4" w:uiPriority="39"/>
+    <w:lsdException w:name="toc 5" w:uiPriority="39"/>
+    <w:lsdException w:name="toc 6" w:uiPriority="39"/>
+    <w:lsdException w:name="toc 7" w:uiPriority="39"/>
+    <w:lsdException w:name="toc 8" w:uiPriority="39"/>
+    <w:lsdException w:name="toc 9" w:uiPriority="39"/>
+    <w:lsdException w:name="caption" w:uiPriority="35" w:qFormat="1"/>
+    <w:lsdException w:name="Title" w:semiHidden="0" w:uiPriority="10" w:unhideWhenUsed="0" w:qFormat="1"/>
+    <w:lsdException w:name="Default Paragraph Font" w:uiPriority="1"/>
+    <w:lsdException w:name="Subtitle" w:semiHidden="0" w:uiPriority="11" w:unhideWhenUsed="0" w:qFormat="1"/>
+    <w:lsdException w:name="Strong" w:semiHidden="0" w:uiPriority="22" w:unhideWhenUsed="0" w:qFormat="1"/>
+    <w:lsdException w:name="Emphasis" w:semiHidden="0" w:uiPriority="20" w:unhideWhenUsed="0" w:qFormat="1"/>
+    <w:lsdException w:name="Table Grid" w:semiHidden="0" w:uiPriority="59" w:unhideWhenUsed="0"/>
+    <w:lsdException w:name="Placeholder Text" w:unhideWhenUsed="0"/>
+    <w:lsdException w:name="No Spacing" w:semiHidden="0" w:uiPriority="1" w:unhideWhenUsed="0" w:qFormat="1"/>
+    <w:lsdException w:name="Light Shading" w:semiHidden="0" w:uiPriority="60" w:unhideWhenUsed="0"/>
+    <w:lsdException w:name="Light List" w:semiHidden="0" w:uiPriority="61" w:unhideWhenUsed="0"/>
+    <w:lsdException w:name="Light Grid" w:semiHidden="0" w:uiPriority="62" w:unhideWhenUsed="0"/>
+    <w:lsdException w:name="Medium Shading 1" w:semiHidden="0" w:uiPriority="63" w:unhideWhenUsed="0"/>
+    <w:lsdException w:name="Medium Shading 2" w:semiHidden="0" w:uiPriority="64" w:unhideWhenUsed="0"/>
+    <w:lsdException w:name="Medium List 1" w:semiHidden="0" w:uiPriority="65" w:unhideWhenUsed="0"/>
+    <w:lsdException w:name="Medium List 2" w:semiHidden="0" w:uiPriority="66" w:unhideWhenUsed="0"/>
+    <w:lsdException w:name="Medium Grid 1" w:semiHidden="0" w:uiPriority="67" w:unhideWhenUsed="0"/>
+    <w:lsdException w:name="Medium Grid 2" w:semiHidden="0" w:uiPriority="68" w:unhideWhenUsed="0"/>
+    <w:lsdException w:name="Medium Grid 3" w:semiHidden="0" w:uiPriority="69" w:unhideWhenUsed="0"/>
+    <w:lsdException w:name="Dark List" w:semiHidden="0" w:uiPriority="70" w:unhideWhenUsed="0"/>
+    <w:lsdException w:name="Colorful Shading" w:semiHidden="0" w:uiPriority="71" w:unhideWhenUsed="0"/>
+    <w:lsdException w:name="Colorful List" w:semiHidden="0" w:uiPriority="72" w:unhideWhenUsed="0"/>
+    <w:lsdException w:name="Colorful Grid" w:semiHidden="0" w:uiPriority="73" w:unhideWhenUsed="0"/>
+    <w:lsdException w:name="Light Shading Accent 1" w:semiHidden="0" w:uiPriority="60" w:unhideWhenUsed="0"/>
+    <w:lsdException w:name="Light List Accent 1" w:semiHidden="0" w:uiPriority="61" w:unhideWhenUsed="0"/>
+    <w:lsdException w:name="Light Grid Accent 1" w:semiHidden="0" w:uiPriority="62" w:unhideWhenUsed="0"/>
+    <w:lsdException w:name="Medium Shading 1 Accent 1" w:semiHidden="0" w:uiPriority="63" w:unhideWhenUsed="0"/>
+    <w:lsdException w:name="Medium Shading 2 Accent 1" w:semiHidden="0" w:uiPriority="64" w:unhideWhenUsed="0"/>
+    <w:lsdException w:name="Medium List 1 Accent 1" w:semiHidden="0" w:uiPriority="65" w:unhideWhenUsed="0"/>
+    <w:lsdException w:name="Revision" w:unhideWhenUsed="0"/>
+    <w:lsdException w:name="List Paragraph" w:semiHidden="0" w:uiPriority="34" w:unhideWhenUsed="0" w:qFormat="1"/>
+    <w:lsdException w:name="Quote" w:semiHidden="0" w:uiPriority="29" w:unhideWhenUsed="0" w:qFormat="1"/>
+    <w:lsdException w:name="Intense Quote" w:semiHidden="0" w:uiPriority="30" w:unhideWhenUsed="0" w:qFormat="1"/>
+    <w:lsdException w:name="Medium List 2 Accent 1" w:semiHidden="0" w:uiPriority="66" w:unhideWhenUsed="0"/>
+    <w:lsdException w:name="Medium Grid 1 Accent 1" w:semiHidden="0" w:uiPriority="67" w:unhideWhenUsed="0"/>
+    <w:lsdException w:name="Medium Grid 2 Accent 1" w:semiHidden="0" w:uiPriority="68" w:unhideWhenUsed="0"/>
+    <w:lsdException w:name="Medium Grid 3 Accent 1" w:semiHidden="0" w:uiPriority="69" w:unhideWhenUsed="0"/>
+    <w:lsdException w:name="Dark List Accent 1" w:semiHidden="0" w:uiPriority="70" w:unhideWhenUsed="0"/>
+    <w:lsdException w:name="Colorful Shading Accent 1" w:semiHidden="0" w:uiPriority="71" w:unhideWhenUsed="0"/>
+    <w:lsdException w:name="Colorful List Accent 1" w:semiHidden="0" w:uiPriority="72" w:unhideWhenUsed="0"/>
+    <w:lsdException w:name="Colorful Grid Accent 1" w:semiHidden="0" w:uiPriority="73" w:unhideWhenUsed="0"/>
+    <w:lsdException w:name="Light Shading Accent 2" w:semiHidden="0" w:uiPriority="60" w:unhideWhenUsed="0"/>
+    <w:lsdException w:name="Light List Accent 2" w:semiHidden="0" w:uiPriority="61" w:unhideWhenUsed="0"/>
+    <w:lsdException w:name="Light Grid Accent 2" w:semiHidden="0" w:uiPriority="62" w:unhideWhenUsed="0"/>
+    <w:lsdException w:name="Medium Shading 1 Accent 2" w:semiHidden="0" w:uiPriority="63" w:unhideWhenUsed="0"/>
+    <w:lsdException w:name="Medium Shading 2 Accent 2" w:semiHidden="0" w:uiPriority="64" w:unhideWhenUsed="0"/>
+    <w:lsdException w:name="Medium List 1 Accent 2" w:semiHidden="0" w:uiPriority="65" w:unhideWhenUsed="0"/>
+    <w:lsdException w:name="Medium List 2 Accent 2" w:semiHidden="0" w:uiPriority="66" w:unhideWhenUsed="0"/>
+    <w:lsdException w:name="Medium Grid 1 Accent 2" w:semiHidden="0" w:uiPriority="67" w:unhideWhenUsed="0"/>
+    <w:lsdException w:name="Medium Grid 2 Accent 2" w:semiHidden="0" w:uiPriority="68" w:unhideWhenUsed="0"/>
+    <w:lsdException w:name="Medium Grid 3 Accent 2" w:semiHidden="0" w:uiPriority="69" w:unhideWhenUsed="0"/>
+    <w:lsdException w:name="Dark List Accent 2" w:semiHidden="0" w:uiPriority="70" w:unhideWhenUsed="0"/>
+    <w:lsdException w:name="Colorful Shading Accent 2" w:semiHidden="0" w:uiPriority="71" w:unhideWhenUsed="0"/>
+    <w:lsdException w:name="Colorful List Accent 2" w:semiHidden="0" w:uiPriority="72" w:unhideWhenUsed="0"/>
+    <w:lsdException w:name="Colorful Grid Accent 2" w:semiHidden="0" w:uiPriority="73" w:unhideWhenUsed="0"/>
+    <w:lsdException w:name="Light Shading Accent 3" w:semiHidden="0" w:uiPriority="60" w:unhideWhenUsed="0"/>
+    <w:lsdException w:name="Light List Accent 3" w:semiHidden="0" w:uiPriority="61" w:unhideWhenUsed="0"/>
+    <w:lsdException w:name="Light Grid Accent 3" w:semiHidden="0" w:uiPriority="62" w:unhideWhenUsed="0"/>
+    <w:lsdException w:name="Medium Shading 1 Accent 3" w:semiHidden="0" w:uiPriority="63" w:unhideWhenUsed="0"/>
+    <w:lsdException w:name="Medium Shading 2 Accent 3" w:semiHidden="0" w:uiPriority="64" w:unhideWhenUsed="0"/>
+    <w:lsdException w:name="Medium List 1 Accent 3" w:semiHidden="0" w:uiPriority="65" w:unhideWhenUsed="0"/>
+    <w:lsdException w:name="Medium List 2 Accent 3" w:semiHidden="0" w:uiPriority="66" w:unhideWhenUsed="0"/>
+    <w:lsdException w:name="Medium Grid 1 Accent 3" w:semiHidden="0" w:uiPriority="67" w:unhideWhenUsed="0"/>
+    <w:lsdException w:name="Medium Grid 2 Accent 3" w:semiHidden="0" w:uiPriority="68" w:unhideWhenUsed="0"/>
+    <w:lsdException w:name="Medium Grid 3 Accent 3" w:semiHidden="0" w:uiPriority="69" w:unhideWhenUsed="0"/>
+    <w:lsdException w:name="Dark List Accent 3" w:semiHidden="0" w:uiPriority="70" w:unhideWhenUsed="0"/>
+    <w:lsdException w:name="Colorful Shading Accent 3" w:semiHidden="0" w:uiPriority="71" w:unhideWhenUsed="0"/>
+    <w:lsdException w:name="Colorful List Accent 3" w:semiHidden="0" w:uiPriority="72" w:unhideWhenUsed="0"/>
+    <w:lsdException w:name="Colorful Grid Accent 3" w:semiHidden="0" w:uiPriority="73" w:unhideWhenUsed="0"/>
+    <w:lsdException w:name="Light Shading Accent 4" w:semiHidden="0" w:uiPriority="60" w:unhideWhenUsed="0"/>
+    <w:lsdException w:name="Light List Accent 4" w:semiHidden="0" w:uiPriority="61" w:unhideWhenUsed="0"/>
+    <w:lsdException w:name="Light Grid Accent 4" w:semiHidden="0" w:uiPriority="62" w:unhideWhenUsed="0"/>
+    <w:lsdException w:name="Medium Shading 1 Accent 4" w:semiHidden="0" w:uiPriority="63" w:unhideWhenUsed="0"/>
+    <w:lsdException w:name="Medium Shading 2 Accent 4" w:semiHidden="0" w:uiPriority="64" w:unhideWhenUsed="0"/>
+    <w:lsdException w:name="Medium List 1 Accent 4" w:semiHidden="0" w:uiPriority="65" w:unhideWhenUsed="0"/>
+    <w:lsdException w:name="Medium List 2 Accent 4" w:semiHidden="0" w:uiPriority="66" w:unhideWhenUsed="0"/>
+    <w:lsdException w:name="Medium Grid 1 Accent 4" w:semiHidden="0" w:uiPriority="67" w:unhideWhenUsed="0"/>
+    <w:lsdException w:name="Medium Grid 2 Accent 4" w:semiHidden="0" w:uiPriority="68" w:unhideWhenUsed="0"/>
+    <w:lsdException w:name="Medium Grid 3 Accent 4" w:semiHidden="0" w:uiPriority="69" w:unhideWhenUsed="0"/>
+    <w:lsdException w:name="Dark List Accent 4" w:semiHidden="0" w:uiPriority="70" w:unhideWhenUsed="0"/>
+    <w:lsdException w:name="Colorful Shading Accent 4" w:semiHidden="0" w:uiPriority="71" w:unhideWhenUsed="0"/>
+    <w:lsdException w:name="Colorful List Accent 4" w:semiHidden="0" w:uiPriority="72" w:unhideWhenUsed="0"/>
+    <w:lsdException w:name="Colorful Grid Accent 4" w:semiHidden="0" w:uiPriority="73" w:unhideWhenUsed="0"/>
+    <w:lsdException w:name="Light Shading Accent 5" w:semiHidden="0" w:uiPriority="60" w:unhideWhenUsed="0"/>
+    <w:lsdException w:name="Light List Accent 5" w:semiHidden="0" w:uiPriority="61" w:unhideWhenUsed="0"/>
+    <w:lsdException w:name="Light Grid Accent 5" w:semiHidden="0" w:uiPriority="62" w:unhideWhenUsed="0"/>
+    <w:lsdException w:name="Medium Shading 1 Accent 5" w:semiHidden="0" w:uiPriority="63" w:unhideWhenUsed="0"/>
+    <w:lsdException w:name="Medium Shading 2 Accent 5" w:semiHidden="0" w:uiPriority="64" w:unhideWhenUsed="0"/>
+    <w:lsdException w:name="Medium List 1 Accent 5" w:semiHidden="0" w:uiPriority="65" w:unhideWhenUsed="0"/>
+    <w:lsdException w:name="Medium List 2 Accent 5" w:semiHidden="0" w:uiPriority="66" w:unhideWhenUsed="0"/>
+    <w:lsdException w:name="Medium Grid 1 Accent 5" w:semiHidden="0" w:uiPriority="67" w:unhideWhenUsed="0"/>
+    <w:lsdException w:name="Medium Grid 2 Accent 5" w:semiHidden="0" w:uiPriority="68" w:unhideWhenUsed="0"/>
+    <w:lsdException w:name="Medium Grid 3 Accent 5" w:semiHidden="0" w:uiPriority="69" w:unhideWhenUsed="0"/>
+    <w:lsdException w:name="Dark List Accent 5" w:semiHidden="0" w:uiPriority="70" w:unhideWhenUsed="0"/>
+    <w:lsdException w:name="Colorful Shading Accent 5" w:semiHidden="0" w:uiPriority="71" w:unhideWhenUsed="0"/>
+    <w:lsdException w:name="Colorful List Accent 5" w:semiHidden="0" w:uiPriority="72" w:unhideWhenUsed="0"/>
+    <w:lsdException w:name="Colorful Grid Accent 5" w:semiHidden="0" w:uiPriority="73" w:unhideWhenUsed="0"/>
+    <w:lsdException w:name="Light Shading Accent 6" w:semiHidden="0" w:uiPriority="60" w:unhideWhenUsed="0"/>
+    <w:lsdException w:name="Light List Accent 6" w:semiHidden="0" w:uiPriority="61" w:unhideWhenUsed="0"/>
+    <w:lsdException w:name="Light Grid Accent 6" w:semiHidden="0" w:uiPriority="62" w:unhideWhenUsed="0"/>
+    <w:lsdException w:name="Medium Shading 1 Accent 6" w:semiHidden="0" w:uiPriority="63" w:unhideWhenUsed="0"/>
+    <w:lsdException w:name="Medium Shading 2 Accent 6" w:semiHidden="0" w:uiPriority="64" w:unhideWhenUsed="0"/>
+    <w:lsdException w:name="Medium List 1 Accent 6" w:semiHidden="0" w:uiPriority="65" w:unhideWhenUsed="0"/>
+    <w:lsdException w:name="Medium List 2 Accent 6" w:semiHidden="0" w:uiPriority="66" w:unhideWhenUsed="0"/>
+    <w:lsdException w:name="Medium Grid 1 Accent 6" w:semiHidden="0" w:uiPriority="67" w:unhideWhenUsed="0"/>
+    <w:lsdException w:name="Medium Grid 2 Accent 6" w:semiHidden="0" w:uiPriority="68" w:unhideWhenUsed="0"/>
+    <w:lsdException w:name="Medium Grid 3 Accent 6" w:semiHidden="0" w:uiPriority="69" w:unhideWhenUsed="0"/>
+    <w:lsdException w:name="Dark List Accent 6" w:semiHidden="0" w:uiPriority="70" w:unhideWhenUsed="0"/>
+    <w:lsdException w:name="Colorful Shading Accent 6" w:semiHidden="0" w:uiPriority="71" w:unhideWhenUsed="0"/>
+    <w:lsdException w:name="Colorful List Accent 6" w:semiHidden="0" w:uiPriority="72" w:unhideWhenUsed="0"/>
+    <w:lsdException w:name="Colorful Grid Accent 6" w:semiHidden="0" w:uiPriority="73" w:unhideWhenUsed="0"/>
+    <w:lsdException w:name="Subtle Emphasis" w:semiHidden="0" w:uiPriority="19" w:unhideWhenUsed="0" w:qFormat="1"/>
+    <w:lsdException w:name="Intense Emphasis" w:semiHidden="0" w:uiPriority="21" w:unhideWhenUsed="0" w:qFormat="1"/>
+    <w:lsdException w:name="Subtle Reference" w:semiHidden="0" w:uiPriority="31" w:unhideWhenUsed="0" w:qFormat="1"/>
+    <w:lsdException w:name="Intense Reference" w:semiHidden="0" w:uiPriority="32" w:unhideWhenUsed="0" w:qFormat="1"/>
+    <w:lsdException w:name="Book Title" w:semiHidden="0" w:uiPriority="33" w:unhideWhenUsed="0" w:qFormat="1"/>
+    <w:lsdException w:name="Bibliography" w:uiPriority="37"/>
+    <w:lsdException w:name="TOC Heading" w:uiPriority="39" w:qFormat="1"/>
+  </w:latentStyles>
+  <w:style w:type="paragraph" w:default="1" w:styleId="Normal">
+    <w:name w:val="Normal"/>
+    <w:qFormat/>
+    <w:rsid w:val="00347F1E"/>
+    <w:pPr>
+      <w:spacing w:after="200" w:line="276" w:lineRule="auto"/>
+    </w:pPr>
+    <w:rPr>
+      <w:sz w:val="22"/>
+      <w:szCs w:val="22"/>
+      <w:lang w:bidi="ar-SA"/>
+    </w:rPr>
+  </w:style>
+  <w:style w:type="character" w:default="1" w:styleId="DefaultParagraphFont">
+    <w:name w:val="Default Paragraph Font"/>
+    <w:uiPriority w:val="1"/>
     <w:semiHidden/>
     <w:unhideWhenUsed/>
-    <w:qFormat/>
   </w:style>
   <w:style w:type="table" w:default="1" w:styleId="TableNormal">
     <w:name w:val="Normal Table"/>
@@ -3826,6 +4024,135 @@
         <w:right w:w="108" w:type="dxa"/>
       </w:tblCellMar>
     </w:tblPr>
+  </w:style>
+  <w:style w:type="numbering" w:default="1" w:styleId="NoList">
+    <w:name w:val="No List"/>
+    <w:uiPriority w:val="99"/>
+    <w:semiHidden/>
+    <w:unhideWhenUsed/>
+  </w:style>
+  <w:style w:type="character" w:customStyle="1" w:styleId="BalloonTextChar">
+    <w:name w:val="Balloon Text Char"/>
+    <w:basedOn w:val="DefaultParagraphFont"/>
+    <w:link w:val="BalloonText"/>
+    <w:uiPriority w:val="99"/>
+    <w:semiHidden/>
+    <w:qFormat/>
+    <w:rsid w:val="006A23A9"/>
+    <w:rPr>
+      <w:rFonts w:ascii="Tahoma" w:hAnsi="Tahoma" w:cs="Tahoma"/>
+      <w:sz w:val="16"/>
+      <w:szCs w:val="16"/>
+    </w:rPr>
+  </w:style>
+  <w:style w:type="character" w:styleId="Hyperlink">
+    <w:name w:val="Hyperlink"/>
+    <w:rPr>
+      <w:color w:val="000080"/>
+      <w:u w:val="single"/>
+    </w:rPr>
+  </w:style>
+  <w:style w:type="paragraph" w:customStyle="1" w:styleId="Heading">
+    <w:name w:val="Heading"/>
+    <w:basedOn w:val="Normal"/>
+    <w:next w:val="BodyText"/>
+    <w:qFormat/>
+    <w:pPr>
+      <w:keepNext/>
+      <w:spacing w:before="240" w:after="120"/>
+    </w:pPr>
+    <w:rPr>
+      <w:rFonts w:ascii="Liberation Sans" w:eastAsia="Noto Sans CJK SC" w:hAnsi="Liberation Sans" w:cs="Lohit Devanagari"/>
+      <w:sz w:val="28"/>
+      <w:szCs w:val="28"/>
+    </w:rPr>
+  </w:style>
+  <w:style w:type="paragraph" w:styleId="BodyText">
+    <w:name w:val="Body Text"/>
+    <w:basedOn w:val="Normal"/>
+    <w:pPr>
+      <w:spacing w:after="140"/>
+    </w:pPr>
+  </w:style>
+  <w:style w:type="paragraph" w:styleId="List">
+    <w:name w:val="List"/>
+    <w:basedOn w:val="BodyText"/>
+    <w:rPr>
+      <w:rFonts w:cs="Lohit Devanagari"/>
+    </w:rPr>
+  </w:style>
+  <w:style w:type="paragraph" w:styleId="Caption">
+    <w:name w:val="caption"/>
+    <w:basedOn w:val="Normal"/>
+    <w:qFormat/>
+    <w:pPr>
+      <w:suppressLineNumbers/>
+      <w:spacing w:before="120" w:after="120"/>
+    </w:pPr>
+    <w:rPr>
+      <w:rFonts w:cs="Lohit Devanagari"/>
+      <w:i/>
+      <w:iCs/>
+      <w:sz w:val="24"/>
+      <w:szCs w:val="24"/>
+    </w:rPr>
+  </w:style>
+  <w:style w:type="paragraph" w:customStyle="1" w:styleId="Index">
+    <w:name w:val="Index"/>
+    <w:basedOn w:val="Normal"/>
+    <w:qFormat/>
+    <w:pPr>
+      <w:suppressLineNumbers/>
+    </w:pPr>
+    <w:rPr>
+      <w:rFonts w:cs="Lohit Devanagari"/>
+    </w:rPr>
+  </w:style>
+  <w:style w:type="paragraph" w:styleId="BalloonText">
+    <w:name w:val="Balloon Text"/>
+    <w:basedOn w:val="Normal"/>
+    <w:link w:val="BalloonTextChar"/>
+    <w:uiPriority w:val="99"/>
+    <w:semiHidden/>
+    <w:unhideWhenUsed/>
+    <w:qFormat/>
+    <w:rsid w:val="006A23A9"/>
+    <w:pPr>
+      <w:spacing w:after="0" w:line="240" w:lineRule="auto"/>
+    </w:pPr>
+    <w:rPr>
+      <w:rFonts w:ascii="Tahoma" w:hAnsi="Tahoma" w:cs="Tahoma"/>
+      <w:sz w:val="16"/>
+      <w:szCs w:val="16"/>
+    </w:rPr>
+  </w:style>
+  <w:style w:type="paragraph" w:styleId="ListParagraph">
+    <w:name w:val="List Paragraph"/>
+    <w:basedOn w:val="Normal"/>
+    <w:uiPriority w:val="34"/>
+    <w:qFormat/>
+    <w:rsid w:val="00D61C90"/>
+    <w:pPr>
+      <w:ind w:left="720"/>
+      <w:contextualSpacing/>
+    </w:pPr>
+  </w:style>
+  <w:style w:type="paragraph" w:customStyle="1" w:styleId="Default">
+    <w:name w:val="Default"/>
+    <w:qFormat/>
+    <w:rsid w:val="00F62FBC"/>
+    <w:rPr>
+      <w:rFonts w:ascii="Times New Roman" w:hAnsi="Times New Roman"/>
+      <w:color w:val="000000"/>
+      <w:sz w:val="24"/>
+      <w:szCs w:val="24"/>
+      <w:lang w:bidi="ar-SA"/>
+    </w:rPr>
+  </w:style>
+  <w:style w:type="paragraph" w:customStyle="1" w:styleId="FrameContents">
+    <w:name w:val="Frame Contents"/>
+    <w:basedOn w:val="Normal"/>
+    <w:qFormat/>
   </w:style>
 </w:styles>
 </file>

</xml_diff>